<commit_message>
wrote a test file
</commit_message>
<xml_diff>
--- a/GitLearner.docx
+++ b/GitLearner.docx
@@ -9,18 +9,10 @@
       <w:bookmarkStart w:id="0" w:name="OLE_LINK74"/>
       <w:bookmarkStart w:id="1" w:name="OLE_LINK75"/>
       <w:r>
-        <w:t xml:space="preserve">:  </w:t>
-      </w:r>
-      <w:proofErr w:type="spellStart"/>
-      <w:r>
-        <w:t>j</w:t>
-      </w:r>
-      <w:r>
-        <w:t>ellyzxc</w:t>
-      </w:r>
-      <w:proofErr w:type="spellEnd"/>
-      <w:r>
-        <w:t xml:space="preserve">     </w:t>
+        <w:t>:  j</w:t>
+      </w:r>
+      <w:r>
+        <w:t xml:space="preserve">ellyzxc     </w:t>
       </w:r>
       <w:bookmarkStart w:id="2" w:name="OLE_LINK76"/>
       <w:bookmarkStart w:id="3" w:name="OLE_LINK77"/>
@@ -33,19 +25,11 @@
       <w:bookmarkEnd w:id="3"/>
     </w:p>
     <w:p>
-      <w:proofErr w:type="spellStart"/>
       <w:r>
         <w:rPr>
           <w:rFonts w:hint="eastAsia"/>
         </w:rPr>
-        <w:t>Github</w:t>
-      </w:r>
-      <w:proofErr w:type="spellEnd"/>
-      <w:r>
-        <w:rPr>
-          <w:rFonts w:hint="eastAsia"/>
-        </w:rPr>
-        <w:t xml:space="preserve"> for Windows</w:t>
+        <w:t>Github for Windows</w:t>
       </w:r>
     </w:p>
     <w:p>
@@ -208,21 +192,8 @@
       </w:r>
     </w:p>
     <w:p>
-      <w:proofErr w:type="spellStart"/>
-      <w:r>
-        <w:t>ssh</w:t>
-      </w:r>
-      <w:proofErr w:type="spellEnd"/>
-      <w:r>
-        <w:t xml:space="preserve">-keygen -t </w:t>
-      </w:r>
-      <w:proofErr w:type="spellStart"/>
-      <w:r>
-        <w:t>rsa</w:t>
-      </w:r>
-      <w:proofErr w:type="spellEnd"/>
-      <w:r>
-        <w:t xml:space="preserve"> -C </w:t>
+      <w:r>
+        <w:t xml:space="preserve">ssh-keygen -t rsa -C </w:t>
       </w:r>
       <w:bookmarkStart w:id="4" w:name="OLE_LINK90"/>
       <w:bookmarkStart w:id="5" w:name="OLE_LINK91"/>
@@ -294,14 +265,12 @@
         </w:rPr>
         <w:t xml:space="preserve"> </w:t>
       </w:r>
-      <w:proofErr w:type="spellStart"/>
       <w:r>
         <w:rPr>
           <w:rFonts w:hint="eastAsia"/>
         </w:rPr>
         <w:t>id_rsa</w:t>
       </w:r>
-      <w:proofErr w:type="spellEnd"/>
       <w:r>
         <w:rPr>
           <w:lang w:eastAsia="zh-CN"/>
@@ -391,34 +360,19 @@
           <w:szCs w:val="18"/>
         </w:rPr>
       </w:pPr>
-      <w:proofErr w:type="spellStart"/>
       <w:r>
         <w:rPr>
           <w:rFonts w:ascii="Lucida Console" w:hAnsi="Lucida Console" w:cs="Lucida Console"/>
           <w:sz w:val="18"/>
           <w:szCs w:val="18"/>
         </w:rPr>
-        <w:t>ssh-rsa</w:t>
-      </w:r>
-      <w:proofErr w:type="spellEnd"/>
-      <w:r>
-        <w:rPr>
-          <w:rFonts w:ascii="Lucida Console" w:hAnsi="Lucida Console" w:cs="Lucida Console"/>
-          <w:sz w:val="18"/>
-          <w:szCs w:val="18"/>
-        </w:rPr>
-        <w:t xml:space="preserve"> 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 jelly.zhang@me.com</w:t>
+        <w:t>ssh-rsa 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 jelly.zhang@me.com</w:t>
       </w:r>
     </w:p>
     <w:p/>
     <w:p>
-      <w:proofErr w:type="spellStart"/>
-      <w:r>
-        <w:t>ssh</w:t>
-      </w:r>
-      <w:proofErr w:type="spellEnd"/>
-      <w:r>
-        <w:t xml:space="preserve"> -T git@github.com</w:t>
+      <w:r>
+        <w:t>ssh -T git@github.com</w:t>
       </w:r>
       <w:r>
         <w:t xml:space="preserve">     #</w:t>
@@ -535,13 +489,11 @@
       </w:r>
       <w:bookmarkStart w:id="7" w:name="OLE_LINK103"/>
       <w:bookmarkStart w:id="8" w:name="OLE_LINK104"/>
-      <w:proofErr w:type="spellStart"/>
       <w:r>
         <w:t>jellyzxc</w:t>
       </w:r>
       <w:bookmarkEnd w:id="7"/>
       <w:bookmarkEnd w:id="8"/>
-      <w:proofErr w:type="spellEnd"/>
       <w:r>
         <w:t>”</w:t>
       </w:r>
@@ -557,11 +509,9 @@
       <w:r>
         <w:t xml:space="preserve"> </w:t>
       </w:r>
-      <w:proofErr w:type="spellStart"/>
       <w:r>
         <w:t>user.email</w:t>
       </w:r>
-      <w:proofErr w:type="spellEnd"/>
       <w:r>
         <w:t xml:space="preserve"> “</w:t>
       </w:r>
@@ -624,31 +574,7 @@
         <w:t xml:space="preserve">in </w:t>
       </w:r>
       <w:r>
-        <w:t>/d/</w:t>
-      </w:r>
-      <w:proofErr w:type="spellStart"/>
-      <w:r>
-        <w:t>Github</w:t>
-      </w:r>
-      <w:proofErr w:type="spellEnd"/>
-      <w:r>
-        <w:t>/</w:t>
-      </w:r>
-      <w:proofErr w:type="spellStart"/>
-      <w:r>
-        <w:t>VersionControl</w:t>
-      </w:r>
-      <w:proofErr w:type="spellEnd"/>
-      <w:r>
-        <w:t>/</w:t>
-      </w:r>
-      <w:proofErr w:type="spellStart"/>
-      <w:r>
-        <w:t>GitLearner</w:t>
-      </w:r>
-      <w:proofErr w:type="spellEnd"/>
-      <w:r>
-        <w:t xml:space="preserve"> </w:t>
+        <w:t xml:space="preserve">/d/Github/VersionControl/GitLearner </w:t>
       </w:r>
       <w:r>
         <w:t>/.git/</w:t>
@@ -664,33 +590,15 @@
       </w:r>
       <w:bookmarkStart w:id="16" w:name="OLE_LINK107"/>
       <w:r>
-        <w:t>/d/</w:t>
-      </w:r>
-      <w:proofErr w:type="spellStart"/>
-      <w:r>
-        <w:t>Github</w:t>
-      </w:r>
-      <w:proofErr w:type="spellEnd"/>
-      <w:r>
-        <w:t>/</w:t>
-      </w:r>
-      <w:proofErr w:type="spellStart"/>
-      <w:r>
-        <w:t>VersionControl</w:t>
-      </w:r>
-      <w:proofErr w:type="spellEnd"/>
-      <w:r>
-        <w:t>/</w:t>
+        <w:t>/d/Github/VersionControl/</w:t>
       </w:r>
       <w:bookmarkStart w:id="17" w:name="OLE_LINK105"/>
       <w:bookmarkStart w:id="18" w:name="OLE_LINK106"/>
-      <w:proofErr w:type="spellStart"/>
       <w:r>
         <w:t>GitLearner</w:t>
       </w:r>
       <w:bookmarkEnd w:id="17"/>
       <w:bookmarkEnd w:id="18"/>
-      <w:proofErr w:type="spellEnd"/>
     </w:p>
     <w:bookmarkEnd w:id="16"/>
     <w:p>
@@ -705,13 +613,8 @@
         <w:spacing w:after="0" w:line="240" w:lineRule="auto"/>
       </w:pPr>
       <w:r>
-        <w:t xml:space="preserve">git </w:t>
-      </w:r>
-      <w:proofErr w:type="spellStart"/>
-      <w:r>
-        <w:t>init</w:t>
-      </w:r>
-      <w:proofErr w:type="spellEnd"/>
+        <w:t>git init</w:t>
+      </w:r>
       <w:r>
         <w:t xml:space="preserve">  </w:t>
       </w:r>
@@ -836,21 +739,24 @@
       </w:r>
     </w:p>
     <w:p>
+      <w:bookmarkStart w:id="19" w:name="OLE_LINK4"/>
+      <w:bookmarkStart w:id="20" w:name="OLE_LINK5"/>
       <w:r>
         <w:t>git add</w:t>
       </w:r>
       <w:r>
         <w:t xml:space="preserve"> </w:t>
       </w:r>
-      <w:bookmarkStart w:id="19" w:name="OLE_LINK3"/>
+      <w:bookmarkStart w:id="21" w:name="OLE_LINK3"/>
       <w:r>
         <w:t>GitLearner</w:t>
       </w:r>
-      <w:bookmarkEnd w:id="19"/>
+      <w:bookmarkEnd w:id="21"/>
       <w:r>
         <w:t>.docx</w:t>
       </w:r>
     </w:p>
+    <w:bookmarkEnd w:id="20"/>
     <w:p>
       <w:r>
         <w:t xml:space="preserve">git commit -m "wrote a </w:t>
@@ -862,27 +768,69 @@
         <w:t xml:space="preserve"> file"</w:t>
       </w:r>
     </w:p>
-    <w:p>
-      <w:bookmarkStart w:id="20" w:name="_GoBack"/>
-      <w:bookmarkEnd w:id="20"/>
+    <w:bookmarkEnd w:id="19"/>
+    <w:p>
+      <w:r>
+        <w:drawing>
+          <wp:inline distT="0" distB="0" distL="0" distR="0" wp14:anchorId="12E3D311" wp14:editId="326A17D1">
+            <wp:extent cx="5274310" cy="1150620"/>
+            <wp:effectExtent l="0" t="0" r="0" b="0"/>
+            <wp:docPr id="4" name="Picture 4"/>
+            <wp:cNvGraphicFramePr>
+              <a:graphicFrameLocks xmlns:a="http://schemas.openxmlformats.org/drawingml/2006/main" noChangeAspect="1"/>
+            </wp:cNvGraphicFramePr>
+            <a:graphic xmlns:a="http://schemas.openxmlformats.org/drawingml/2006/main">
+              <a:graphicData uri="http://schemas.openxmlformats.org/drawingml/2006/picture">
+                <pic:pic xmlns:pic="http://schemas.openxmlformats.org/drawingml/2006/picture">
+                  <pic:nvPicPr>
+                    <pic:cNvPr id="1" name=""/>
+                    <pic:cNvPicPr/>
+                  </pic:nvPicPr>
+                  <pic:blipFill>
+                    <a:blip r:embed="rId7"/>
+                    <a:stretch>
+                      <a:fillRect/>
+                    </a:stretch>
+                  </pic:blipFill>
+                  <pic:spPr>
+                    <a:xfrm>
+                      <a:off x="0" y="0"/>
+                      <a:ext cx="5274310" cy="1150620"/>
+                    </a:xfrm>
+                    <a:prstGeom prst="rect">
+                      <a:avLst/>
+                    </a:prstGeom>
+                  </pic:spPr>
+                </pic:pic>
+              </a:graphicData>
+            </a:graphic>
+          </wp:inline>
+        </w:drawing>
+      </w:r>
+      <w:bookmarkStart w:id="22" w:name="_GoBack"/>
+      <w:bookmarkEnd w:id="22"/>
+    </w:p>
+    <w:p/>
+    <w:p>
+      <w:hyperlink r:id="rId8" w:history="1">
+        <w:r>
+          <w:rPr>
+            <w:rStyle w:val="Hyperlink"/>
+          </w:rPr>
+          <w:t>https://www.liaoxuefeng.com/wiki/896043488029600/896827951938304</w:t>
+        </w:r>
+      </w:hyperlink>
     </w:p>
     <w:p>
       <w:r>
         <w:t xml:space="preserve">git remote add origin git@github.com: </w:t>
       </w:r>
-      <w:proofErr w:type="spellStart"/>
       <w:r>
         <w:t>jellyzxc</w:t>
       </w:r>
-      <w:proofErr w:type="spellEnd"/>
-      <w:r>
-        <w:t>/</w:t>
-      </w:r>
-      <w:proofErr w:type="spellStart"/>
-      <w:r>
-        <w:t>yourRepo.git</w:t>
-      </w:r>
-      <w:proofErr w:type="spellEnd"/>
+      <w:r>
+        <w:t>/yourRepo.git</w:t>
+      </w:r>
     </w:p>
     <w:p>
       <w:r>
@@ -891,23 +839,16 @@
     </w:p>
     <w:p/>
     <w:p>
-      <w:bookmarkStart w:id="21" w:name="OLE_LINK92"/>
+      <w:bookmarkStart w:id="23" w:name="OLE_LINK92"/>
       <w:r>
         <w:rPr>
           <w:rFonts w:hint="eastAsia"/>
         </w:rPr>
-        <w:t xml:space="preserve">git remote add origin </w:t>
-      </w:r>
-      <w:proofErr w:type="spellStart"/>
-      <w:r>
-        <w:rPr>
-          <w:rFonts w:hint="eastAsia"/>
-        </w:rPr>
-        <w:t>git@github.com:</w:t>
-      </w:r>
-      <w:bookmarkStart w:id="22" w:name="OLE_LINK87"/>
-      <w:bookmarkStart w:id="23" w:name="OLE_LINK88"/>
-      <w:bookmarkStart w:id="24" w:name="OLE_LINK89"/>
+        <w:t>git remote add origin git@github.com:</w:t>
+      </w:r>
+      <w:bookmarkStart w:id="24" w:name="OLE_LINK87"/>
+      <w:bookmarkStart w:id="25" w:name="OLE_LINK88"/>
+      <w:bookmarkStart w:id="26" w:name="OLE_LINK89"/>
       <w:r>
         <w:rPr>
           <w:rFonts w:hint="eastAsia"/>
@@ -915,16 +856,14 @@
         </w:rPr>
         <w:t>jellyzxc</w:t>
       </w:r>
-      <w:bookmarkEnd w:id="22"/>
-      <w:bookmarkEnd w:id="23"/>
-      <w:proofErr w:type="spellEnd"/>
+      <w:bookmarkEnd w:id="24"/>
+      <w:bookmarkEnd w:id="25"/>
       <w:r>
         <w:rPr>
           <w:rFonts w:hint="eastAsia"/>
         </w:rPr>
         <w:t>/</w:t>
       </w:r>
-      <w:proofErr w:type="spellStart"/>
       <w:r>
         <w:t>code_bashshell</w:t>
       </w:r>
@@ -932,135 +871,110 @@
         <w:rPr>
           <w:rFonts w:hint="eastAsia"/>
         </w:rPr>
-        <w:t>.git</w:t>
-      </w:r>
-      <w:proofErr w:type="spellEnd"/>
+        <w:t xml:space="preserve">.git </w:t>
+      </w:r>
+    </w:p>
+    <w:bookmarkEnd w:id="23"/>
+    <w:bookmarkEnd w:id="26"/>
+    <w:p/>
+    <w:p>
       <w:r>
         <w:rPr>
           <w:rFonts w:hint="eastAsia"/>
         </w:rPr>
-        <w:t xml:space="preserve"> </w:t>
-      </w:r>
-    </w:p>
-    <w:bookmarkEnd w:id="21"/>
-    <w:bookmarkEnd w:id="24"/>
-    <w:p/>
-    <w:p>
+        <w:lastRenderedPageBreak/>
+        <w:t xml:space="preserve"> git pull git</w:t>
+      </w:r>
+      <w:bookmarkStart w:id="27" w:name="OLE_LINK85"/>
+      <w:bookmarkStart w:id="28" w:name="OLE_LINK86"/>
       <w:r>
         <w:rPr>
           <w:rFonts w:hint="eastAsia"/>
         </w:rPr>
-        <w:t xml:space="preserve"> git pull git</w:t>
-      </w:r>
-      <w:bookmarkStart w:id="25" w:name="OLE_LINK85"/>
-      <w:bookmarkStart w:id="26" w:name="OLE_LINK86"/>
-      <w:r>
-        <w:rPr>
-          <w:rFonts w:hint="eastAsia"/>
-        </w:rPr>
         <w:t>@</w:t>
-      </w:r>
-      <w:bookmarkEnd w:id="25"/>
-      <w:bookmarkEnd w:id="26"/>
-      <w:r>
-        <w:rPr>
-          <w:rFonts w:hint="eastAsia"/>
-        </w:rPr>
-        <w:t>github.com:</w:t>
-      </w:r>
-      <w:r>
-        <w:rPr>
-          <w:lang w:eastAsia="zh-CN"/>
-        </w:rPr>
-        <w:t xml:space="preserve"> </w:t>
-      </w:r>
-      <w:bookmarkStart w:id="27" w:name="OLE_LINK99"/>
-      <w:bookmarkStart w:id="28" w:name="OLE_LINK100"/>
-      <w:bookmarkStart w:id="29" w:name="OLE_LINK102"/>
-      <w:bookmarkStart w:id="30" w:name="OLE_LINK101"/>
-      <w:proofErr w:type="spellStart"/>
-      <w:r>
-        <w:rPr>
-          <w:lang w:eastAsia="zh-CN"/>
-        </w:rPr>
-        <w:t>jellyzxc</w:t>
-      </w:r>
-      <w:proofErr w:type="spellEnd"/>
-      <w:r>
-        <w:t>/</w:t>
-      </w:r>
-      <w:proofErr w:type="spellStart"/>
-      <w:r>
-        <w:t>VersionControl</w:t>
-      </w:r>
-      <w:r>
-        <w:t>.git</w:t>
-      </w:r>
-      <w:proofErr w:type="spellEnd"/>
-      <w:r>
-        <w:t xml:space="preserve"> </w:t>
       </w:r>
       <w:bookmarkEnd w:id="27"/>
       <w:bookmarkEnd w:id="28"/>
+      <w:r>
+        <w:rPr>
+          <w:rFonts w:hint="eastAsia"/>
+        </w:rPr>
+        <w:t>github.com:</w:t>
+      </w:r>
+      <w:r>
+        <w:rPr>
+          <w:lang w:eastAsia="zh-CN"/>
+        </w:rPr>
+        <w:t xml:space="preserve"> </w:t>
+      </w:r>
+      <w:bookmarkStart w:id="29" w:name="OLE_LINK99"/>
+      <w:bookmarkStart w:id="30" w:name="OLE_LINK100"/>
+      <w:bookmarkStart w:id="31" w:name="OLE_LINK102"/>
+      <w:bookmarkStart w:id="32" w:name="OLE_LINK101"/>
+      <w:r>
+        <w:rPr>
+          <w:lang w:eastAsia="zh-CN"/>
+        </w:rPr>
+        <w:t>jellyzxc</w:t>
+      </w:r>
+      <w:r>
+        <w:t>/</w:t>
+      </w:r>
+      <w:r>
+        <w:t>VersionControl</w:t>
+      </w:r>
+      <w:r>
+        <w:t xml:space="preserve">.git </w:t>
+      </w:r>
       <w:bookmarkEnd w:id="29"/>
-    </w:p>
-    <w:bookmarkEnd w:id="30"/>
+      <w:bookmarkEnd w:id="30"/>
+      <w:bookmarkEnd w:id="31"/>
+    </w:p>
+    <w:bookmarkEnd w:id="32"/>
     <w:p/>
     <w:p>
-      <w:bookmarkStart w:id="31" w:name="OLE_LINK93"/>
-      <w:proofErr w:type="spellStart"/>
+      <w:bookmarkStart w:id="33" w:name="OLE_LINK93"/>
       <w:r>
         <w:t>VersionControl</w:t>
       </w:r>
-      <w:proofErr w:type="spellEnd"/>
-    </w:p>
-    <w:p>
-      <w:bookmarkStart w:id="32" w:name="OLE_LINK94"/>
-      <w:bookmarkEnd w:id="31"/>
+    </w:p>
+    <w:p>
+      <w:bookmarkStart w:id="34" w:name="OLE_LINK94"/>
+      <w:bookmarkEnd w:id="33"/>
       <w:r>
         <w:t xml:space="preserve">git remote add </w:t>
       </w:r>
-      <w:bookmarkStart w:id="33" w:name="OLE_LINK97"/>
-      <w:bookmarkStart w:id="34" w:name="OLE_LINK98"/>
+      <w:bookmarkStart w:id="35" w:name="OLE_LINK97"/>
+      <w:bookmarkStart w:id="36" w:name="OLE_LINK98"/>
       <w:r>
         <w:t>orig</w:t>
-      </w:r>
-      <w:bookmarkEnd w:id="33"/>
-      <w:bookmarkEnd w:id="34"/>
-      <w:r>
-        <w:t xml:space="preserve">in </w:t>
-      </w:r>
-      <w:proofErr w:type="spellStart"/>
-      <w:r>
-        <w:t>git@github.com:</w:t>
-      </w:r>
-      <w:r>
-        <w:rPr>
-          <w:lang w:eastAsia="zh-CN"/>
-        </w:rPr>
-        <w:t>jellyzxc</w:t>
-      </w:r>
-      <w:proofErr w:type="spellEnd"/>
-      <w:r>
-        <w:t>/</w:t>
-      </w:r>
-      <w:bookmarkStart w:id="35" w:name="OLE_LINK95"/>
-      <w:bookmarkStart w:id="36" w:name="OLE_LINK96"/>
-      <w:proofErr w:type="spellStart"/>
-      <w:r>
-        <w:t>VersionControl</w:t>
       </w:r>
       <w:bookmarkEnd w:id="35"/>
       <w:bookmarkEnd w:id="36"/>
       <w:r>
-        <w:t>.git</w:t>
-      </w:r>
-      <w:proofErr w:type="spellEnd"/>
-      <w:r>
-        <w:t xml:space="preserve"> </w:t>
-      </w:r>
-    </w:p>
-    <w:bookmarkEnd w:id="32"/>
+        <w:t>in git@github.com:</w:t>
+      </w:r>
+      <w:r>
+        <w:rPr>
+          <w:lang w:eastAsia="zh-CN"/>
+        </w:rPr>
+        <w:t>jellyzxc</w:t>
+      </w:r>
+      <w:r>
+        <w:t>/</w:t>
+      </w:r>
+      <w:bookmarkStart w:id="37" w:name="OLE_LINK95"/>
+      <w:bookmarkStart w:id="38" w:name="OLE_LINK96"/>
+      <w:r>
+        <w:t>VersionControl</w:t>
+      </w:r>
+      <w:bookmarkEnd w:id="37"/>
+      <w:bookmarkEnd w:id="38"/>
+      <w:r>
+        <w:t xml:space="preserve">.git </w:t>
+      </w:r>
+    </w:p>
+    <w:bookmarkEnd w:id="34"/>
     <w:p>
       <w:r>
         <w:t>git clone https://github.com/</w:t>
@@ -1736,6 +1650,18 @@
       <w:szCs w:val="26"/>
     </w:rPr>
   </w:style>
+  <w:style w:type="character" w:styleId="Hyperlink">
+    <w:name w:val="Hyperlink"/>
+    <w:basedOn w:val="DefaultParagraphFont"/>
+    <w:uiPriority w:val="99"/>
+    <w:semiHidden/>
+    <w:unhideWhenUsed/>
+    <w:rsid w:val="00766CBB"/>
+    <w:rPr>
+      <w:color w:val="0000FF"/>
+      <w:u w:val="single"/>
+    </w:rPr>
+  </w:style>
 </w:styles>
 </file>
 

</xml_diff>

<commit_message>
change 20200504 on remote dev
</commit_message>
<xml_diff>
--- a/GitLearner.docx
+++ b/GitLearner.docx
@@ -1889,6 +1889,8 @@
       <w:bookmarkStart w:id="73" w:name="OLE_LINK67"/>
       <w:bookmarkStart w:id="74" w:name="OLE_LINK68"/>
       <w:bookmarkStart w:id="75" w:name="OLE_LINK69"/>
+      <w:bookmarkStart w:id="76" w:name="OLE_LINK45"/>
+      <w:bookmarkStart w:id="77" w:name="OLE_LINK46"/>
       <w:r>
         <w:rPr>
           <w:b/>
@@ -1899,6 +1901,8 @@
       <w:r>
         <w:t xml:space="preserve"> </w:t>
       </w:r>
+      <w:bookmarkEnd w:id="76"/>
+      <w:bookmarkEnd w:id="77"/>
       <w:r>
         <w:t>:</w:t>
       </w:r>
@@ -1966,15 +1970,16 @@
       </w:r>
     </w:p>
     <w:p>
-      <w:bookmarkStart w:id="76" w:name="OLE_LINK70"/>
-      <w:bookmarkStart w:id="77" w:name="OLE_LINK92"/>
-      <w:bookmarkStart w:id="78" w:name="OLE_LINK89"/>
+      <w:bookmarkStart w:id="78" w:name="OLE_LINK70"/>
+      <w:bookmarkStart w:id="79" w:name="OLE_LINK92"/>
+      <w:bookmarkStart w:id="80" w:name="OLE_LINK89"/>
       <w:r>
         <w:t xml:space="preserve">    </w:t>
       </w:r>
     </w:p>
     <w:p>
-      <w:bookmarkStart w:id="79" w:name="OLE_LINK84"/>
+      <w:bookmarkStart w:id="81" w:name="OLE_LINK84"/>
+      <w:bookmarkStart w:id="82" w:name="OLE_LINK44"/>
       <w:r>
         <w:t xml:space="preserve">git </w:t>
       </w:r>
@@ -1993,11 +1998,11 @@
       </w:r>
     </w:p>
     <w:p>
-      <w:bookmarkStart w:id="80" w:name="OLE_LINK87"/>
-      <w:bookmarkStart w:id="81" w:name="OLE_LINK88"/>
-      <w:bookmarkStart w:id="82" w:name="OLE_LINK110"/>
-      <w:bookmarkStart w:id="83" w:name="OLE_LINK111"/>
-      <w:bookmarkEnd w:id="79"/>
+      <w:bookmarkStart w:id="83" w:name="OLE_LINK87"/>
+      <w:bookmarkStart w:id="84" w:name="OLE_LINK88"/>
+      <w:bookmarkStart w:id="85" w:name="OLE_LINK110"/>
+      <w:bookmarkStart w:id="86" w:name="OLE_LINK111"/>
+      <w:bookmarkEnd w:id="81"/>
       <w:r>
         <w:t xml:space="preserve">git </w:t>
       </w:r>
@@ -2011,40 +2016,43 @@
       <w:r>
         <w:t xml:space="preserve"> -m "</w:t>
       </w:r>
-      <w:bookmarkEnd w:id="80"/>
-      <w:bookmarkEnd w:id="81"/>
+      <w:bookmarkEnd w:id="83"/>
+      <w:bookmarkEnd w:id="84"/>
+      <w:bookmarkEnd w:id="85"/>
+      <w:r>
+        <w:t>update 20200419</w:t>
+      </w:r>
+      <w:r>
+        <w:t>"</w:t>
+      </w:r>
+      <w:bookmarkEnd w:id="86"/>
+    </w:p>
+    <w:p>
+      <w:bookmarkStart w:id="87" w:name="OLE_LINK47"/>
+      <w:r>
+        <w:t xml:space="preserve">git </w:t>
+      </w:r>
+      <w:r>
+        <w:rPr>
+          <w:b/>
+          <w:bCs/>
+        </w:rPr>
+        <w:t>push</w:t>
+      </w:r>
+      <w:r>
+        <w:t xml:space="preserve"> origin master</w:t>
+      </w:r>
+    </w:p>
+    <w:p>
+      <w:bookmarkStart w:id="88" w:name="OLE_LINK117"/>
+      <w:bookmarkStart w:id="89" w:name="OLE_LINK116"/>
       <w:bookmarkEnd w:id="82"/>
-      <w:r>
-        <w:t>update 20200419</w:t>
-      </w:r>
-      <w:r>
-        <w:t>"</w:t>
-      </w:r>
-      <w:bookmarkEnd w:id="83"/>
-    </w:p>
-    <w:p>
-      <w:r>
-        <w:t xml:space="preserve">git </w:t>
-      </w:r>
-      <w:r>
-        <w:rPr>
-          <w:b/>
-          <w:bCs/>
-        </w:rPr>
-        <w:t>push</w:t>
-      </w:r>
-      <w:r>
-        <w:t xml:space="preserve"> origin master</w:t>
-      </w:r>
-    </w:p>
-    <w:p>
-      <w:bookmarkStart w:id="84" w:name="OLE_LINK117"/>
-      <w:bookmarkStart w:id="85" w:name="OLE_LINK116"/>
-    </w:p>
-    <w:bookmarkEnd w:id="76"/>
-    <w:bookmarkEnd w:id="77"/>
+      <w:bookmarkEnd w:id="87"/>
+    </w:p>
     <w:bookmarkEnd w:id="78"/>
-    <w:bookmarkEnd w:id="84"/>
+    <w:bookmarkEnd w:id="79"/>
+    <w:bookmarkEnd w:id="80"/>
+    <w:bookmarkEnd w:id="88"/>
     <w:p>
       <w:pPr>
         <w:pStyle w:val="Heading2"/>
@@ -2128,7 +2136,7 @@
     </w:p>
     <w:p/>
     <w:p/>
-    <w:bookmarkEnd w:id="85"/>
+    <w:bookmarkEnd w:id="89"/>
     <w:p>
       <w:r>
         <w:rPr>
@@ -2150,72 +2158,72 @@
         </w:rPr>
         <w:t xml:space="preserve"> git</w:t>
       </w:r>
-      <w:bookmarkStart w:id="86" w:name="OLE_LINK85"/>
-      <w:bookmarkStart w:id="87" w:name="OLE_LINK86"/>
+      <w:bookmarkStart w:id="90" w:name="OLE_LINK85"/>
+      <w:bookmarkStart w:id="91" w:name="OLE_LINK86"/>
       <w:r>
         <w:rPr>
           <w:rFonts w:hint="eastAsia"/>
         </w:rPr>
         <w:t>@</w:t>
-      </w:r>
-      <w:bookmarkEnd w:id="86"/>
-      <w:bookmarkEnd w:id="87"/>
-      <w:r>
-        <w:rPr>
-          <w:rFonts w:hint="eastAsia"/>
-        </w:rPr>
-        <w:t>github.com</w:t>
-      </w:r>
-      <w:bookmarkStart w:id="88" w:name="OLE_LINK118"/>
-      <w:bookmarkStart w:id="89" w:name="OLE_LINK119"/>
-      <w:r>
-        <w:rPr>
-          <w:rFonts w:hint="eastAsia"/>
-        </w:rPr>
-        <w:t>:</w:t>
-      </w:r>
-      <w:r>
-        <w:rPr>
-          <w:lang w:eastAsia="zh-CN"/>
-        </w:rPr>
-        <w:t xml:space="preserve"> </w:t>
-      </w:r>
-      <w:bookmarkStart w:id="90" w:name="OLE_LINK99"/>
-      <w:bookmarkStart w:id="91" w:name="OLE_LINK100"/>
-      <w:bookmarkStart w:id="92" w:name="OLE_LINK102"/>
-      <w:bookmarkStart w:id="93" w:name="OLE_LINK101"/>
-      <w:proofErr w:type="spellStart"/>
-      <w:r>
-        <w:rPr>
-          <w:lang w:eastAsia="zh-CN"/>
-        </w:rPr>
-        <w:t>jellyzxc</w:t>
-      </w:r>
-      <w:proofErr w:type="spellEnd"/>
-      <w:r>
-        <w:t>/</w:t>
-      </w:r>
-      <w:proofErr w:type="spellStart"/>
-      <w:r>
-        <w:t>VersionControl</w:t>
-      </w:r>
-      <w:bookmarkEnd w:id="88"/>
-      <w:bookmarkEnd w:id="89"/>
-      <w:r>
-        <w:t>.git</w:t>
-      </w:r>
-      <w:proofErr w:type="spellEnd"/>
-      <w:r>
-        <w:t xml:space="preserve"> </w:t>
       </w:r>
       <w:bookmarkEnd w:id="90"/>
       <w:bookmarkEnd w:id="91"/>
+      <w:r>
+        <w:rPr>
+          <w:rFonts w:hint="eastAsia"/>
+        </w:rPr>
+        <w:t>github.com</w:t>
+      </w:r>
+      <w:bookmarkStart w:id="92" w:name="OLE_LINK118"/>
+      <w:bookmarkStart w:id="93" w:name="OLE_LINK119"/>
+      <w:r>
+        <w:rPr>
+          <w:rFonts w:hint="eastAsia"/>
+        </w:rPr>
+        <w:t>:</w:t>
+      </w:r>
+      <w:r>
+        <w:rPr>
+          <w:lang w:eastAsia="zh-CN"/>
+        </w:rPr>
+        <w:t xml:space="preserve"> </w:t>
+      </w:r>
+      <w:bookmarkStart w:id="94" w:name="OLE_LINK99"/>
+      <w:bookmarkStart w:id="95" w:name="OLE_LINK100"/>
+      <w:bookmarkStart w:id="96" w:name="OLE_LINK102"/>
+      <w:bookmarkStart w:id="97" w:name="OLE_LINK101"/>
+      <w:proofErr w:type="spellStart"/>
+      <w:r>
+        <w:rPr>
+          <w:lang w:eastAsia="zh-CN"/>
+        </w:rPr>
+        <w:t>jellyzxc</w:t>
+      </w:r>
+      <w:proofErr w:type="spellEnd"/>
+      <w:r>
+        <w:t>/</w:t>
+      </w:r>
+      <w:proofErr w:type="spellStart"/>
+      <w:r>
+        <w:t>VersionControl</w:t>
+      </w:r>
       <w:bookmarkEnd w:id="92"/>
-    </w:p>
-    <w:bookmarkEnd w:id="93"/>
+      <w:bookmarkEnd w:id="93"/>
+      <w:r>
+        <w:t>.git</w:t>
+      </w:r>
+      <w:proofErr w:type="spellEnd"/>
+      <w:r>
+        <w:t xml:space="preserve"> </w:t>
+      </w:r>
+      <w:bookmarkEnd w:id="94"/>
+      <w:bookmarkEnd w:id="95"/>
+      <w:bookmarkEnd w:id="96"/>
+    </w:p>
+    <w:bookmarkEnd w:id="97"/>
     <w:p/>
     <w:p>
-      <w:bookmarkStart w:id="94" w:name="OLE_LINK93"/>
+      <w:bookmarkStart w:id="98" w:name="OLE_LINK93"/>
       <w:proofErr w:type="spellStart"/>
       <w:r>
         <w:t>VersionControl</w:t>
@@ -2223,179 +2231,245 @@
       <w:proofErr w:type="spellEnd"/>
     </w:p>
     <w:p>
-      <w:bookmarkStart w:id="95" w:name="OLE_LINK94"/>
-      <w:bookmarkEnd w:id="94"/>
+      <w:bookmarkStart w:id="99" w:name="OLE_LINK94"/>
+      <w:bookmarkEnd w:id="98"/>
       <w:r>
         <w:t xml:space="preserve">git remote add </w:t>
       </w:r>
-      <w:bookmarkStart w:id="96" w:name="OLE_LINK97"/>
-      <w:bookmarkStart w:id="97" w:name="OLE_LINK98"/>
+      <w:bookmarkStart w:id="100" w:name="OLE_LINK97"/>
+      <w:bookmarkStart w:id="101" w:name="OLE_LINK98"/>
       <w:r>
         <w:t>orig</w:t>
-      </w:r>
-      <w:bookmarkEnd w:id="96"/>
-      <w:bookmarkEnd w:id="97"/>
-      <w:r>
-        <w:t xml:space="preserve">in </w:t>
-      </w:r>
-      <w:proofErr w:type="spellStart"/>
-      <w:r>
-        <w:t>git@github.com:</w:t>
-      </w:r>
-      <w:r>
-        <w:rPr>
-          <w:lang w:eastAsia="zh-CN"/>
-        </w:rPr>
-        <w:t>jellyzxc</w:t>
-      </w:r>
-      <w:proofErr w:type="spellEnd"/>
-      <w:r>
-        <w:t>/</w:t>
-      </w:r>
-      <w:bookmarkStart w:id="98" w:name="OLE_LINK95"/>
-      <w:bookmarkStart w:id="99" w:name="OLE_LINK96"/>
-      <w:proofErr w:type="spellStart"/>
-      <w:r>
-        <w:t>VersionControl</w:t>
-      </w:r>
-      <w:bookmarkEnd w:id="98"/>
-      <w:bookmarkEnd w:id="99"/>
-      <w:r>
-        <w:t>.git</w:t>
-      </w:r>
-      <w:proofErr w:type="spellEnd"/>
-      <w:r>
-        <w:t xml:space="preserve"> </w:t>
-      </w:r>
-    </w:p>
-    <w:bookmarkEnd w:id="95"/>
-    <w:p>
-      <w:r>
-        <w:t>git clone https://github.com/</w:t>
-      </w:r>
-      <w:r>
-        <w:rPr>
-          <w:lang w:eastAsia="zh-CN"/>
-        </w:rPr>
-        <w:t>jellyzxc</w:t>
-      </w:r>
-      <w:r>
-        <w:t xml:space="preserve">/VersionControl.git </w:t>
-      </w:r>
-    </w:p>
-    <w:p>
-      <w:pPr>
-        <w:pStyle w:val="Heading1"/>
-      </w:pPr>
-      <w:r>
-        <w:t xml:space="preserve">5 </w:t>
-      </w:r>
-      <w:r>
-        <w:t>B</w:t>
-      </w:r>
-      <w:r>
-        <w:t xml:space="preserve">ranch management </w:t>
-      </w:r>
-    </w:p>
-    <w:p>
-      <w:r>
-        <w:t>GitHub encourage us to create a new branch and merge it to master ,then delete the branch when we finish the task. It is easy but much safer.</w:t>
-      </w:r>
-    </w:p>
-    <w:p>
-      <w:pPr>
-        <w:pStyle w:val="Heading2"/>
-      </w:pPr>
-      <w:r>
-        <w:t>5.1 Crate a new  branch and switch to this branch</w:t>
-      </w:r>
-    </w:p>
-    <w:p>
-      <w:r>
-        <w:t>$</w:t>
-      </w:r>
-      <w:r>
-        <w:t xml:space="preserve"> </w:t>
-      </w:r>
-      <w:r>
-        <w:t xml:space="preserve">git </w:t>
-      </w:r>
-      <w:r>
-        <w:rPr>
-          <w:b/>
-          <w:bCs/>
-        </w:rPr>
-        <w:t>checkout -b</w:t>
-      </w:r>
-      <w:r>
-        <w:t xml:space="preserve"> dev</w:t>
-      </w:r>
-    </w:p>
-    <w:p>
-      <w:r>
-        <w:t xml:space="preserve">=  </w:t>
-      </w:r>
-      <w:r>
-        <w:t xml:space="preserve">git </w:t>
-      </w:r>
-      <w:r>
-        <w:rPr>
-          <w:b/>
-          <w:bCs/>
-        </w:rPr>
-        <w:t>branch</w:t>
-      </w:r>
-      <w:r>
-        <w:t xml:space="preserve"> </w:t>
-      </w:r>
-      <w:bookmarkStart w:id="100" w:name="OLE_LINK19"/>
-      <w:bookmarkStart w:id="101" w:name="OLE_LINK20"/>
-      <w:r>
-        <w:t>dev</w:t>
-      </w:r>
-      <w:r>
-        <w:t xml:space="preserve">   #create a branch called dev   </w:t>
-      </w:r>
-      <w:r>
-        <w:t xml:space="preserve"> </w:t>
-      </w:r>
-      <w:r>
-        <w:t xml:space="preserve">  </w:t>
-      </w:r>
-      <w:bookmarkStart w:id="102" w:name="OLE_LINK42"/>
-      <w:bookmarkStart w:id="103" w:name="OLE_LINK43"/>
-    </w:p>
-    <w:p>
-      <w:r>
-        <w:t xml:space="preserve">    </w:t>
-      </w:r>
-      <w:r>
-        <w:t xml:space="preserve">git </w:t>
-      </w:r>
-      <w:bookmarkStart w:id="104" w:name="_GoBack"/>
-      <w:r>
-        <w:rPr>
-          <w:b/>
-          <w:bCs/>
-        </w:rPr>
-        <w:t>checkout</w:t>
-      </w:r>
-      <w:r>
-        <w:t xml:space="preserve"> </w:t>
-      </w:r>
-      <w:bookmarkEnd w:id="104"/>
-      <w:r>
-        <w:t>dev</w:t>
       </w:r>
       <w:bookmarkEnd w:id="100"/>
       <w:bookmarkEnd w:id="101"/>
+      <w:r>
+        <w:t xml:space="preserve">in </w:t>
+      </w:r>
+      <w:proofErr w:type="spellStart"/>
+      <w:r>
+        <w:t>git@github.com:</w:t>
+      </w:r>
+      <w:r>
+        <w:rPr>
+          <w:lang w:eastAsia="zh-CN"/>
+        </w:rPr>
+        <w:t>jellyzxc</w:t>
+      </w:r>
+      <w:proofErr w:type="spellEnd"/>
+      <w:r>
+        <w:t>/</w:t>
+      </w:r>
+      <w:bookmarkStart w:id="102" w:name="OLE_LINK95"/>
+      <w:bookmarkStart w:id="103" w:name="OLE_LINK96"/>
+      <w:proofErr w:type="spellStart"/>
+      <w:r>
+        <w:t>VersionControl</w:t>
+      </w:r>
       <w:bookmarkEnd w:id="102"/>
       <w:bookmarkEnd w:id="103"/>
       <w:r>
+        <w:t>.git</w:t>
+      </w:r>
+      <w:proofErr w:type="spellEnd"/>
+      <w:r>
+        <w:t xml:space="preserve"> </w:t>
+      </w:r>
+    </w:p>
+    <w:bookmarkEnd w:id="99"/>
+    <w:p>
+      <w:r>
+        <w:t>git clone https://github.com/</w:t>
+      </w:r>
+      <w:r>
+        <w:rPr>
+          <w:lang w:eastAsia="zh-CN"/>
+        </w:rPr>
+        <w:t>jellyzxc</w:t>
+      </w:r>
+      <w:r>
+        <w:t xml:space="preserve">/VersionControl.git </w:t>
+      </w:r>
+    </w:p>
+    <w:p>
+      <w:pPr>
+        <w:pStyle w:val="Heading1"/>
+      </w:pPr>
+      <w:r>
+        <w:t xml:space="preserve">5 </w:t>
+      </w:r>
+      <w:r>
+        <w:t>B</w:t>
+      </w:r>
+      <w:r>
+        <w:t xml:space="preserve">ranch management </w:t>
+      </w:r>
+    </w:p>
+    <w:p>
+      <w:r>
+        <w:t>GitHub encourage us to create a new branch and merge it to master ,then delete the branch when we finish the task. It is easy but much safer.</w:t>
+      </w:r>
+    </w:p>
+    <w:p>
+      <w:pPr>
+        <w:pStyle w:val="Heading2"/>
+      </w:pPr>
+      <w:r>
+        <w:t>5.1 Crate a new  branch and switch to this branch</w:t>
+      </w:r>
+    </w:p>
+    <w:p>
+      <w:pPr>
+        <w:pStyle w:val="Heading3"/>
+        <w:sectPr>
+          <w:pgSz w:w="11906" w:h="16838"/>
+          <w:pgMar w:top="1440" w:right="1800" w:bottom="1440" w:left="1800" w:header="851" w:footer="992" w:gutter="0"/>
+          <w:cols w:space="425"/>
+          <w:docGrid w:linePitch="360"/>
+        </w:sectPr>
+      </w:pPr>
+      <w:r>
+        <w:t>5.1</w:t>
+      </w:r>
+      <w:r>
+        <w:rPr>
+          <w:rFonts w:hint="eastAsia"/>
+          <w:lang w:eastAsia="zh-CN"/>
+        </w:rPr>
+        <w:t>.1</w:t>
+      </w:r>
+      <w:r>
+        <w:rPr>
+          <w:lang w:eastAsia="zh-CN"/>
+        </w:rPr>
+        <w:t xml:space="preserve"> </w:t>
+      </w:r>
+      <w:r>
+        <w:rPr>
+          <w:shd w:val="clear" w:color="auto" w:fill="FFFFFF"/>
+        </w:rPr>
+        <w:t>create branch locally</w:t>
+      </w:r>
+    </w:p>
+    <w:p>
+      <w:r>
+        <w:t xml:space="preserve">git </w:t>
+      </w:r>
+      <w:r>
+        <w:rPr>
+          <w:b/>
+          <w:bCs/>
+        </w:rPr>
+        <w:t>checkout -b</w:t>
+      </w:r>
+      <w:r>
+        <w:t xml:space="preserve"> dev</w:t>
+      </w:r>
+      <w:r>
+        <w:t xml:space="preserve">     or   </w:t>
+      </w:r>
+      <w:r>
+        <w:t xml:space="preserve">git </w:t>
+      </w:r>
+      <w:r>
+        <w:rPr>
+          <w:b/>
+          <w:bCs/>
+        </w:rPr>
+        <w:t>switch -c</w:t>
+      </w:r>
+      <w:r>
+        <w:t xml:space="preserve"> dev</w:t>
+      </w:r>
+    </w:p>
+    <w:p>
+      <w:r>
+        <w:t xml:space="preserve">Equal to </w:t>
+      </w:r>
+      <w:r>
+        <w:t xml:space="preserve"> </w:t>
+      </w:r>
+    </w:p>
+    <w:p>
+      <w:r>
+        <w:t xml:space="preserve">git </w:t>
+      </w:r>
+      <w:r>
+        <w:rPr>
+          <w:b/>
+          <w:bCs/>
+        </w:rPr>
+        <w:t>branch</w:t>
+      </w:r>
+      <w:r>
+        <w:t xml:space="preserve"> </w:t>
+      </w:r>
+      <w:bookmarkStart w:id="104" w:name="OLE_LINK19"/>
+      <w:bookmarkStart w:id="105" w:name="OLE_LINK20"/>
+      <w:r>
+        <w:t>dev</w:t>
+      </w:r>
+      <w:r>
+        <w:t xml:space="preserve">   #create a branch called dev   </w:t>
+      </w:r>
+      <w:r>
+        <w:t xml:space="preserve"> </w:t>
+      </w:r>
+      <w:r>
+        <w:t xml:space="preserve">  </w:t>
+      </w:r>
+      <w:bookmarkStart w:id="106" w:name="OLE_LINK42"/>
+      <w:bookmarkStart w:id="107" w:name="OLE_LINK43"/>
+    </w:p>
+    <w:p>
+      <w:r>
+        <w:t xml:space="preserve">git </w:t>
+      </w:r>
+      <w:r>
+        <w:rPr>
+          <w:b/>
+          <w:bCs/>
+        </w:rPr>
+        <w:t>checkout</w:t>
+      </w:r>
+      <w:r>
+        <w:t xml:space="preserve"> dev</w:t>
+      </w:r>
+      <w:bookmarkEnd w:id="104"/>
+      <w:bookmarkEnd w:id="105"/>
+      <w:bookmarkEnd w:id="106"/>
+      <w:bookmarkEnd w:id="107"/>
+      <w:r>
         <w:t xml:space="preserve">  #switch to dev</w:t>
       </w:r>
     </w:p>
     <w:p>
+      <w:r>
+        <w:t xml:space="preserve">git </w:t>
+      </w:r>
+      <w:r>
+        <w:rPr>
+          <w:b/>
+          <w:bCs/>
+        </w:rPr>
+        <w:t>branch</w:t>
+      </w:r>
+      <w:r>
+        <w:rPr>
+          <w:b/>
+          <w:bCs/>
+        </w:rPr>
+        <w:t xml:space="preserve">  </w:t>
+      </w:r>
+      <w:r>
+        <w:t>#</w:t>
+      </w:r>
+      <w:r>
+        <w:t>check current branch</w:t>
+      </w:r>
+    </w:p>
+    <w:p/>
+    <w:p>
       <w:pPr>
         <w:jc w:val="center"/>
       </w:pPr>
@@ -2404,8 +2478,8 @@
           <w:noProof/>
         </w:rPr>
         <w:drawing>
-          <wp:inline distT="0" distB="0" distL="0" distR="0" wp14:anchorId="14D67AE5" wp14:editId="4C574B34">
-            <wp:extent cx="2621280" cy="1661857"/>
+          <wp:inline distT="0" distB="0" distL="0" distR="0" wp14:anchorId="14D67AE5" wp14:editId="41DAA1D7">
+            <wp:extent cx="2128397" cy="1349375"/>
             <wp:effectExtent l="0" t="0" r="0" b="0"/>
             <wp:docPr id="8" name="Picture 8"/>
             <wp:cNvGraphicFramePr>
@@ -2436,7 +2510,7 @@
                   <pic:spPr bwMode="auto">
                     <a:xfrm>
                       <a:off x="0" y="0"/>
-                      <a:ext cx="2638991" cy="1673085"/>
+                      <a:ext cx="2161409" cy="1370304"/>
                     </a:xfrm>
                     <a:prstGeom prst="rect">
                       <a:avLst/>
@@ -2455,39 +2529,246 @@
     </w:p>
     <w:p>
       <w:pPr>
-        <w:widowControl/>
-        <w:shd w:val="clear" w:color="auto" w:fill="F6F8FA"/>
-        <w:tabs>
-          <w:tab w:val="left" w:pos="916"/>
-          <w:tab w:val="left" w:pos="1832"/>
-          <w:tab w:val="left" w:pos="2748"/>
-          <w:tab w:val="left" w:pos="3664"/>
-          <w:tab w:val="left" w:pos="4580"/>
-          <w:tab w:val="left" w:pos="5496"/>
-          <w:tab w:val="left" w:pos="6412"/>
-          <w:tab w:val="left" w:pos="7328"/>
-          <w:tab w:val="left" w:pos="8244"/>
-          <w:tab w:val="left" w:pos="9160"/>
-          <w:tab w:val="left" w:pos="10076"/>
-          <w:tab w:val="left" w:pos="10992"/>
-          <w:tab w:val="left" w:pos="11908"/>
-          <w:tab w:val="left" w:pos="12824"/>
-          <w:tab w:val="left" w:pos="13740"/>
-          <w:tab w:val="left" w:pos="14656"/>
-        </w:tabs>
-        <w:spacing w:after="0" w:line="240" w:lineRule="auto"/>
-      </w:pPr>
-    </w:p>
-    <w:p>
-      <w:pPr>
         <w:jc w:val="center"/>
+        <w:sectPr>
+          <w:type w:val="continuous"/>
+          <w:pgSz w:w="11906" w:h="16838"/>
+          <w:pgMar w:top="1440" w:right="1800" w:bottom="1440" w:left="1800" w:header="851" w:footer="992" w:gutter="0"/>
+          <w:cols w:num="2" w:space="425"/>
+          <w:docGrid w:linePitch="360"/>
+        </w:sectPr>
+      </w:pPr>
+    </w:p>
+    <w:p>
+      <w:pPr>
+        <w:jc w:val="center"/>
+      </w:pPr>
+      <w:r>
+        <w:drawing>
+          <wp:inline distT="0" distB="0" distL="0" distR="0" wp14:anchorId="67971A17" wp14:editId="2AD0CB89">
+            <wp:extent cx="5189670" cy="594412"/>
+            <wp:effectExtent l="0" t="0" r="0" b="0"/>
+            <wp:docPr id="13" name="Picture 13"/>
+            <wp:cNvGraphicFramePr>
+              <a:graphicFrameLocks xmlns:a="http://schemas.openxmlformats.org/drawingml/2006/main" noChangeAspect="1"/>
+            </wp:cNvGraphicFramePr>
+            <a:graphic xmlns:a="http://schemas.openxmlformats.org/drawingml/2006/main">
+              <a:graphicData uri="http://schemas.openxmlformats.org/drawingml/2006/picture">
+                <pic:pic xmlns:pic="http://schemas.openxmlformats.org/drawingml/2006/picture">
+                  <pic:nvPicPr>
+                    <pic:cNvPr id="1" name=""/>
+                    <pic:cNvPicPr/>
+                  </pic:nvPicPr>
+                  <pic:blipFill>
+                    <a:blip r:embed="rId13"/>
+                    <a:stretch>
+                      <a:fillRect/>
+                    </a:stretch>
+                  </pic:blipFill>
+                  <pic:spPr>
+                    <a:xfrm>
+                      <a:off x="0" y="0"/>
+                      <a:ext cx="5189670" cy="594412"/>
+                    </a:xfrm>
+                    <a:prstGeom prst="rect">
+                      <a:avLst/>
+                    </a:prstGeom>
+                  </pic:spPr>
+                </pic:pic>
+              </a:graphicData>
+            </a:graphic>
+          </wp:inline>
+        </w:drawing>
+      </w:r>
+    </w:p>
+    <w:p/>
+    <w:p>
+      <w:pPr>
+        <w:pStyle w:val="Heading3"/>
+      </w:pPr>
+      <w:r>
+        <w:t>5.1</w:t>
+      </w:r>
+      <w:r>
+        <w:rPr>
+          <w:rFonts w:hint="eastAsia"/>
+          <w:lang w:eastAsia="zh-CN"/>
+        </w:rPr>
+        <w:t>.2</w:t>
+      </w:r>
+      <w:r>
+        <w:t xml:space="preserve"> </w:t>
+      </w:r>
+      <w:r>
+        <w:t>remote branch</w:t>
+      </w:r>
+    </w:p>
+    <w:p>
+      <w:r>
+        <w:t>The remote branch is automatically created when you push it to the remote server. So, when you feel ready for it, you can just do:</w:t>
+      </w:r>
+    </w:p>
+    <w:p>
+      <w:r>
+        <w:t xml:space="preserve">git push &lt;remote-name&gt; &lt;branch-name&gt; </w:t>
+      </w:r>
+      <w:bookmarkStart w:id="108" w:name="OLE_LINK49"/>
+      <w:r>
+        <w:t xml:space="preserve">   </w:t>
+      </w:r>
+      <w:r>
+        <w:rPr>
+          <w:rFonts w:hint="eastAsia"/>
+          <w:lang w:eastAsia="zh-CN"/>
+        </w:rPr>
+        <w:t>=&gt;</w:t>
+      </w:r>
+      <w:r>
+        <w:rPr>
+          <w:lang w:eastAsia="zh-CN"/>
+        </w:rPr>
+        <w:t xml:space="preserve"> </w:t>
+      </w:r>
+      <w:r>
+        <w:t xml:space="preserve">git </w:t>
+      </w:r>
+      <w:r>
+        <w:rPr>
+          <w:b/>
+          <w:bCs/>
+        </w:rPr>
+        <w:t>push</w:t>
+      </w:r>
+      <w:r>
+        <w:t xml:space="preserve"> </w:t>
+      </w:r>
+      <w:r>
+        <w:rPr>
+          <w:b/>
+          <w:bCs/>
+        </w:rPr>
+        <w:t>origin</w:t>
+      </w:r>
+      <w:r>
+        <w:t xml:space="preserve"> </w:t>
+      </w:r>
+      <w:bookmarkStart w:id="109" w:name="OLE_LINK61"/>
+      <w:bookmarkStart w:id="110" w:name="OLE_LINK62"/>
+      <w:r>
+        <w:rPr>
+          <w:b/>
+          <w:bCs/>
+        </w:rPr>
+        <w:t>dev</w:t>
+      </w:r>
+      <w:bookmarkEnd w:id="109"/>
+      <w:bookmarkEnd w:id="110"/>
+    </w:p>
+    <w:bookmarkEnd w:id="108"/>
+    <w:p>
+      <w:pPr>
+        <w:sectPr>
+          <w:type w:val="continuous"/>
+          <w:pgSz w:w="11906" w:h="16838"/>
+          <w:pgMar w:top="1440" w:right="1800" w:bottom="1440" w:left="1800" w:header="851" w:footer="992" w:gutter="0"/>
+          <w:cols w:space="425"/>
+          <w:docGrid w:linePitch="360"/>
+        </w:sectPr>
+      </w:pPr>
+    </w:p>
+    <w:p>
+      <w:r>
+        <w:t xml:space="preserve"> </w:t>
+      </w:r>
+    </w:p>
+    <w:p>
+      <w:bookmarkStart w:id="111" w:name="OLE_LINK63"/>
+      <w:r>
+        <w:t xml:space="preserve">git </w:t>
+      </w:r>
+      <w:r>
+        <w:rPr>
+          <w:b/>
+          <w:bCs/>
+        </w:rPr>
+        <w:t>add</w:t>
+      </w:r>
+      <w:r>
+        <w:t xml:space="preserve"> </w:t>
+      </w:r>
+      <w:r>
+        <w:t>GitLearner.docx</w:t>
+      </w:r>
+      <w:r>
+        <w:t xml:space="preserve">                             </w:t>
+      </w:r>
+    </w:p>
+    <w:p>
+      <w:bookmarkStart w:id="112" w:name="OLE_LINK64"/>
+      <w:bookmarkEnd w:id="111"/>
+      <w:r>
+        <w:t xml:space="preserve">git </w:t>
+      </w:r>
+      <w:r>
+        <w:rPr>
+          <w:b/>
+          <w:bCs/>
+        </w:rPr>
+        <w:t>commit</w:t>
+      </w:r>
+      <w:r>
+        <w:t xml:space="preserve"> -m "</w:t>
+      </w:r>
+      <w:r>
+        <w:t>update 20200504</w:t>
+      </w:r>
+      <w:r>
+        <w:t>"</w:t>
+      </w:r>
+    </w:p>
+    <w:bookmarkEnd w:id="112"/>
+    <w:p>
+      <w:pPr>
+        <w:rPr>
+          <w:b/>
+          <w:bCs/>
+        </w:rPr>
+      </w:pPr>
+      <w:r>
+        <w:t xml:space="preserve">git </w:t>
+      </w:r>
+      <w:r>
+        <w:rPr>
+          <w:b/>
+          <w:bCs/>
+        </w:rPr>
+        <w:t>push</w:t>
+      </w:r>
+      <w:r>
+        <w:t xml:space="preserve"> origin </w:t>
+      </w:r>
+      <w:r>
+        <w:rPr>
+          <w:b/>
+          <w:bCs/>
+        </w:rPr>
+        <w:t xml:space="preserve">dev  </w:t>
+      </w:r>
+    </w:p>
+    <w:p>
+      <w:pPr>
+        <w:rPr>
+          <w:b/>
+          <w:bCs/>
+        </w:rPr>
       </w:pPr>
       <w:r>
         <w:rPr>
           <w:noProof/>
         </w:rPr>
+        <w:lastRenderedPageBreak/>
         <w:drawing>
-          <wp:inline distT="0" distB="0" distL="0" distR="0" wp14:anchorId="428243C2" wp14:editId="7B809EF4">
+          <wp:inline distT="0" distB="0" distL="0" distR="0" wp14:anchorId="429F8D5D" wp14:editId="7DFF0731">
             <wp:extent cx="2834640" cy="1336921"/>
             <wp:effectExtent l="0" t="0" r="0" b="0"/>
             <wp:docPr id="9" name="Picture 9" descr="git-br-dev-fd"/>
@@ -2504,7 +2785,7 @@
                     </pic:cNvPicPr>
                   </pic:nvPicPr>
                   <pic:blipFill>
-                    <a:blip r:embed="rId13">
+                    <a:blip r:embed="rId14">
                       <a:extLst>
                         <a:ext uri="{28A0092B-C50C-407E-A947-70E740481C1C}">
                           <a14:useLocalDpi xmlns:a14="http://schemas.microsoft.com/office/drawing/2010/main" val="0"/>
@@ -2538,67 +2819,47 @@
     </w:p>
     <w:p>
       <w:pPr>
+        <w:rPr>
+          <w:b/>
+          <w:bCs/>
+        </w:rPr>
+        <w:sectPr>
+          <w:type w:val="continuous"/>
+          <w:pgSz w:w="11906" w:h="16838"/>
+          <w:pgMar w:top="1440" w:right="1800" w:bottom="1440" w:left="1800" w:header="851" w:footer="992" w:gutter="0"/>
+          <w:cols w:num="2" w:space="720" w:equalWidth="0">
+            <w:col w:w="3793" w:space="720"/>
+            <w:col w:w="3793"/>
+          </w:cols>
+          <w:docGrid w:linePitch="360"/>
+        </w:sectPr>
+      </w:pPr>
+    </w:p>
+    <w:p>
+      <w:pPr>
+        <w:rPr>
+          <w:b/>
+          <w:bCs/>
+        </w:rPr>
+      </w:pPr>
+    </w:p>
+    <w:p>
+      <w:pPr>
         <w:jc w:val="center"/>
-      </w:pPr>
-    </w:p>
-    <w:p>
-      <w:pPr>
-        <w:jc w:val="center"/>
-      </w:pPr>
-      <w:r>
-        <w:lastRenderedPageBreak/>
+        <w:rPr>
+          <w:b/>
+          <w:bCs/>
+        </w:rPr>
+      </w:pPr>
+      <w:r>
+        <w:rPr>
+          <w:noProof/>
+        </w:rPr>
         <w:drawing>
-          <wp:inline distT="0" distB="0" distL="0" distR="0" wp14:anchorId="59FA6676" wp14:editId="51BA26D0">
-            <wp:extent cx="2823982" cy="1482090"/>
+          <wp:inline distT="0" distB="0" distL="0" distR="0" wp14:anchorId="3BC3DDE9" wp14:editId="6424F7E7">
+            <wp:extent cx="3413760" cy="2465996"/>
             <wp:effectExtent l="0" t="0" r="0" b="0"/>
-            <wp:docPr id="11" name="Picture 11"/>
-            <wp:cNvGraphicFramePr>
-              <a:graphicFrameLocks xmlns:a="http://schemas.openxmlformats.org/drawingml/2006/main" noChangeAspect="1"/>
-            </wp:cNvGraphicFramePr>
-            <a:graphic xmlns:a="http://schemas.openxmlformats.org/drawingml/2006/main">
-              <a:graphicData uri="http://schemas.openxmlformats.org/drawingml/2006/picture">
-                <pic:pic xmlns:pic="http://schemas.openxmlformats.org/drawingml/2006/picture">
-                  <pic:nvPicPr>
-                    <pic:cNvPr id="1" name=""/>
-                    <pic:cNvPicPr/>
-                  </pic:nvPicPr>
-                  <pic:blipFill>
-                    <a:blip r:embed="rId14"/>
-                    <a:stretch>
-                      <a:fillRect/>
-                    </a:stretch>
-                  </pic:blipFill>
-                  <pic:spPr>
-                    <a:xfrm>
-                      <a:off x="0" y="0"/>
-                      <a:ext cx="2856643" cy="1499231"/>
-                    </a:xfrm>
-                    <a:prstGeom prst="rect">
-                      <a:avLst/>
-                    </a:prstGeom>
-                  </pic:spPr>
-                </pic:pic>
-              </a:graphicData>
-            </a:graphic>
-          </wp:inline>
-        </w:drawing>
-      </w:r>
-    </w:p>
-    <w:p>
-      <w:pPr>
-        <w:jc w:val="center"/>
-      </w:pPr>
-    </w:p>
-    <w:p>
-      <w:pPr>
-        <w:jc w:val="center"/>
-      </w:pPr>
-      <w:r>
-        <w:drawing>
-          <wp:inline distT="0" distB="0" distL="0" distR="0" wp14:anchorId="75C1D829" wp14:editId="67CFC0F3">
-            <wp:extent cx="3015615" cy="1133529"/>
-            <wp:effectExtent l="0" t="0" r="0" b="0"/>
-            <wp:docPr id="12" name="Picture 12"/>
+            <wp:docPr id="14" name="Picture 14"/>
             <wp:cNvGraphicFramePr>
               <a:graphicFrameLocks xmlns:a="http://schemas.openxmlformats.org/drawingml/2006/main" noChangeAspect="1"/>
             </wp:cNvGraphicFramePr>
@@ -2618,7 +2879,7 @@
                   <pic:spPr>
                     <a:xfrm>
                       <a:off x="0" y="0"/>
-                      <a:ext cx="3060229" cy="1150299"/>
+                      <a:ext cx="3427637" cy="2476020"/>
                     </a:xfrm>
                     <a:prstGeom prst="rect">
                       <a:avLst/>
@@ -2631,7 +2892,1257 @@
         </w:drawing>
       </w:r>
     </w:p>
+    <w:p>
+      <w:pPr>
+        <w:pStyle w:val="Heading2"/>
+      </w:pPr>
+      <w:r>
+        <w:t>5.2Merge to  master and delete branch</w:t>
+      </w:r>
+    </w:p>
+    <w:p>
+      <w:r>
+        <w:drawing>
+          <wp:inline distT="0" distB="0" distL="0" distR="0" wp14:anchorId="3C5C7E33" wp14:editId="6CF76D93">
+            <wp:extent cx="2057400" cy="1079771"/>
+            <wp:effectExtent l="0" t="0" r="0" b="0"/>
+            <wp:docPr id="11" name="Picture 11"/>
+            <wp:cNvGraphicFramePr>
+              <a:graphicFrameLocks xmlns:a="http://schemas.openxmlformats.org/drawingml/2006/main" noChangeAspect="1"/>
+            </wp:cNvGraphicFramePr>
+            <a:graphic xmlns:a="http://schemas.openxmlformats.org/drawingml/2006/main">
+              <a:graphicData uri="http://schemas.openxmlformats.org/drawingml/2006/picture">
+                <pic:pic xmlns:pic="http://schemas.openxmlformats.org/drawingml/2006/picture">
+                  <pic:nvPicPr>
+                    <pic:cNvPr id="1" name=""/>
+                    <pic:cNvPicPr/>
+                  </pic:nvPicPr>
+                  <pic:blipFill>
+                    <a:blip r:embed="rId16"/>
+                    <a:stretch>
+                      <a:fillRect/>
+                    </a:stretch>
+                  </pic:blipFill>
+                  <pic:spPr>
+                    <a:xfrm>
+                      <a:off x="0" y="0"/>
+                      <a:ext cx="2090400" cy="1097090"/>
+                    </a:xfrm>
+                    <a:prstGeom prst="rect">
+                      <a:avLst/>
+                    </a:prstGeom>
+                  </pic:spPr>
+                </pic:pic>
+              </a:graphicData>
+            </a:graphic>
+          </wp:inline>
+        </w:drawing>
+      </w:r>
+      <w:r>
+        <w:t xml:space="preserve">                       </w:t>
+      </w:r>
+      <w:r>
+        <w:drawing>
+          <wp:inline distT="0" distB="0" distL="0" distR="0" wp14:anchorId="31F988DA" wp14:editId="1F629CB3">
+            <wp:extent cx="1863722" cy="993140"/>
+            <wp:effectExtent l="0" t="0" r="0" b="0"/>
+            <wp:docPr id="12" name="Picture 12"/>
+            <wp:cNvGraphicFramePr>
+              <a:graphicFrameLocks xmlns:a="http://schemas.openxmlformats.org/drawingml/2006/main" noChangeAspect="1"/>
+            </wp:cNvGraphicFramePr>
+            <a:graphic xmlns:a="http://schemas.openxmlformats.org/drawingml/2006/main">
+              <a:graphicData uri="http://schemas.openxmlformats.org/drawingml/2006/picture">
+                <pic:pic xmlns:pic="http://schemas.openxmlformats.org/drawingml/2006/picture">
+                  <pic:nvPicPr>
+                    <pic:cNvPr id="1" name=""/>
+                    <pic:cNvPicPr/>
+                  </pic:nvPicPr>
+                  <pic:blipFill>
+                    <a:blip r:embed="rId17"/>
+                    <a:stretch>
+                      <a:fillRect/>
+                    </a:stretch>
+                  </pic:blipFill>
+                  <pic:spPr>
+                    <a:xfrm>
+                      <a:off x="0" y="0"/>
+                      <a:ext cx="1969960" cy="1049752"/>
+                    </a:xfrm>
+                    <a:prstGeom prst="rect">
+                      <a:avLst/>
+                    </a:prstGeom>
+                  </pic:spPr>
+                </pic:pic>
+              </a:graphicData>
+            </a:graphic>
+          </wp:inline>
+        </w:drawing>
+      </w:r>
+    </w:p>
+    <w:p>
+      <w:pPr>
+        <w:pStyle w:val="Heading3"/>
+      </w:pPr>
+      <w:r>
+        <w:t xml:space="preserve">5.2.1 </w:t>
+      </w:r>
+      <w:r>
+        <w:t xml:space="preserve">Local </w:t>
+      </w:r>
+    </w:p>
+    <w:p>
+      <w:r>
+        <w:t xml:space="preserve">git </w:t>
+      </w:r>
+      <w:r>
+        <w:rPr>
+          <w:b/>
+          <w:bCs/>
+        </w:rPr>
+        <w:t>checkout</w:t>
+      </w:r>
+      <w:r>
+        <w:t xml:space="preserve"> master</w:t>
+      </w:r>
+      <w:r>
+        <w:t xml:space="preserve">   </w:t>
+      </w:r>
+      <w:r>
+        <w:rPr>
+          <w:rFonts w:hint="eastAsia"/>
+          <w:lang w:eastAsia="zh-CN"/>
+        </w:rPr>
+        <w:t>#</w:t>
+      </w:r>
+      <w:r>
+        <w:rPr>
+          <w:lang w:eastAsia="zh-CN"/>
+        </w:rPr>
+        <w:t>go back to master</w:t>
+      </w:r>
+      <w:r>
+        <w:rPr>
+          <w:lang w:eastAsia="zh-CN"/>
+        </w:rPr>
+        <w:t xml:space="preserve">     </w:t>
+      </w:r>
+      <w:r>
+        <w:t xml:space="preserve">git </w:t>
+      </w:r>
+      <w:r>
+        <w:rPr>
+          <w:b/>
+          <w:bCs/>
+        </w:rPr>
+        <w:t>switch</w:t>
+      </w:r>
+      <w:r>
+        <w:t xml:space="preserve"> master</w:t>
+      </w:r>
+      <w:r>
+        <w:t xml:space="preserve">   </w:t>
+      </w:r>
+      <w:r>
+        <w:rPr>
+          <w:lang w:eastAsia="zh-CN"/>
+        </w:rPr>
+        <w:t xml:space="preserve">  </w:t>
+      </w:r>
+    </w:p>
+    <w:p>
+      <w:pPr>
+        <w:rPr>
+          <w:rFonts w:hint="eastAsia"/>
+        </w:rPr>
+      </w:pPr>
+      <w:r>
+        <w:t xml:space="preserve">git </w:t>
+      </w:r>
+      <w:r>
+        <w:rPr>
+          <w:b/>
+          <w:bCs/>
+        </w:rPr>
+        <w:t>merge</w:t>
+      </w:r>
+      <w:r>
+        <w:t xml:space="preserve"> dev</w:t>
+      </w:r>
+      <w:r>
+        <w:t xml:space="preserve">   </w:t>
+      </w:r>
+      <w:r>
+        <w:rPr>
+          <w:lang w:eastAsia="zh-CN"/>
+        </w:rPr>
+        <w:t xml:space="preserve">#merge :change </w:t>
+      </w:r>
+    </w:p>
+    <w:p>
+      <w:r>
+        <w:t xml:space="preserve">git branch </w:t>
+      </w:r>
+      <w:r>
+        <w:rPr>
+          <w:b/>
+          <w:bCs/>
+        </w:rPr>
+        <w:t>-d</w:t>
+      </w:r>
+      <w:r>
+        <w:t xml:space="preserve"> dev</w:t>
+      </w:r>
+      <w:r>
+        <w:t xml:space="preserve">  #delete dev</w:t>
+      </w:r>
+    </w:p>
+    <w:p>
+      <w:pPr>
+        <w:widowControl/>
+        <w:autoSpaceDE w:val="0"/>
+        <w:autoSpaceDN w:val="0"/>
+        <w:adjustRightInd w:val="0"/>
+        <w:spacing w:after="0" w:line="240" w:lineRule="auto"/>
+        <w:rPr>
+          <w:rFonts w:ascii="Lucida Console" w:hAnsi="Lucida Console" w:cs="Lucida Console"/>
+          <w:sz w:val="18"/>
+          <w:szCs w:val="18"/>
+        </w:rPr>
+      </w:pPr>
+      <w:r>
+        <w:t>git branch</w:t>
+      </w:r>
+      <w:r>
+        <w:rPr>
+          <w:rFonts w:ascii="Lucida Console" w:hAnsi="Lucida Console" w:cs="Lucida Console"/>
+          <w:sz w:val="18"/>
+          <w:szCs w:val="18"/>
+        </w:rPr>
+        <w:t xml:space="preserve"> </w:t>
+      </w:r>
+      <w:r>
+        <w:rPr>
+          <w:rFonts w:ascii="Lucida Console" w:hAnsi="Lucida Console" w:cs="Lucida Console"/>
+          <w:b/>
+          <w:bCs/>
+          <w:sz w:val="18"/>
+          <w:szCs w:val="18"/>
+        </w:rPr>
+        <w:t>-D</w:t>
+      </w:r>
+      <w:r>
+        <w:rPr>
+          <w:rFonts w:ascii="Lucida Console" w:hAnsi="Lucida Console" w:cs="Lucida Console"/>
+          <w:sz w:val="18"/>
+          <w:szCs w:val="18"/>
+        </w:rPr>
+        <w:t xml:space="preserve"> brach1</w:t>
+      </w:r>
+      <w:r>
+        <w:rPr>
+          <w:rFonts w:ascii="Lucida Console" w:hAnsi="Lucida Console" w:cs="Lucida Console"/>
+          <w:sz w:val="18"/>
+          <w:szCs w:val="18"/>
+        </w:rPr>
+        <w:t xml:space="preserve">   #delete even not merge</w:t>
+      </w:r>
+    </w:p>
+    <w:p/>
+    <w:p>
+      <w:r>
+        <w:drawing>
+          <wp:inline distT="0" distB="0" distL="0" distR="0" wp14:anchorId="1791F893" wp14:editId="14EE8DF9">
+            <wp:extent cx="5274310" cy="955040"/>
+            <wp:effectExtent l="0" t="0" r="0" b="0"/>
+            <wp:docPr id="17" name="Picture 17"/>
+            <wp:cNvGraphicFramePr>
+              <a:graphicFrameLocks xmlns:a="http://schemas.openxmlformats.org/drawingml/2006/main" noChangeAspect="1"/>
+            </wp:cNvGraphicFramePr>
+            <a:graphic xmlns:a="http://schemas.openxmlformats.org/drawingml/2006/main">
+              <a:graphicData uri="http://schemas.openxmlformats.org/drawingml/2006/picture">
+                <pic:pic xmlns:pic="http://schemas.openxmlformats.org/drawingml/2006/picture">
+                  <pic:nvPicPr>
+                    <pic:cNvPr id="1" name=""/>
+                    <pic:cNvPicPr/>
+                  </pic:nvPicPr>
+                  <pic:blipFill>
+                    <a:blip r:embed="rId18"/>
+                    <a:stretch>
+                      <a:fillRect/>
+                    </a:stretch>
+                  </pic:blipFill>
+                  <pic:spPr>
+                    <a:xfrm>
+                      <a:off x="0" y="0"/>
+                      <a:ext cx="5274310" cy="955040"/>
+                    </a:xfrm>
+                    <a:prstGeom prst="rect">
+                      <a:avLst/>
+                    </a:prstGeom>
+                  </pic:spPr>
+                </pic:pic>
+              </a:graphicData>
+            </a:graphic>
+          </wp:inline>
+        </w:drawing>
+      </w:r>
+    </w:p>
+    <w:p>
+      <w:pPr>
+        <w:pStyle w:val="Heading3"/>
+      </w:pPr>
+      <w:r>
+        <w:lastRenderedPageBreak/>
+        <w:t>5.2.</w:t>
+      </w:r>
+      <w:r>
+        <w:t>2</w:t>
+      </w:r>
+      <w:r>
+        <w:t xml:space="preserve"> </w:t>
+      </w:r>
+      <w:r>
+        <w:t>remote</w:t>
+      </w:r>
+    </w:p>
+    <w:p>
+      <w:pPr>
+        <w:widowControl/>
+        <w:shd w:val="clear" w:color="auto" w:fill="F6F8FA"/>
+        <w:tabs>
+          <w:tab w:val="left" w:pos="916"/>
+          <w:tab w:val="left" w:pos="1832"/>
+          <w:tab w:val="left" w:pos="2748"/>
+          <w:tab w:val="left" w:pos="3664"/>
+          <w:tab w:val="left" w:pos="4580"/>
+          <w:tab w:val="left" w:pos="5496"/>
+          <w:tab w:val="left" w:pos="6412"/>
+          <w:tab w:val="left" w:pos="7328"/>
+          <w:tab w:val="left" w:pos="8244"/>
+          <w:tab w:val="left" w:pos="9160"/>
+          <w:tab w:val="left" w:pos="10076"/>
+          <w:tab w:val="left" w:pos="10992"/>
+          <w:tab w:val="left" w:pos="11908"/>
+          <w:tab w:val="left" w:pos="12824"/>
+          <w:tab w:val="left" w:pos="13740"/>
+          <w:tab w:val="left" w:pos="14656"/>
+        </w:tabs>
+        <w:spacing w:after="0" w:line="240" w:lineRule="auto"/>
+      </w:pPr>
+      <w:r>
+        <w:t>git checkout master</w:t>
+      </w:r>
+    </w:p>
+    <w:p>
+      <w:pPr>
+        <w:widowControl/>
+        <w:shd w:val="clear" w:color="auto" w:fill="F6F8FA"/>
+        <w:tabs>
+          <w:tab w:val="left" w:pos="916"/>
+          <w:tab w:val="left" w:pos="1832"/>
+          <w:tab w:val="left" w:pos="2748"/>
+          <w:tab w:val="left" w:pos="3664"/>
+          <w:tab w:val="left" w:pos="4580"/>
+          <w:tab w:val="left" w:pos="5496"/>
+          <w:tab w:val="left" w:pos="6412"/>
+          <w:tab w:val="left" w:pos="7328"/>
+          <w:tab w:val="left" w:pos="8244"/>
+          <w:tab w:val="left" w:pos="9160"/>
+          <w:tab w:val="left" w:pos="10076"/>
+          <w:tab w:val="left" w:pos="10992"/>
+          <w:tab w:val="left" w:pos="11908"/>
+          <w:tab w:val="left" w:pos="12824"/>
+          <w:tab w:val="left" w:pos="13740"/>
+          <w:tab w:val="left" w:pos="14656"/>
+        </w:tabs>
+        <w:spacing w:after="0" w:line="240" w:lineRule="auto"/>
+      </w:pPr>
+      <w:r>
+        <w:t xml:space="preserve">git </w:t>
+      </w:r>
+      <w:r>
+        <w:rPr>
+          <w:b/>
+          <w:bCs/>
+        </w:rPr>
+        <w:t>pull origin master</w:t>
+      </w:r>
+    </w:p>
+    <w:p>
+      <w:pPr>
+        <w:widowControl/>
+        <w:shd w:val="clear" w:color="auto" w:fill="F6F8FA"/>
+        <w:tabs>
+          <w:tab w:val="left" w:pos="916"/>
+          <w:tab w:val="left" w:pos="1832"/>
+          <w:tab w:val="left" w:pos="2748"/>
+          <w:tab w:val="left" w:pos="3664"/>
+          <w:tab w:val="left" w:pos="4580"/>
+          <w:tab w:val="left" w:pos="5496"/>
+          <w:tab w:val="left" w:pos="6412"/>
+          <w:tab w:val="left" w:pos="7328"/>
+          <w:tab w:val="left" w:pos="8244"/>
+          <w:tab w:val="left" w:pos="9160"/>
+          <w:tab w:val="left" w:pos="10076"/>
+          <w:tab w:val="left" w:pos="10992"/>
+          <w:tab w:val="left" w:pos="11908"/>
+          <w:tab w:val="left" w:pos="12824"/>
+          <w:tab w:val="left" w:pos="13740"/>
+          <w:tab w:val="left" w:pos="14656"/>
+        </w:tabs>
+        <w:spacing w:after="0" w:line="240" w:lineRule="auto"/>
+      </w:pPr>
+      <w:r>
+        <w:t xml:space="preserve">git merge </w:t>
+      </w:r>
+      <w:r>
+        <w:t>dev</w:t>
+      </w:r>
+      <w:r>
+        <w:t xml:space="preserve">   </w:t>
+      </w:r>
+    </w:p>
+    <w:p>
+      <w:pPr>
+        <w:widowControl/>
+        <w:shd w:val="clear" w:color="auto" w:fill="F6F8FA"/>
+        <w:tabs>
+          <w:tab w:val="left" w:pos="916"/>
+          <w:tab w:val="left" w:pos="1832"/>
+          <w:tab w:val="left" w:pos="2748"/>
+          <w:tab w:val="left" w:pos="3664"/>
+          <w:tab w:val="left" w:pos="4580"/>
+          <w:tab w:val="left" w:pos="5496"/>
+          <w:tab w:val="left" w:pos="6412"/>
+          <w:tab w:val="left" w:pos="7328"/>
+          <w:tab w:val="left" w:pos="8244"/>
+          <w:tab w:val="left" w:pos="9160"/>
+          <w:tab w:val="left" w:pos="10076"/>
+          <w:tab w:val="left" w:pos="10992"/>
+          <w:tab w:val="left" w:pos="11908"/>
+          <w:tab w:val="left" w:pos="12824"/>
+          <w:tab w:val="left" w:pos="13740"/>
+          <w:tab w:val="left" w:pos="14656"/>
+        </w:tabs>
+        <w:spacing w:after="0" w:line="240" w:lineRule="auto"/>
+        <w:rPr>
+          <w:b/>
+          <w:bCs/>
+        </w:rPr>
+      </w:pPr>
+      <w:r>
+        <w:t xml:space="preserve">git </w:t>
+      </w:r>
+      <w:r>
+        <w:rPr>
+          <w:b/>
+          <w:bCs/>
+        </w:rPr>
+        <w:t>push origin master</w:t>
+      </w:r>
+    </w:p>
+    <w:p>
+      <w:pPr>
+        <w:jc w:val="center"/>
+      </w:pPr>
+    </w:p>
+    <w:p>
+      <w:pPr>
+        <w:jc w:val="center"/>
+      </w:pPr>
+      <w:r>
+        <w:rPr>
+          <w:noProof/>
+        </w:rPr>
+        <w:drawing>
+          <wp:inline distT="0" distB="0" distL="0" distR="0" wp14:anchorId="2385EE15" wp14:editId="05A179D5">
+            <wp:extent cx="3872230" cy="1477844"/>
+            <wp:effectExtent l="0" t="0" r="0" b="0"/>
+            <wp:docPr id="15" name="Picture 15"/>
+            <wp:cNvGraphicFramePr>
+              <a:graphicFrameLocks xmlns:a="http://schemas.openxmlformats.org/drawingml/2006/main" noChangeAspect="1"/>
+            </wp:cNvGraphicFramePr>
+            <a:graphic xmlns:a="http://schemas.openxmlformats.org/drawingml/2006/main">
+              <a:graphicData uri="http://schemas.openxmlformats.org/drawingml/2006/picture">
+                <pic:pic xmlns:pic="http://schemas.openxmlformats.org/drawingml/2006/picture">
+                  <pic:nvPicPr>
+                    <pic:cNvPr id="1" name=""/>
+                    <pic:cNvPicPr/>
+                  </pic:nvPicPr>
+                  <pic:blipFill>
+                    <a:blip r:embed="rId19"/>
+                    <a:stretch>
+                      <a:fillRect/>
+                    </a:stretch>
+                  </pic:blipFill>
+                  <pic:spPr>
+                    <a:xfrm>
+                      <a:off x="0" y="0"/>
+                      <a:ext cx="3904245" cy="1490063"/>
+                    </a:xfrm>
+                    <a:prstGeom prst="rect">
+                      <a:avLst/>
+                    </a:prstGeom>
+                  </pic:spPr>
+                </pic:pic>
+              </a:graphicData>
+            </a:graphic>
+          </wp:inline>
+        </w:drawing>
+      </w:r>
+    </w:p>
+    <w:p/>
+    <w:p/>
+    <w:p>
+      <w:pPr>
+        <w:pStyle w:val="Heading2"/>
+      </w:pPr>
+      <w:r>
+        <w:t xml:space="preserve">5.3 deal with </w:t>
+      </w:r>
+      <w:r>
+        <w:t>conflict</w:t>
+      </w:r>
+    </w:p>
+    <w:p>
+      <w:pPr>
+        <w:rPr>
+          <w:b/>
+          <w:bCs/>
+        </w:rPr>
+      </w:pPr>
+      <w:r>
+        <w:rPr>
+          <w:b/>
+          <w:bCs/>
+        </w:rPr>
+        <w:t>Update a  file and commit in brach1</w:t>
+      </w:r>
+    </w:p>
+    <w:p>
+      <w:r>
+        <w:t xml:space="preserve">git </w:t>
+      </w:r>
+      <w:r>
+        <w:rPr>
+          <w:b/>
+          <w:bCs/>
+        </w:rPr>
+        <w:t>switch -c</w:t>
+      </w:r>
+      <w:r>
+        <w:t xml:space="preserve"> brach1</w:t>
+      </w:r>
+    </w:p>
+    <w:p>
+      <w:r>
+        <w:t xml:space="preserve">git </w:t>
+      </w:r>
+      <w:r>
+        <w:rPr>
+          <w:b/>
+          <w:bCs/>
+        </w:rPr>
+        <w:t>add</w:t>
+      </w:r>
+      <w:r>
+        <w:t xml:space="preserve"> </w:t>
+      </w:r>
+      <w:r>
+        <w:t>GitLearner.docx</w:t>
+      </w:r>
+      <w:r>
+        <w:t xml:space="preserve">  </w:t>
+      </w:r>
+    </w:p>
+    <w:p>
+      <w:r>
+        <w:t xml:space="preserve">git </w:t>
+      </w:r>
+      <w:r>
+        <w:rPr>
+          <w:b/>
+          <w:bCs/>
+        </w:rPr>
+        <w:t>commit</w:t>
+      </w:r>
+      <w:r>
+        <w:t xml:space="preserve"> </w:t>
+      </w:r>
+      <w:r>
+        <w:t>-m "</w:t>
+      </w:r>
+      <w:r>
+        <w:t>change</w:t>
+      </w:r>
+      <w:r>
+        <w:t xml:space="preserve"> </w:t>
+      </w:r>
+      <w:r>
+        <w:t>brach1</w:t>
+      </w:r>
+      <w:r>
+        <w:t>"</w:t>
+      </w:r>
+    </w:p>
+    <w:p>
+      <w:r>
+        <w:t xml:space="preserve">git </w:t>
+      </w:r>
+      <w:r>
+        <w:rPr>
+          <w:b/>
+          <w:bCs/>
+        </w:rPr>
+        <w:t>switch</w:t>
+      </w:r>
+      <w:r>
+        <w:t xml:space="preserve"> </w:t>
+      </w:r>
+      <w:r>
+        <w:rPr>
+          <w:b/>
+          <w:bCs/>
+        </w:rPr>
+        <w:t>master</w:t>
+      </w:r>
+    </w:p>
+    <w:p>
+      <w:r>
+        <w:t xml:space="preserve">                          </w:t>
+      </w:r>
+      <w:r>
+        <w:rPr>
+          <w:noProof/>
+        </w:rPr>
+        <w:drawing>
+          <wp:inline distT="0" distB="0" distL="0" distR="0" wp14:anchorId="3AFFA082" wp14:editId="411F2AA6">
+            <wp:extent cx="5274310" cy="2943225"/>
+            <wp:effectExtent l="0" t="0" r="0" b="0"/>
+            <wp:docPr id="18" name="Picture 18"/>
+            <wp:cNvGraphicFramePr>
+              <a:graphicFrameLocks xmlns:a="http://schemas.openxmlformats.org/drawingml/2006/main" noChangeAspect="1"/>
+            </wp:cNvGraphicFramePr>
+            <a:graphic xmlns:a="http://schemas.openxmlformats.org/drawingml/2006/main">
+              <a:graphicData uri="http://schemas.openxmlformats.org/drawingml/2006/picture">
+                <pic:pic xmlns:pic="http://schemas.openxmlformats.org/drawingml/2006/picture">
+                  <pic:nvPicPr>
+                    <pic:cNvPr id="1" name=""/>
+                    <pic:cNvPicPr/>
+                  </pic:nvPicPr>
+                  <pic:blipFill>
+                    <a:blip r:embed="rId20"/>
+                    <a:stretch>
+                      <a:fillRect/>
+                    </a:stretch>
+                  </pic:blipFill>
+                  <pic:spPr>
+                    <a:xfrm>
+                      <a:off x="0" y="0"/>
+                      <a:ext cx="5274310" cy="2943225"/>
+                    </a:xfrm>
+                    <a:prstGeom prst="rect">
+                      <a:avLst/>
+                    </a:prstGeom>
+                  </pic:spPr>
+                </pic:pic>
+              </a:graphicData>
+            </a:graphic>
+          </wp:inline>
+        </w:drawing>
+      </w:r>
+    </w:p>
+    <w:p/>
+    <w:p>
+      <w:pPr>
+        <w:rPr>
+          <w:b/>
+          <w:bCs/>
+        </w:rPr>
+      </w:pPr>
+      <w:r>
+        <w:rPr>
+          <w:b/>
+          <w:bCs/>
+        </w:rPr>
+        <w:t xml:space="preserve">Update </w:t>
+      </w:r>
+      <w:r>
+        <w:rPr>
+          <w:b/>
+          <w:bCs/>
+        </w:rPr>
+        <w:t>the same</w:t>
+      </w:r>
+      <w:r>
+        <w:rPr>
+          <w:b/>
+          <w:bCs/>
+        </w:rPr>
+        <w:t xml:space="preserve">  file and commit in </w:t>
+      </w:r>
+      <w:r>
+        <w:rPr>
+          <w:b/>
+          <w:bCs/>
+        </w:rPr>
+        <w:t>master</w:t>
+      </w:r>
+    </w:p>
+    <w:p>
+      <w:r>
+        <w:t xml:space="preserve">git </w:t>
+      </w:r>
+      <w:r>
+        <w:rPr>
+          <w:b/>
+          <w:bCs/>
+        </w:rPr>
+        <w:t>add</w:t>
+      </w:r>
+      <w:r>
+        <w:t xml:space="preserve"> </w:t>
+      </w:r>
+      <w:r>
+        <w:t>GitLearner.docx</w:t>
+      </w:r>
+      <w:r>
+        <w:t xml:space="preserve">  </w:t>
+      </w:r>
+    </w:p>
+    <w:p>
+      <w:r>
+        <w:t xml:space="preserve">git </w:t>
+      </w:r>
+      <w:r>
+        <w:rPr>
+          <w:b/>
+          <w:bCs/>
+        </w:rPr>
+        <w:t>commit</w:t>
+      </w:r>
+      <w:r>
+        <w:t xml:space="preserve"> </w:t>
+      </w:r>
+      <w:r>
+        <w:t>-m "</w:t>
+      </w:r>
+      <w:r>
+        <w:t>change</w:t>
+      </w:r>
+      <w:r>
+        <w:t xml:space="preserve"> </w:t>
+      </w:r>
+      <w:r>
+        <w:t>master</w:t>
+      </w:r>
+      <w:r>
+        <w:t>"</w:t>
+      </w:r>
+    </w:p>
+    <w:p>
+      <w:r>
+        <w:drawing>
+          <wp:inline distT="0" distB="0" distL="0" distR="0" wp14:anchorId="0FE32042" wp14:editId="17594CA9">
+            <wp:extent cx="5136325" cy="1089754"/>
+            <wp:effectExtent l="0" t="0" r="7620" b="0"/>
+            <wp:docPr id="20" name="Picture 20"/>
+            <wp:cNvGraphicFramePr>
+              <a:graphicFrameLocks xmlns:a="http://schemas.openxmlformats.org/drawingml/2006/main" noChangeAspect="1"/>
+            </wp:cNvGraphicFramePr>
+            <a:graphic xmlns:a="http://schemas.openxmlformats.org/drawingml/2006/main">
+              <a:graphicData uri="http://schemas.openxmlformats.org/drawingml/2006/picture">
+                <pic:pic xmlns:pic="http://schemas.openxmlformats.org/drawingml/2006/picture">
+                  <pic:nvPicPr>
+                    <pic:cNvPr id="1" name=""/>
+                    <pic:cNvPicPr/>
+                  </pic:nvPicPr>
+                  <pic:blipFill>
+                    <a:blip r:embed="rId21"/>
+                    <a:stretch>
+                      <a:fillRect/>
+                    </a:stretch>
+                  </pic:blipFill>
+                  <pic:spPr>
+                    <a:xfrm>
+                      <a:off x="0" y="0"/>
+                      <a:ext cx="5136325" cy="1089754"/>
+                    </a:xfrm>
+                    <a:prstGeom prst="rect">
+                      <a:avLst/>
+                    </a:prstGeom>
+                  </pic:spPr>
+                </pic:pic>
+              </a:graphicData>
+            </a:graphic>
+          </wp:inline>
+        </w:drawing>
+      </w:r>
+    </w:p>
+    <w:p>
+      <w:pPr>
+        <w:jc w:val="center"/>
+      </w:pPr>
+      <w:r>
+        <w:rPr>
+          <w:noProof/>
+        </w:rPr>
+        <w:drawing>
+          <wp:inline distT="0" distB="0" distL="0" distR="0" wp14:anchorId="5EDF918F" wp14:editId="4533F6D3">
+            <wp:extent cx="2427732" cy="1554480"/>
+            <wp:effectExtent l="0" t="0" r="0" b="0"/>
+            <wp:docPr id="19" name="Picture 19" descr="git-br-feature1"/>
+            <wp:cNvGraphicFramePr>
+              <a:graphicFrameLocks xmlns:a="http://schemas.openxmlformats.org/drawingml/2006/main" noChangeAspect="1"/>
+            </wp:cNvGraphicFramePr>
+            <a:graphic xmlns:a="http://schemas.openxmlformats.org/drawingml/2006/main">
+              <a:graphicData uri="http://schemas.openxmlformats.org/drawingml/2006/picture">
+                <pic:pic xmlns:pic="http://schemas.openxmlformats.org/drawingml/2006/picture">
+                  <pic:nvPicPr>
+                    <pic:cNvPr id="0" name="Picture 10" descr="git-br-feature1"/>
+                    <pic:cNvPicPr>
+                      <a:picLocks noChangeAspect="1" noChangeArrowheads="1"/>
+                    </pic:cNvPicPr>
+                  </pic:nvPicPr>
+                  <pic:blipFill>
+                    <a:blip r:embed="rId22">
+                      <a:extLst>
+                        <a:ext uri="{28A0092B-C50C-407E-A947-70E740481C1C}">
+                          <a14:useLocalDpi xmlns:a14="http://schemas.microsoft.com/office/drawing/2010/main" val="0"/>
+                        </a:ext>
+                      </a:extLst>
+                    </a:blip>
+                    <a:srcRect/>
+                    <a:stretch>
+                      <a:fillRect/>
+                    </a:stretch>
+                  </pic:blipFill>
+                  <pic:spPr bwMode="auto">
+                    <a:xfrm>
+                      <a:off x="0" y="0"/>
+                      <a:ext cx="2438404" cy="1561313"/>
+                    </a:xfrm>
+                    <a:prstGeom prst="rect">
+                      <a:avLst/>
+                    </a:prstGeom>
+                    <a:noFill/>
+                    <a:ln>
+                      <a:noFill/>
+                    </a:ln>
+                  </pic:spPr>
+                </pic:pic>
+              </a:graphicData>
+            </a:graphic>
+          </wp:inline>
+        </w:drawing>
+      </w:r>
+    </w:p>
+    <w:p>
+      <w:pPr>
+        <w:rPr>
+          <w:b/>
+          <w:bCs/>
+        </w:rPr>
+      </w:pPr>
+      <w:r>
+        <w:rPr>
+          <w:b/>
+          <w:bCs/>
+        </w:rPr>
+        <w:t xml:space="preserve">Merge and </w:t>
+      </w:r>
+      <w:r>
+        <w:rPr>
+          <w:b/>
+          <w:bCs/>
+        </w:rPr>
+        <w:t>conflict</w:t>
+      </w:r>
+      <w:r>
+        <w:rPr>
+          <w:b/>
+          <w:bCs/>
+        </w:rPr>
+        <w:t xml:space="preserve">s occurred </w:t>
+      </w:r>
+    </w:p>
+    <w:p>
+      <w:r>
+        <w:t xml:space="preserve">git merge </w:t>
+      </w:r>
+      <w:r>
+        <w:t>brach1</w:t>
+      </w:r>
+    </w:p>
+    <w:p>
+      <w:r>
+        <w:rPr>
+          <w:noProof/>
+        </w:rPr>
+        <w:drawing>
+          <wp:inline distT="0" distB="0" distL="0" distR="0" wp14:anchorId="212DE6C4" wp14:editId="704946D0">
+            <wp:extent cx="5274310" cy="1156335"/>
+            <wp:effectExtent l="0" t="0" r="0" b="0"/>
+            <wp:docPr id="21" name="Picture 21"/>
+            <wp:cNvGraphicFramePr>
+              <a:graphicFrameLocks xmlns:a="http://schemas.openxmlformats.org/drawingml/2006/main" noChangeAspect="1"/>
+            </wp:cNvGraphicFramePr>
+            <a:graphic xmlns:a="http://schemas.openxmlformats.org/drawingml/2006/main">
+              <a:graphicData uri="http://schemas.openxmlformats.org/drawingml/2006/picture">
+                <pic:pic xmlns:pic="http://schemas.openxmlformats.org/drawingml/2006/picture">
+                  <pic:nvPicPr>
+                    <pic:cNvPr id="1" name=""/>
+                    <pic:cNvPicPr/>
+                  </pic:nvPicPr>
+                  <pic:blipFill>
+                    <a:blip r:embed="rId23"/>
+                    <a:stretch>
+                      <a:fillRect/>
+                    </a:stretch>
+                  </pic:blipFill>
+                  <pic:spPr>
+                    <a:xfrm>
+                      <a:off x="0" y="0"/>
+                      <a:ext cx="5274310" cy="1156335"/>
+                    </a:xfrm>
+                    <a:prstGeom prst="rect">
+                      <a:avLst/>
+                    </a:prstGeom>
+                  </pic:spPr>
+                </pic:pic>
+              </a:graphicData>
+            </a:graphic>
+          </wp:inline>
+        </w:drawing>
+      </w:r>
+    </w:p>
+    <w:p>
+      <w:r>
+        <w:drawing>
+          <wp:inline distT="0" distB="0" distL="0" distR="0" wp14:anchorId="280DB842" wp14:editId="176B570E">
+            <wp:extent cx="3672840" cy="2391368"/>
+            <wp:effectExtent l="0" t="0" r="0" b="0"/>
+            <wp:docPr id="22" name="Picture 22"/>
+            <wp:cNvGraphicFramePr>
+              <a:graphicFrameLocks xmlns:a="http://schemas.openxmlformats.org/drawingml/2006/main" noChangeAspect="1"/>
+            </wp:cNvGraphicFramePr>
+            <a:graphic xmlns:a="http://schemas.openxmlformats.org/drawingml/2006/main">
+              <a:graphicData uri="http://schemas.openxmlformats.org/drawingml/2006/picture">
+                <pic:pic xmlns:pic="http://schemas.openxmlformats.org/drawingml/2006/picture">
+                  <pic:nvPicPr>
+                    <pic:cNvPr id="1" name=""/>
+                    <pic:cNvPicPr/>
+                  </pic:nvPicPr>
+                  <pic:blipFill>
+                    <a:blip r:embed="rId24"/>
+                    <a:stretch>
+                      <a:fillRect/>
+                    </a:stretch>
+                  </pic:blipFill>
+                  <pic:spPr>
+                    <a:xfrm>
+                      <a:off x="0" y="0"/>
+                      <a:ext cx="3681692" cy="2397131"/>
+                    </a:xfrm>
+                    <a:prstGeom prst="rect">
+                      <a:avLst/>
+                    </a:prstGeom>
+                  </pic:spPr>
+                </pic:pic>
+              </a:graphicData>
+            </a:graphic>
+          </wp:inline>
+        </w:drawing>
+      </w:r>
+    </w:p>
+    <w:p>
+      <w:r>
+        <w:t>The most direct way to resolve a merge conflict is to edit the conflicted file</w:t>
+      </w:r>
+    </w:p>
+    <w:p>
+      <w:r>
+        <w:t xml:space="preserve">git </w:t>
+      </w:r>
+      <w:r>
+        <w:rPr>
+          <w:b/>
+          <w:bCs/>
+        </w:rPr>
+        <w:t>diff</w:t>
+      </w:r>
+    </w:p>
+    <w:p>
+      <w:r>
+        <w:lastRenderedPageBreak/>
+        <w:drawing>
+          <wp:inline distT="0" distB="0" distL="0" distR="0" wp14:anchorId="6A07C9A9" wp14:editId="46115B3D">
+            <wp:extent cx="5274310" cy="3268345"/>
+            <wp:effectExtent l="0" t="0" r="0" b="0"/>
+            <wp:docPr id="23" name="Picture 23"/>
+            <wp:cNvGraphicFramePr>
+              <a:graphicFrameLocks xmlns:a="http://schemas.openxmlformats.org/drawingml/2006/main" noChangeAspect="1"/>
+            </wp:cNvGraphicFramePr>
+            <a:graphic xmlns:a="http://schemas.openxmlformats.org/drawingml/2006/main">
+              <a:graphicData uri="http://schemas.openxmlformats.org/drawingml/2006/picture">
+                <pic:pic xmlns:pic="http://schemas.openxmlformats.org/drawingml/2006/picture">
+                  <pic:nvPicPr>
+                    <pic:cNvPr id="1" name=""/>
+                    <pic:cNvPicPr/>
+                  </pic:nvPicPr>
+                  <pic:blipFill>
+                    <a:blip r:embed="rId25"/>
+                    <a:stretch>
+                      <a:fillRect/>
+                    </a:stretch>
+                  </pic:blipFill>
+                  <pic:spPr>
+                    <a:xfrm>
+                      <a:off x="0" y="0"/>
+                      <a:ext cx="5274310" cy="3268345"/>
+                    </a:xfrm>
+                    <a:prstGeom prst="rect">
+                      <a:avLst/>
+                    </a:prstGeom>
+                  </pic:spPr>
+                </pic:pic>
+              </a:graphicData>
+            </a:graphic>
+          </wp:inline>
+        </w:drawing>
+      </w:r>
+    </w:p>
+    <w:p>
+      <w:pPr>
+        <w:pStyle w:val="Heading2"/>
+      </w:pPr>
+      <w:r>
+        <w:t xml:space="preserve">5.4 </w:t>
+      </w:r>
+      <w:r>
+        <w:t>Stash current work</w:t>
+      </w:r>
+    </w:p>
+    <w:p>
+      <w:r>
+        <w:t>git stash</w:t>
+      </w:r>
+      <w:r>
+        <w:t> </w:t>
+      </w:r>
+    </w:p>
+    <w:p>
+      <w:pPr>
+        <w:rPr>
+          <w:shd w:val="clear" w:color="auto" w:fill="F5F5F5"/>
+        </w:rPr>
+      </w:pPr>
+      <w:r>
+        <w:rPr>
+          <w:shd w:val="clear" w:color="auto" w:fill="F5F5F5"/>
+        </w:rPr>
+        <w:t xml:space="preserve">takes your uncommitted changes (both staged and </w:t>
+      </w:r>
+      <w:r>
+        <w:rPr>
+          <w:shd w:val="clear" w:color="auto" w:fill="F5F5F5"/>
+        </w:rPr>
+        <w:t>upstaged</w:t>
+      </w:r>
+      <w:r>
+        <w:rPr>
+          <w:shd w:val="clear" w:color="auto" w:fill="F5F5F5"/>
+        </w:rPr>
+        <w:t>), saves them away for later use</w:t>
+      </w:r>
+    </w:p>
+    <w:p>
+      <w:pPr>
+        <w:rPr>
+          <w:shd w:val="clear" w:color="auto" w:fill="F5F5F5"/>
+        </w:rPr>
+      </w:pPr>
+      <w:r>
+        <w:rPr>
+          <w:shd w:val="clear" w:color="auto" w:fill="F5F5F5"/>
+        </w:rPr>
+        <w:t>the stash is local to your Git repository; stashes are not transferred to the server when you push.</w:t>
+      </w:r>
+    </w:p>
+    <w:p>
+      <w:pPr>
+        <w:rPr>
+          <w:shd w:val="clear" w:color="auto" w:fill="F5F5F5"/>
+        </w:rPr>
+      </w:pPr>
+    </w:p>
+    <w:p>
+      <w:pPr>
+        <w:rPr>
+          <w:shd w:val="clear" w:color="auto" w:fill="F5F5F5"/>
+        </w:rPr>
+      </w:pPr>
+    </w:p>
+    <w:p>
+      <w:pPr>
+        <w:pStyle w:val="Heading1"/>
+      </w:pPr>
+      <w:r>
+        <w:t>6</w:t>
+      </w:r>
+      <w:r>
+        <w:t xml:space="preserve"> </w:t>
+      </w:r>
+      <w:r>
+        <w:t>remote -</w:t>
+      </w:r>
+      <w:r>
+        <w:t xml:space="preserve"> </w:t>
+      </w:r>
+      <w:r>
+        <w:t>cooperate with</w:t>
+      </w:r>
+      <w:r>
+        <w:t xml:space="preserve"> others</w:t>
+      </w:r>
+    </w:p>
+    <w:p>
+      <w:r>
+        <w:t xml:space="preserve">git </w:t>
+      </w:r>
+      <w:proofErr w:type="gramStart"/>
+      <w:r>
+        <w:rPr>
+          <w:b/>
+          <w:bCs/>
+        </w:rPr>
+        <w:t>remote</w:t>
+      </w:r>
+      <w:r>
+        <w:t xml:space="preserve"> -v</w:t>
+      </w:r>
+      <w:proofErr w:type="gramEnd"/>
+    </w:p>
+    <w:p>
+      <w:pPr>
+        <w:rPr>
+          <w:b/>
+          <w:bCs/>
+        </w:rPr>
+      </w:pPr>
+      <w:r>
+        <w:t xml:space="preserve">git </w:t>
+      </w:r>
+      <w:r>
+        <w:rPr>
+          <w:b/>
+          <w:bCs/>
+        </w:rPr>
+        <w:t>push</w:t>
+      </w:r>
+      <w:r>
+        <w:t xml:space="preserve"> origin </w:t>
+      </w:r>
+      <w:r>
+        <w:rPr>
+          <w:b/>
+          <w:bCs/>
+        </w:rPr>
+        <w:t>master</w:t>
+      </w:r>
+      <w:r>
+        <w:rPr>
+          <w:b/>
+          <w:bCs/>
+        </w:rPr>
+        <w:t xml:space="preserve">  </w:t>
+      </w:r>
+    </w:p>
+    <w:p>
+      <w:pPr>
+        <w:rPr>
+          <w:b/>
+          <w:bCs/>
+        </w:rPr>
+      </w:pPr>
+      <w:r>
+        <w:t xml:space="preserve">git </w:t>
+      </w:r>
+      <w:r>
+        <w:rPr>
+          <w:b/>
+          <w:bCs/>
+        </w:rPr>
+        <w:t>push</w:t>
+      </w:r>
+      <w:r>
+        <w:t xml:space="preserve"> origin </w:t>
+      </w:r>
+      <w:r>
+        <w:rPr>
+          <w:b/>
+          <w:bCs/>
+        </w:rPr>
+        <w:t xml:space="preserve">dev  </w:t>
+      </w:r>
+    </w:p>
+    <w:p/>
+    <w:p>
+      <w:bookmarkStart w:id="113" w:name="_GoBack"/>
+      <w:r>
+        <w:t xml:space="preserve">git add GitLearner.docx  </w:t>
+      </w:r>
+    </w:p>
+    <w:p>
+      <w:r>
+        <w:t xml:space="preserve">git commit -m "change </w:t>
+      </w:r>
+      <w:r>
+        <w:t>20200504</w:t>
+      </w:r>
+      <w:r>
+        <w:t>"</w:t>
+      </w:r>
+    </w:p>
+    <w:p>
+      <w:pPr>
+        <w:rPr>
+          <w:b/>
+          <w:bCs/>
+        </w:rPr>
+      </w:pPr>
+      <w:r>
+        <w:t xml:space="preserve">git </w:t>
+      </w:r>
+      <w:r>
+        <w:rPr>
+          <w:b/>
+          <w:bCs/>
+        </w:rPr>
+        <w:t>push</w:t>
+      </w:r>
+      <w:r>
+        <w:t xml:space="preserve"> origin </w:t>
+      </w:r>
+      <w:r>
+        <w:rPr>
+          <w:b/>
+          <w:bCs/>
+        </w:rPr>
+        <w:t>master</w:t>
+      </w:r>
+      <w:r>
+        <w:rPr>
+          <w:b/>
+          <w:bCs/>
+        </w:rPr>
+        <w:t xml:space="preserve">  </w:t>
+      </w:r>
+    </w:p>
+    <w:bookmarkEnd w:id="113"/>
+    <w:p/>
     <w:sectPr>
+      <w:type w:val="continuous"/>
       <w:pgSz w:w="11906" w:h="16838"/>
       <w:pgMar w:top="1440" w:right="1800" w:bottom="1440" w:left="1800" w:header="851" w:footer="992" w:gutter="0"/>
       <w:cols w:space="425"/>

</xml_diff>

<commit_message>
change 20200504 on remote
</commit_message>
<xml_diff>
--- a/GitLearner.docx
+++ b/GitLearner.docx
@@ -10,6 +10,8 @@
           <w:szCs w:val="28"/>
         </w:rPr>
       </w:pPr>
+      <w:bookmarkStart w:id="0" w:name="_GoBack"/>
+      <w:bookmarkEnd w:id="0"/>
       <w:r>
         <w:rPr>
           <w:sz w:val="28"/>
@@ -41,53 +43,37 @@
       </w:r>
     </w:p>
     <w:p>
-      <w:bookmarkStart w:id="0" w:name="OLE_LINK17"/>
-      <w:bookmarkStart w:id="1" w:name="OLE_LINK18"/>
+      <w:bookmarkStart w:id="1" w:name="OLE_LINK17"/>
+      <w:bookmarkStart w:id="2" w:name="OLE_LINK18"/>
       <w:r>
         <w:t>GITHUB</w:t>
       </w:r>
-      <w:bookmarkStart w:id="2" w:name="OLE_LINK74"/>
-      <w:bookmarkStart w:id="3" w:name="OLE_LINK75"/>
-      <w:bookmarkEnd w:id="0"/>
+      <w:bookmarkStart w:id="3" w:name="OLE_LINK74"/>
+      <w:bookmarkStart w:id="4" w:name="OLE_LINK75"/>
       <w:bookmarkEnd w:id="1"/>
-      <w:r>
-        <w:t xml:space="preserve">:  </w:t>
-      </w:r>
-      <w:proofErr w:type="spellStart"/>
-      <w:r>
-        <w:t>j</w:t>
-      </w:r>
-      <w:r>
-        <w:t>ellyzxc</w:t>
-      </w:r>
-      <w:proofErr w:type="spellEnd"/>
-      <w:r>
-        <w:t xml:space="preserve">     </w:t>
-      </w:r>
-      <w:bookmarkStart w:id="4" w:name="OLE_LINK76"/>
-      <w:bookmarkStart w:id="5" w:name="OLE_LINK77"/>
       <w:bookmarkEnd w:id="2"/>
+      <w:r>
+        <w:t>:  j</w:t>
+      </w:r>
+      <w:r>
+        <w:t xml:space="preserve">ellyzxc     </w:t>
+      </w:r>
+      <w:bookmarkStart w:id="5" w:name="OLE_LINK76"/>
+      <w:bookmarkStart w:id="6" w:name="OLE_LINK77"/>
       <w:bookmarkEnd w:id="3"/>
+      <w:bookmarkEnd w:id="4"/>
       <w:r>
         <w:t>jelly.zhang@me.com</w:t>
       </w:r>
-      <w:bookmarkEnd w:id="4"/>
       <w:bookmarkEnd w:id="5"/>
-    </w:p>
-    <w:p>
-      <w:proofErr w:type="spellStart"/>
+      <w:bookmarkEnd w:id="6"/>
+    </w:p>
+    <w:p>
       <w:r>
         <w:rPr>
           <w:rFonts w:hint="eastAsia"/>
         </w:rPr>
-        <w:t>Github</w:t>
-      </w:r>
-      <w:proofErr w:type="spellEnd"/>
-      <w:r>
-        <w:rPr>
-          <w:rFonts w:hint="eastAsia"/>
-        </w:rPr>
-        <w:t xml:space="preserve"> for Windows</w:t>
+        <w:t>Github for Windows</w:t>
       </w:r>
     </w:p>
     <w:p>
@@ -257,32 +243,19 @@
       </w:r>
     </w:p>
     <w:p>
-      <w:proofErr w:type="spellStart"/>
-      <w:r>
-        <w:t>ssh</w:t>
-      </w:r>
-      <w:proofErr w:type="spellEnd"/>
-      <w:r>
-        <w:t xml:space="preserve">-keygen -t </w:t>
-      </w:r>
-      <w:proofErr w:type="spellStart"/>
-      <w:r>
-        <w:t>rsa</w:t>
-      </w:r>
-      <w:proofErr w:type="spellEnd"/>
-      <w:r>
-        <w:t xml:space="preserve"> -C </w:t>
-      </w:r>
-      <w:bookmarkStart w:id="6" w:name="OLE_LINK90"/>
-      <w:bookmarkStart w:id="7" w:name="OLE_LINK91"/>
+      <w:r>
+        <w:t xml:space="preserve">ssh-keygen -t rsa -C </w:t>
+      </w:r>
+      <w:bookmarkStart w:id="7" w:name="OLE_LINK90"/>
+      <w:bookmarkStart w:id="8" w:name="OLE_LINK91"/>
       <w:r>
         <w:t>“</w:t>
       </w:r>
       <w:r>
         <w:t>jelly.zhang@me.com</w:t>
       </w:r>
-      <w:bookmarkEnd w:id="6"/>
       <w:bookmarkEnd w:id="7"/>
+      <w:bookmarkEnd w:id="8"/>
       <w:r>
         <w:t>”</w:t>
       </w:r>
@@ -343,14 +316,12 @@
         </w:rPr>
         <w:t xml:space="preserve"> </w:t>
       </w:r>
-      <w:proofErr w:type="spellStart"/>
       <w:r>
         <w:rPr>
           <w:rFonts w:hint="eastAsia"/>
         </w:rPr>
         <w:t>id_rsa</w:t>
       </w:r>
-      <w:proofErr w:type="spellEnd"/>
       <w:r>
         <w:rPr>
           <w:lang w:eastAsia="zh-CN"/>
@@ -440,34 +411,19 @@
           <w:szCs w:val="18"/>
         </w:rPr>
       </w:pPr>
-      <w:proofErr w:type="spellStart"/>
       <w:r>
         <w:rPr>
           <w:rFonts w:ascii="Lucida Console" w:hAnsi="Lucida Console" w:cs="Lucida Console"/>
           <w:sz w:val="18"/>
           <w:szCs w:val="18"/>
         </w:rPr>
-        <w:t>ssh-rsa</w:t>
-      </w:r>
-      <w:proofErr w:type="spellEnd"/>
-      <w:r>
-        <w:rPr>
-          <w:rFonts w:ascii="Lucida Console" w:hAnsi="Lucida Console" w:cs="Lucida Console"/>
-          <w:sz w:val="18"/>
-          <w:szCs w:val="18"/>
-        </w:rPr>
-        <w:t xml:space="preserve"> 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 jelly.zhang@me.com</w:t>
+        <w:t>ssh-rsa 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 jelly.zhang@me.com</w:t>
       </w:r>
     </w:p>
     <w:p/>
     <w:p>
-      <w:proofErr w:type="spellStart"/>
-      <w:r>
-        <w:t>ssh</w:t>
-      </w:r>
-      <w:proofErr w:type="spellEnd"/>
-      <w:r>
-        <w:t xml:space="preserve"> -T git@github.com</w:t>
+      <w:r>
+        <w:t>ssh -T git@github.com</w:t>
       </w:r>
       <w:r>
         <w:t xml:space="preserve">     #</w:t>
@@ -545,7 +501,7 @@
                     <pic:cNvPicPr/>
                   </pic:nvPicPr>
                   <pic:blipFill>
-                    <a:blip r:embed="rId4"/>
+                    <a:blip r:embed="rId5"/>
                     <a:stretch>
                       <a:fillRect/>
                     </a:stretch>
@@ -568,7 +524,7 @@
     </w:p>
     <w:p/>
     <w:p>
-      <w:bookmarkStart w:id="8" w:name="OLE_LINK80"/>
+      <w:bookmarkStart w:id="9" w:name="OLE_LINK80"/>
       <w:r>
         <w:t>git config --global</w:t>
       </w:r>
@@ -581,48 +537,44 @@
       <w:r>
         <w:t>“</w:t>
       </w:r>
-      <w:bookmarkStart w:id="9" w:name="OLE_LINK103"/>
-      <w:bookmarkStart w:id="10" w:name="OLE_LINK104"/>
-      <w:proofErr w:type="spellStart"/>
+      <w:bookmarkStart w:id="10" w:name="OLE_LINK103"/>
+      <w:bookmarkStart w:id="11" w:name="OLE_LINK104"/>
       <w:r>
         <w:t>jellyzxc</w:t>
       </w:r>
+      <w:bookmarkEnd w:id="10"/>
+      <w:bookmarkEnd w:id="11"/>
+      <w:r>
+        <w:t>”</w:t>
+      </w:r>
+    </w:p>
+    <w:p>
+      <w:bookmarkStart w:id="12" w:name="OLE_LINK81"/>
       <w:bookmarkEnd w:id="9"/>
-      <w:bookmarkEnd w:id="10"/>
-      <w:proofErr w:type="spellEnd"/>
+      <w:r>
+        <w:t xml:space="preserve">git config --global </w:t>
+      </w:r>
+      <w:bookmarkStart w:id="13" w:name="OLE_LINK78"/>
+      <w:bookmarkStart w:id="14" w:name="OLE_LINK79"/>
+      <w:r>
+        <w:t xml:space="preserve"> </w:t>
+      </w:r>
+      <w:r>
+        <w:t>user.email</w:t>
+      </w:r>
+      <w:r>
+        <w:t xml:space="preserve"> “</w:t>
+      </w:r>
+      <w:r>
+        <w:t>jelly.zhang@me.com</w:t>
+      </w:r>
+      <w:bookmarkEnd w:id="13"/>
+      <w:bookmarkEnd w:id="14"/>
       <w:r>
         <w:t>”</w:t>
       </w:r>
     </w:p>
-    <w:p>
-      <w:bookmarkStart w:id="11" w:name="OLE_LINK81"/>
-      <w:bookmarkEnd w:id="8"/>
-      <w:r>
-        <w:t xml:space="preserve">git config --global </w:t>
-      </w:r>
-      <w:bookmarkStart w:id="12" w:name="OLE_LINK78"/>
-      <w:bookmarkStart w:id="13" w:name="OLE_LINK79"/>
-      <w:r>
-        <w:t xml:space="preserve"> </w:t>
-      </w:r>
-      <w:proofErr w:type="spellStart"/>
-      <w:r>
-        <w:t>user.email</w:t>
-      </w:r>
-      <w:proofErr w:type="spellEnd"/>
-      <w:r>
-        <w:t xml:space="preserve"> “</w:t>
-      </w:r>
-      <w:r>
-        <w:t>jelly.zhang@me.com</w:t>
-      </w:r>
-      <w:bookmarkEnd w:id="12"/>
-      <w:bookmarkEnd w:id="13"/>
-      <w:r>
-        <w:t>”</w:t>
-      </w:r>
-    </w:p>
-    <w:bookmarkEnd w:id="11"/>
+    <w:bookmarkEnd w:id="12"/>
     <w:p/>
     <w:p>
       <w:pPr>
@@ -679,56 +631,35 @@
       <w:r>
         <w:t xml:space="preserve">Initialized empty Git </w:t>
       </w:r>
-      <w:bookmarkStart w:id="14" w:name="OLE_LINK1"/>
-      <w:bookmarkStart w:id="15" w:name="OLE_LINK2"/>
+      <w:bookmarkStart w:id="15" w:name="OLE_LINK1"/>
+      <w:bookmarkStart w:id="16" w:name="OLE_LINK2"/>
       <w:r>
         <w:t>repository</w:t>
       </w:r>
-      <w:bookmarkEnd w:id="14"/>
       <w:bookmarkEnd w:id="15"/>
-    </w:p>
-    <w:p>
-      <w:bookmarkStart w:id="16" w:name="OLE_LINK108"/>
-      <w:bookmarkStart w:id="17" w:name="OLE_LINK109"/>
+      <w:bookmarkEnd w:id="16"/>
+    </w:p>
+    <w:p>
+      <w:bookmarkStart w:id="17" w:name="OLE_LINK108"/>
+      <w:bookmarkStart w:id="18" w:name="OLE_LINK109"/>
       <w:r>
         <w:t xml:space="preserve">#Initialized empty Git repository </w:t>
       </w:r>
-      <w:bookmarkEnd w:id="16"/>
       <w:bookmarkEnd w:id="17"/>
+      <w:bookmarkEnd w:id="18"/>
       <w:r>
         <w:t xml:space="preserve">in </w:t>
       </w:r>
       <w:r>
-        <w:t>/d/</w:t>
-      </w:r>
-      <w:proofErr w:type="spellStart"/>
-      <w:r>
-        <w:t>Github</w:t>
-      </w:r>
-      <w:proofErr w:type="spellEnd"/>
-      <w:r>
-        <w:t>/</w:t>
-      </w:r>
-      <w:proofErr w:type="spellStart"/>
-      <w:r>
-        <w:t>VersionControl</w:t>
-      </w:r>
-      <w:proofErr w:type="spellEnd"/>
-      <w:r>
-        <w:t>/</w:t>
-      </w:r>
-      <w:bookmarkStart w:id="18" w:name="OLE_LINK59"/>
-      <w:bookmarkStart w:id="19" w:name="OLE_LINK60"/>
-      <w:proofErr w:type="spellStart"/>
-      <w:r>
-        <w:t>GitLearner</w:t>
-      </w:r>
-      <w:proofErr w:type="spellEnd"/>
-      <w:r>
-        <w:t xml:space="preserve"> </w:t>
-      </w:r>
-      <w:bookmarkEnd w:id="18"/>
+        <w:t>/d/Github/VersionControl/</w:t>
+      </w:r>
+      <w:bookmarkStart w:id="19" w:name="OLE_LINK59"/>
+      <w:bookmarkStart w:id="20" w:name="OLE_LINK60"/>
+      <w:r>
+        <w:t xml:space="preserve">GitLearner </w:t>
+      </w:r>
       <w:bookmarkEnd w:id="19"/>
+      <w:bookmarkEnd w:id="20"/>
       <w:r>
         <w:t>/.git/</w:t>
       </w:r>
@@ -742,37 +673,19 @@
         <w:lastRenderedPageBreak/>
         <w:t xml:space="preserve">cd </w:t>
       </w:r>
-      <w:bookmarkStart w:id="20" w:name="OLE_LINK107"/>
-      <w:r>
-        <w:t>/d/</w:t>
-      </w:r>
-      <w:proofErr w:type="spellStart"/>
-      <w:r>
-        <w:t>Github</w:t>
-      </w:r>
-      <w:proofErr w:type="spellEnd"/>
-      <w:r>
-        <w:t>/</w:t>
-      </w:r>
-      <w:proofErr w:type="spellStart"/>
-      <w:r>
-        <w:t>VersionControl</w:t>
-      </w:r>
-      <w:proofErr w:type="spellEnd"/>
-      <w:r>
-        <w:t>/</w:t>
-      </w:r>
-      <w:bookmarkStart w:id="21" w:name="OLE_LINK105"/>
-      <w:bookmarkStart w:id="22" w:name="OLE_LINK106"/>
-      <w:proofErr w:type="spellStart"/>
+      <w:bookmarkStart w:id="21" w:name="OLE_LINK107"/>
+      <w:r>
+        <w:t>/d/Github/VersionControl/</w:t>
+      </w:r>
+      <w:bookmarkStart w:id="22" w:name="OLE_LINK105"/>
+      <w:bookmarkStart w:id="23" w:name="OLE_LINK106"/>
       <w:r>
         <w:t>GitLearner</w:t>
       </w:r>
-      <w:bookmarkEnd w:id="21"/>
       <w:bookmarkEnd w:id="22"/>
-      <w:proofErr w:type="spellEnd"/>
-    </w:p>
-    <w:bookmarkEnd w:id="20"/>
+      <w:bookmarkEnd w:id="23"/>
+    </w:p>
+    <w:bookmarkEnd w:id="21"/>
     <w:p>
       <w:pPr>
         <w:widowControl/>
@@ -785,13 +698,8 @@
         <w:spacing w:after="0" w:line="240" w:lineRule="auto"/>
       </w:pPr>
       <w:r>
-        <w:t xml:space="preserve">git </w:t>
-      </w:r>
-      <w:proofErr w:type="spellStart"/>
-      <w:r>
-        <w:t>init</w:t>
-      </w:r>
-      <w:proofErr w:type="spellEnd"/>
+        <w:t>git init</w:t>
+      </w:r>
       <w:r>
         <w:t xml:space="preserve">  </w:t>
       </w:r>
@@ -818,7 +726,7 @@
                     <pic:cNvPicPr/>
                   </pic:nvPicPr>
                   <pic:blipFill>
-                    <a:blip r:embed="rId5"/>
+                    <a:blip r:embed="rId6"/>
                     <a:stretch>
                       <a:fillRect/>
                     </a:stretch>
@@ -861,7 +769,7 @@
                     <pic:cNvPicPr/>
                   </pic:nvPicPr>
                   <pic:blipFill>
-                    <a:blip r:embed="rId6"/>
+                    <a:blip r:embed="rId7"/>
                     <a:stretch>
                       <a:fillRect/>
                     </a:stretch>
@@ -919,8 +827,8 @@
       </w:r>
     </w:p>
     <w:p>
-      <w:bookmarkStart w:id="23" w:name="OLE_LINK5"/>
-      <w:bookmarkStart w:id="24" w:name="OLE_LINK4"/>
+      <w:bookmarkStart w:id="24" w:name="OLE_LINK5"/>
+      <w:bookmarkStart w:id="25" w:name="OLE_LINK4"/>
       <w:r>
         <w:t xml:space="preserve">git </w:t>
       </w:r>
@@ -934,16 +842,16 @@
       <w:r>
         <w:t xml:space="preserve"> </w:t>
       </w:r>
-      <w:bookmarkStart w:id="25" w:name="OLE_LINK3"/>
+      <w:bookmarkStart w:id="26" w:name="OLE_LINK3"/>
       <w:r>
         <w:t>GitLearner</w:t>
       </w:r>
-      <w:bookmarkEnd w:id="25"/>
+      <w:bookmarkEnd w:id="26"/>
       <w:r>
         <w:t>.docx</w:t>
       </w:r>
     </w:p>
-    <w:bookmarkEnd w:id="23"/>
+    <w:bookmarkEnd w:id="24"/>
     <w:p>
       <w:r>
         <w:t xml:space="preserve">git </w:t>
@@ -965,7 +873,7 @@
         <w:t xml:space="preserve"> file"</w:t>
       </w:r>
     </w:p>
-    <w:bookmarkEnd w:id="24"/>
+    <w:bookmarkEnd w:id="25"/>
     <w:p>
       <w:r>
         <w:rPr>
@@ -987,7 +895,7 @@
                     <pic:cNvPicPr/>
                   </pic:nvPicPr>
                   <pic:blipFill>
-                    <a:blip r:embed="rId7"/>
+                    <a:blip r:embed="rId8"/>
                     <a:stretch>
                       <a:fillRect/>
                     </a:stretch>
@@ -1013,7 +921,7 @@
       <w:pPr>
         <w:pStyle w:val="Heading2"/>
       </w:pPr>
-      <w:bookmarkStart w:id="26" w:name="OLE_LINK41"/>
+      <w:bookmarkStart w:id="27" w:name="OLE_LINK41"/>
       <w:r>
         <w:t>3.3</w:t>
       </w:r>
@@ -1024,13 +932,13 @@
         <w:t>Control the version</w:t>
       </w:r>
     </w:p>
-    <w:bookmarkEnd w:id="26"/>
+    <w:bookmarkEnd w:id="27"/>
     <w:p>
       <w:r>
         <w:t xml:space="preserve">git </w:t>
       </w:r>
-      <w:bookmarkStart w:id="27" w:name="OLE_LINK32"/>
-      <w:bookmarkStart w:id="28" w:name="OLE_LINK33"/>
+      <w:bookmarkStart w:id="28" w:name="OLE_LINK32"/>
+      <w:bookmarkStart w:id="29" w:name="OLE_LINK33"/>
       <w:r>
         <w:rPr>
           <w:b/>
@@ -1041,30 +949,30 @@
       <w:r>
         <w:t xml:space="preserve"> </w:t>
       </w:r>
-      <w:bookmarkStart w:id="29" w:name="OLE_LINK34"/>
-      <w:bookmarkStart w:id="30" w:name="OLE_LINK35"/>
-      <w:bookmarkStart w:id="31" w:name="OLE_LINK36"/>
-      <w:bookmarkStart w:id="32" w:name="OLE_LINK37"/>
-      <w:bookmarkStart w:id="33" w:name="OLE_LINK38"/>
+      <w:bookmarkStart w:id="30" w:name="OLE_LINK34"/>
+      <w:bookmarkStart w:id="31" w:name="OLE_LINK35"/>
+      <w:bookmarkStart w:id="32" w:name="OLE_LINK36"/>
+      <w:bookmarkStart w:id="33" w:name="OLE_LINK37"/>
+      <w:bookmarkStart w:id="34" w:name="OLE_LINK38"/>
       <w:r>
         <w:t>readme.txt</w:t>
       </w:r>
-      <w:bookmarkEnd w:id="27"/>
       <w:bookmarkEnd w:id="28"/>
       <w:bookmarkEnd w:id="29"/>
       <w:bookmarkEnd w:id="30"/>
       <w:bookmarkEnd w:id="31"/>
       <w:bookmarkEnd w:id="32"/>
       <w:bookmarkEnd w:id="33"/>
-    </w:p>
-    <w:p>
-      <w:pPr>
-        <w:rPr>
-          <w:b/>
-          <w:bCs/>
-        </w:rPr>
-      </w:pPr>
-      <w:bookmarkStart w:id="34" w:name="OLE_LINK6"/>
+      <w:bookmarkEnd w:id="34"/>
+    </w:p>
+    <w:p>
+      <w:pPr>
+        <w:rPr>
+          <w:b/>
+          <w:bCs/>
+        </w:rPr>
+      </w:pPr>
+      <w:bookmarkStart w:id="35" w:name="OLE_LINK6"/>
       <w:r>
         <w:t xml:space="preserve">git </w:t>
       </w:r>
@@ -1083,8 +991,8 @@
           <w:bCs/>
         </w:rPr>
       </w:pPr>
-      <w:bookmarkStart w:id="35" w:name="OLE_LINK7"/>
-      <w:bookmarkEnd w:id="34"/>
+      <w:bookmarkStart w:id="36" w:name="OLE_LINK7"/>
+      <w:bookmarkEnd w:id="35"/>
       <w:r>
         <w:t xml:space="preserve">git </w:t>
       </w:r>
@@ -1097,13 +1005,13 @@
       </w:r>
     </w:p>
     <w:p>
-      <w:bookmarkStart w:id="36" w:name="OLE_LINK31"/>
+      <w:bookmarkStart w:id="37" w:name="OLE_LINK31"/>
       <w:r>
         <w:lastRenderedPageBreak/>
         <w:t xml:space="preserve">git </w:t>
       </w:r>
-      <w:bookmarkStart w:id="37" w:name="OLE_LINK39"/>
-      <w:bookmarkStart w:id="38" w:name="OLE_LINK40"/>
+      <w:bookmarkStart w:id="38" w:name="OLE_LINK39"/>
+      <w:bookmarkStart w:id="39" w:name="OLE_LINK40"/>
       <w:r>
         <w:rPr>
           <w:b/>
@@ -1114,19 +1022,19 @@
       <w:r>
         <w:t xml:space="preserve"> --</w:t>
       </w:r>
-      <w:bookmarkStart w:id="39" w:name="OLE_LINK16"/>
+      <w:bookmarkStart w:id="40" w:name="OLE_LINK16"/>
       <w:r>
         <w:t xml:space="preserve">hard </w:t>
       </w:r>
-      <w:bookmarkStart w:id="40" w:name="OLE_LINK8"/>
-      <w:bookmarkStart w:id="41" w:name="OLE_LINK9"/>
+      <w:bookmarkStart w:id="41" w:name="OLE_LINK8"/>
+      <w:bookmarkStart w:id="42" w:name="OLE_LINK9"/>
       <w:r>
         <w:t>HEAD</w:t>
       </w:r>
-      <w:bookmarkEnd w:id="37"/>
       <w:bookmarkEnd w:id="38"/>
-      <w:bookmarkEnd w:id="40"/>
+      <w:bookmarkEnd w:id="39"/>
       <w:bookmarkEnd w:id="41"/>
+      <w:bookmarkEnd w:id="42"/>
       <w:r>
         <w:t>^</w:t>
       </w:r>
@@ -1137,8 +1045,8 @@
         <w:t>readme.txt</w:t>
       </w:r>
     </w:p>
-    <w:bookmarkEnd w:id="36"/>
-    <w:bookmarkEnd w:id="39"/>
+    <w:bookmarkEnd w:id="37"/>
+    <w:bookmarkEnd w:id="40"/>
     <w:p>
       <w:pPr>
         <w:rPr>
@@ -1166,8 +1074,8 @@
         </w:rPr>
         <w:t xml:space="preserve"> </w:t>
       </w:r>
-      <w:bookmarkStart w:id="42" w:name="OLE_LINK14"/>
-      <w:bookmarkStart w:id="43" w:name="OLE_LINK15"/>
+      <w:bookmarkStart w:id="43" w:name="OLE_LINK14"/>
+      <w:bookmarkStart w:id="44" w:name="OLE_LINK15"/>
       <w:r>
         <w:rPr>
           <w:rFonts w:ascii="Consolas" w:hAnsi="Consolas"/>
@@ -1178,8 +1086,8 @@
         </w:rPr>
         <w:t>HEAD</w:t>
       </w:r>
-      <w:bookmarkEnd w:id="42"/>
       <w:bookmarkEnd w:id="43"/>
+      <w:bookmarkEnd w:id="44"/>
       <w:r>
         <w:rPr>
           <w:rFonts w:ascii="Consolas" w:hAnsi="Consolas"/>
@@ -1190,11 +1098,11 @@
         </w:rPr>
         <w:t>: current</w:t>
       </w:r>
-      <w:bookmarkStart w:id="44" w:name="OLE_LINK21"/>
-      <w:bookmarkStart w:id="45" w:name="OLE_LINK22"/>
-      <w:bookmarkStart w:id="46" w:name="OLE_LINK23"/>
-      <w:bookmarkStart w:id="47" w:name="OLE_LINK24"/>
-      <w:bookmarkStart w:id="48" w:name="OLE_LINK25"/>
+      <w:bookmarkStart w:id="45" w:name="OLE_LINK21"/>
+      <w:bookmarkStart w:id="46" w:name="OLE_LINK22"/>
+      <w:bookmarkStart w:id="47" w:name="OLE_LINK23"/>
+      <w:bookmarkStart w:id="48" w:name="OLE_LINK24"/>
+      <w:bookmarkStart w:id="49" w:name="OLE_LINK25"/>
       <w:r>
         <w:rPr>
           <w:rFonts w:ascii="Consolas" w:hAnsi="Consolas"/>
@@ -1205,16 +1113,16 @@
         </w:rPr>
         <w:t xml:space="preserve"> version   </w:t>
       </w:r>
-      <w:bookmarkStart w:id="49" w:name="OLE_LINK26"/>
-      <w:bookmarkStart w:id="50" w:name="OLE_LINK27"/>
-      <w:bookmarkStart w:id="51" w:name="OLE_LINK28"/>
-      <w:bookmarkStart w:id="52" w:name="OLE_LINK29"/>
-      <w:bookmarkStart w:id="53" w:name="OLE_LINK30"/>
-      <w:bookmarkEnd w:id="44"/>
+      <w:bookmarkStart w:id="50" w:name="OLE_LINK26"/>
+      <w:bookmarkStart w:id="51" w:name="OLE_LINK27"/>
+      <w:bookmarkStart w:id="52" w:name="OLE_LINK28"/>
+      <w:bookmarkStart w:id="53" w:name="OLE_LINK29"/>
+      <w:bookmarkStart w:id="54" w:name="OLE_LINK30"/>
       <w:bookmarkEnd w:id="45"/>
       <w:bookmarkEnd w:id="46"/>
       <w:bookmarkEnd w:id="47"/>
       <w:bookmarkEnd w:id="48"/>
+      <w:bookmarkEnd w:id="49"/>
       <w:r>
         <w:rPr>
           <w:rFonts w:ascii="Consolas" w:hAnsi="Consolas"/>
@@ -1255,10 +1163,10 @@
         </w:rPr>
         <w:t>H</w:t>
       </w:r>
-      <w:bookmarkStart w:id="54" w:name="OLE_LINK10"/>
-      <w:bookmarkStart w:id="55" w:name="OLE_LINK11"/>
-      <w:bookmarkStart w:id="56" w:name="OLE_LINK12"/>
-      <w:bookmarkStart w:id="57" w:name="OLE_LINK13"/>
+      <w:bookmarkStart w:id="55" w:name="OLE_LINK10"/>
+      <w:bookmarkStart w:id="56" w:name="OLE_LINK11"/>
+      <w:bookmarkStart w:id="57" w:name="OLE_LINK12"/>
+      <w:bookmarkStart w:id="58" w:name="OLE_LINK13"/>
       <w:r>
         <w:rPr>
           <w:rFonts w:ascii="Consolas" w:hAnsi="Consolas"/>
@@ -1269,10 +1177,10 @@
         </w:rPr>
         <w:t>EA</w:t>
       </w:r>
-      <w:bookmarkEnd w:id="54"/>
       <w:bookmarkEnd w:id="55"/>
       <w:bookmarkEnd w:id="56"/>
       <w:bookmarkEnd w:id="57"/>
+      <w:bookmarkEnd w:id="58"/>
       <w:r>
         <w:rPr>
           <w:rFonts w:ascii="Consolas" w:hAnsi="Consolas"/>
@@ -1283,11 +1191,11 @@
         </w:rPr>
         <w:t xml:space="preserve">D~100 </w:t>
       </w:r>
-      <w:bookmarkEnd w:id="49"/>
       <w:bookmarkEnd w:id="50"/>
       <w:bookmarkEnd w:id="51"/>
       <w:bookmarkEnd w:id="52"/>
       <w:bookmarkEnd w:id="53"/>
+      <w:bookmarkEnd w:id="54"/>
       <w:r>
         <w:rPr>
           <w:rFonts w:ascii="Consolas" w:hAnsi="Consolas"/>
@@ -1334,7 +1242,6 @@
         </w:rPr>
         <w:t xml:space="preserve">git </w:t>
       </w:r>
-      <w:proofErr w:type="spellStart"/>
       <w:r>
         <w:rPr>
           <w:b/>
@@ -1343,7 +1250,6 @@
         </w:rPr>
         <w:t>reflog</w:t>
       </w:r>
-      <w:proofErr w:type="spellEnd"/>
       <w:r>
         <w:rPr>
           <w:b/>
@@ -1352,16 +1258,16 @@
         </w:rPr>
         <w:t xml:space="preserve">   </w:t>
       </w:r>
-      <w:bookmarkStart w:id="58" w:name="OLE_LINK50"/>
-      <w:bookmarkStart w:id="59" w:name="OLE_LINK51"/>
+      <w:bookmarkStart w:id="59" w:name="OLE_LINK50"/>
+      <w:bookmarkStart w:id="60" w:name="OLE_LINK51"/>
       <w:r>
         <w:rPr>
           <w:shd w:val="clear" w:color="auto" w:fill="FAFAFA"/>
         </w:rPr>
         <w:t>#old log</w:t>
       </w:r>
-      <w:bookmarkEnd w:id="58"/>
       <w:bookmarkEnd w:id="59"/>
+      <w:bookmarkEnd w:id="60"/>
     </w:p>
     <w:p>
       <w:pPr>
@@ -1412,7 +1318,7 @@
                     </pic:cNvPicPr>
                   </pic:nvPicPr>
                   <pic:blipFill>
-                    <a:blip r:embed="rId8">
+                    <a:blip r:embed="rId9">
                       <a:extLst>
                         <a:ext uri="{28A0092B-C50C-407E-A947-70E740481C1C}">
                           <a14:useLocalDpi xmlns:a14="http://schemas.microsoft.com/office/drawing/2010/main" val="0"/>
@@ -1450,7 +1356,7 @@
           <w:shd w:val="clear" w:color="auto" w:fill="FAFAFA"/>
         </w:rPr>
       </w:pPr>
-      <w:bookmarkStart w:id="60" w:name="OLE_LINK48"/>
+      <w:bookmarkStart w:id="61" w:name="OLE_LINK48"/>
       <w:r>
         <w:rPr>
           <w:shd w:val="clear" w:color="auto" w:fill="FAFAFA"/>
@@ -1472,7 +1378,7 @@
         <w:t xml:space="preserve"> -- readme.txt</w:t>
       </w:r>
     </w:p>
-    <w:bookmarkEnd w:id="60"/>
+    <w:bookmarkEnd w:id="61"/>
     <w:p>
       <w:pPr>
         <w:rPr>
@@ -1486,13 +1392,13 @@
         </w:rPr>
         <w:t>#</w:t>
       </w:r>
-      <w:bookmarkStart w:id="61" w:name="OLE_LINK52"/>
-      <w:bookmarkStart w:id="62" w:name="OLE_LINK53"/>
-      <w:bookmarkStart w:id="63" w:name="OLE_LINK54"/>
-      <w:bookmarkStart w:id="64" w:name="OLE_LINK55"/>
-      <w:bookmarkStart w:id="65" w:name="OLE_LINK56"/>
-      <w:bookmarkStart w:id="66" w:name="OLE_LINK57"/>
-      <w:bookmarkStart w:id="67" w:name="OLE_LINK58"/>
+      <w:bookmarkStart w:id="62" w:name="OLE_LINK52"/>
+      <w:bookmarkStart w:id="63" w:name="OLE_LINK53"/>
+      <w:bookmarkStart w:id="64" w:name="OLE_LINK54"/>
+      <w:bookmarkStart w:id="65" w:name="OLE_LINK55"/>
+      <w:bookmarkStart w:id="66" w:name="OLE_LINK56"/>
+      <w:bookmarkStart w:id="67" w:name="OLE_LINK57"/>
+      <w:bookmarkStart w:id="68" w:name="OLE_LINK58"/>
       <w:r>
         <w:rPr>
           <w:rFonts w:hint="eastAsia"/>
@@ -1515,13 +1421,13 @@
         </w:rPr>
         <w:t xml:space="preserve"> </w:t>
       </w:r>
-      <w:bookmarkEnd w:id="61"/>
       <w:bookmarkEnd w:id="62"/>
       <w:bookmarkEnd w:id="63"/>
       <w:bookmarkEnd w:id="64"/>
       <w:bookmarkEnd w:id="65"/>
       <w:bookmarkEnd w:id="66"/>
       <w:bookmarkEnd w:id="67"/>
+      <w:bookmarkEnd w:id="68"/>
       <w:r>
         <w:rPr>
           <w:shd w:val="clear" w:color="auto" w:fill="FAFAFA"/>
@@ -1608,7 +1514,7 @@
         <w:t xml:space="preserve"> area are returned to the workspace</w:t>
       </w:r>
     </w:p>
-    <w:bookmarkEnd w:id="35"/>
+    <w:bookmarkEnd w:id="36"/>
     <w:p/>
     <w:p>
       <w:pPr>
@@ -1704,24 +1610,12 @@
       </w:r>
     </w:p>
     <w:p>
-      <w:hyperlink r:id="rId9" w:history="1">
+      <w:hyperlink r:id="rId10" w:history="1">
         <w:r>
           <w:rPr>
             <w:rStyle w:val="Hyperlink"/>
           </w:rPr>
-          <w:t>https://www.liaoxuefeng.com/wiki/896043488029600/89682795</w:t>
-        </w:r>
-        <w:r>
-          <w:rPr>
-            <w:rStyle w:val="Hyperlink"/>
-          </w:rPr>
-          <w:t>1</w:t>
-        </w:r>
-        <w:r>
-          <w:rPr>
-            <w:rStyle w:val="Hyperlink"/>
-          </w:rPr>
-          <w:t>938304</w:t>
+          <w:t>https://www.liaoxuefeng.com/wiki/896043488029600/896827951938304</w:t>
         </w:r>
       </w:hyperlink>
     </w:p>
@@ -1729,7 +1623,7 @@
       <w:pPr>
         <w:pStyle w:val="Heading1"/>
       </w:pPr>
-      <w:bookmarkStart w:id="68" w:name="OLE_LINK65"/>
+      <w:bookmarkStart w:id="69" w:name="OLE_LINK65"/>
       <w:r>
         <w:lastRenderedPageBreak/>
         <w:t>4 Connect r</w:t>
@@ -1749,7 +1643,7 @@
         <w:t>Local to remote</w:t>
       </w:r>
     </w:p>
-    <w:bookmarkEnd w:id="68"/>
+    <w:bookmarkEnd w:id="69"/>
     <w:p>
       <w:r>
         <w:rPr>
@@ -1773,17 +1667,15 @@
       <w:r>
         <w:t xml:space="preserve"> </w:t>
       </w:r>
-      <w:proofErr w:type="spellStart"/>
       <w:r>
         <w:t>GitLearner</w:t>
       </w:r>
-      <w:proofErr w:type="spellEnd"/>
       <w:r>
         <w:t xml:space="preserve"> repository  </w:t>
       </w:r>
     </w:p>
     <w:p>
-      <w:bookmarkStart w:id="69" w:name="OLE_LINK82"/>
+      <w:bookmarkStart w:id="70" w:name="OLE_LINK82"/>
       <w:r>
         <w:t xml:space="preserve">git </w:t>
       </w:r>
@@ -1795,124 +1687,111 @@
         <w:t>remote add origin</w:t>
       </w:r>
       <w:r>
+        <w:t xml:space="preserve"> git@github.com:jellyzxc/GitLearner.git</w:t>
+      </w:r>
+    </w:p>
+    <w:p>
+      <w:pPr>
+        <w:rPr>
+          <w:lang w:eastAsia="zh-CN"/>
+        </w:rPr>
+      </w:pPr>
+      <w:bookmarkStart w:id="71" w:name="OLE_LINK83"/>
+      <w:bookmarkEnd w:id="70"/>
+      <w:r>
+        <w:t xml:space="preserve">git </w:t>
+      </w:r>
+      <w:r>
+        <w:rPr>
+          <w:b/>
+          <w:bCs/>
+        </w:rPr>
+        <w:t>push -u</w:t>
+      </w:r>
+      <w:r>
+        <w:t xml:space="preserve"> origin master</w:t>
+      </w:r>
+      <w:r>
+        <w:t xml:space="preserve">   #</w:t>
+      </w:r>
+      <w:r>
+        <w:rPr>
+          <w:rFonts w:hint="eastAsia"/>
+          <w:lang w:eastAsia="zh-CN"/>
+        </w:rPr>
+        <w:t>t</w:t>
+      </w:r>
+      <w:r>
+        <w:rPr>
+          <w:lang w:eastAsia="zh-CN"/>
+        </w:rPr>
+        <w:t xml:space="preserve">he </w:t>
+      </w:r>
+      <w:r>
+        <w:rPr>
+          <w:rFonts w:hint="eastAsia"/>
+          <w:lang w:eastAsia="zh-CN"/>
+        </w:rPr>
+        <w:t>first</w:t>
+      </w:r>
+      <w:r>
+        <w:rPr>
+          <w:lang w:eastAsia="zh-CN"/>
+        </w:rPr>
         <w:t xml:space="preserve"> </w:t>
       </w:r>
-      <w:proofErr w:type="spellStart"/>
-      <w:r>
-        <w:t>git@github.com:jellyzxc</w:t>
-      </w:r>
-      <w:proofErr w:type="spellEnd"/>
-      <w:r>
-        <w:t>/</w:t>
-      </w:r>
-      <w:proofErr w:type="spellStart"/>
-      <w:r>
-        <w:t>GitLearner.git</w:t>
-      </w:r>
-      <w:proofErr w:type="spellEnd"/>
-    </w:p>
-    <w:p>
-      <w:pPr>
-        <w:rPr>
-          <w:lang w:eastAsia="zh-CN"/>
-        </w:rPr>
-      </w:pPr>
-      <w:bookmarkStart w:id="70" w:name="OLE_LINK83"/>
-      <w:bookmarkEnd w:id="69"/>
-      <w:r>
-        <w:t xml:space="preserve">git </w:t>
-      </w:r>
-      <w:r>
-        <w:rPr>
-          <w:b/>
-          <w:bCs/>
-        </w:rPr>
-        <w:t>push -u</w:t>
-      </w:r>
-      <w:r>
-        <w:t xml:space="preserve"> origin master</w:t>
-      </w:r>
-      <w:r>
-        <w:t xml:space="preserve">   #</w:t>
-      </w:r>
       <w:r>
         <w:rPr>
           <w:rFonts w:hint="eastAsia"/>
           <w:lang w:eastAsia="zh-CN"/>
         </w:rPr>
-        <w:t>t</w:t>
-      </w:r>
-      <w:r>
-        <w:rPr>
-          <w:lang w:eastAsia="zh-CN"/>
-        </w:rPr>
-        <w:t xml:space="preserve">he </w:t>
-      </w:r>
-      <w:r>
-        <w:rPr>
-          <w:rFonts w:hint="eastAsia"/>
-          <w:lang w:eastAsia="zh-CN"/>
-        </w:rPr>
-        <w:t>first</w:t>
-      </w:r>
-      <w:r>
-        <w:rPr>
-          <w:lang w:eastAsia="zh-CN"/>
-        </w:rPr>
+        <w:t>time</w:t>
+      </w:r>
+      <w:r>
+        <w:rPr>
+          <w:lang w:eastAsia="zh-CN"/>
+        </w:rPr>
+        <w:t xml:space="preserve"> to push all file in master</w:t>
+      </w:r>
+    </w:p>
+    <w:p>
+      <w:bookmarkStart w:id="72" w:name="OLE_LINK71"/>
+      <w:bookmarkEnd w:id="71"/>
+      <w:r>
         <w:t xml:space="preserve"> </w:t>
       </w:r>
-      <w:r>
-        <w:rPr>
-          <w:rFonts w:hint="eastAsia"/>
-          <w:lang w:eastAsia="zh-CN"/>
-        </w:rPr>
-        <w:t>time</w:t>
-      </w:r>
-      <w:r>
-        <w:rPr>
-          <w:lang w:eastAsia="zh-CN"/>
-        </w:rPr>
-        <w:t xml:space="preserve"> to push all file in master</w:t>
-      </w:r>
-    </w:p>
-    <w:p>
-      <w:bookmarkStart w:id="71" w:name="OLE_LINK71"/>
-      <w:bookmarkEnd w:id="70"/>
+      <w:bookmarkEnd w:id="72"/>
+      <w:r>
+        <w:t>#</w:t>
+      </w:r>
+      <w:bookmarkStart w:id="73" w:name="OLE_LINK45"/>
+      <w:bookmarkStart w:id="74" w:name="OLE_LINK46"/>
+      <w:bookmarkStart w:id="75" w:name="OLE_LINK66"/>
+      <w:bookmarkStart w:id="76" w:name="OLE_LINK67"/>
+      <w:bookmarkStart w:id="77" w:name="OLE_LINK68"/>
+      <w:bookmarkStart w:id="78" w:name="OLE_LINK69"/>
+      <w:r>
+        <w:rPr>
+          <w:b/>
+          <w:bCs/>
+        </w:rPr>
+        <w:t>origin</w:t>
+      </w:r>
       <w:r>
         <w:t xml:space="preserve"> </w:t>
       </w:r>
-      <w:bookmarkEnd w:id="71"/>
-      <w:r>
-        <w:t>#</w:t>
-      </w:r>
-      <w:bookmarkStart w:id="72" w:name="OLE_LINK66"/>
-      <w:bookmarkStart w:id="73" w:name="OLE_LINK67"/>
-      <w:bookmarkStart w:id="74" w:name="OLE_LINK68"/>
-      <w:bookmarkStart w:id="75" w:name="OLE_LINK69"/>
-      <w:bookmarkStart w:id="76" w:name="OLE_LINK45"/>
-      <w:bookmarkStart w:id="77" w:name="OLE_LINK46"/>
-      <w:r>
-        <w:rPr>
-          <w:b/>
-          <w:bCs/>
-        </w:rPr>
-        <w:t>origin</w:t>
-      </w:r>
-      <w:r>
-        <w:t xml:space="preserve"> </w:t>
-      </w:r>
+      <w:bookmarkEnd w:id="73"/>
+      <w:bookmarkEnd w:id="74"/>
+      <w:r>
+        <w:t>:</w:t>
+      </w:r>
+      <w:r>
+        <w:t xml:space="preserve"> the default name of remote repository</w:t>
+      </w:r>
+      <w:bookmarkEnd w:id="75"/>
       <w:bookmarkEnd w:id="76"/>
       <w:bookmarkEnd w:id="77"/>
-      <w:r>
-        <w:t>:</w:t>
-      </w:r>
-      <w:r>
-        <w:t xml:space="preserve"> the default name of remote repository</w:t>
-      </w:r>
-      <w:bookmarkEnd w:id="72"/>
-      <w:bookmarkEnd w:id="73"/>
-      <w:bookmarkEnd w:id="74"/>
-      <w:bookmarkEnd w:id="75"/>
+      <w:bookmarkEnd w:id="78"/>
     </w:p>
     <w:p>
       <w:r>
@@ -1937,171 +1816,6 @@
             <wp:extent cx="5274310" cy="2503805"/>
             <wp:effectExtent l="0" t="0" r="0" b="0"/>
             <wp:docPr id="6" name="Picture 6"/>
-            <wp:cNvGraphicFramePr>
-              <a:graphicFrameLocks xmlns:a="http://schemas.openxmlformats.org/drawingml/2006/main" noChangeAspect="1"/>
-            </wp:cNvGraphicFramePr>
-            <a:graphic xmlns:a="http://schemas.openxmlformats.org/drawingml/2006/main">
-              <a:graphicData uri="http://schemas.openxmlformats.org/drawingml/2006/picture">
-                <pic:pic xmlns:pic="http://schemas.openxmlformats.org/drawingml/2006/picture">
-                  <pic:nvPicPr>
-                    <pic:cNvPr id="1" name=""/>
-                    <pic:cNvPicPr/>
-                  </pic:nvPicPr>
-                  <pic:blipFill>
-                    <a:blip r:embed="rId10"/>
-                    <a:stretch>
-                      <a:fillRect/>
-                    </a:stretch>
-                  </pic:blipFill>
-                  <pic:spPr>
-                    <a:xfrm>
-                      <a:off x="0" y="0"/>
-                      <a:ext cx="5274310" cy="2503805"/>
-                    </a:xfrm>
-                    <a:prstGeom prst="rect">
-                      <a:avLst/>
-                    </a:prstGeom>
-                  </pic:spPr>
-                </pic:pic>
-              </a:graphicData>
-            </a:graphic>
-          </wp:inline>
-        </w:drawing>
-      </w:r>
-    </w:p>
-    <w:p>
-      <w:bookmarkStart w:id="78" w:name="OLE_LINK70"/>
-      <w:bookmarkStart w:id="79" w:name="OLE_LINK92"/>
-      <w:bookmarkStart w:id="80" w:name="OLE_LINK89"/>
-      <w:r>
-        <w:t xml:space="preserve">    </w:t>
-      </w:r>
-    </w:p>
-    <w:p>
-      <w:bookmarkStart w:id="81" w:name="OLE_LINK84"/>
-      <w:bookmarkStart w:id="82" w:name="OLE_LINK44"/>
-      <w:r>
-        <w:t xml:space="preserve">git </w:t>
-      </w:r>
-      <w:r>
-        <w:rPr>
-          <w:b/>
-          <w:bCs/>
-        </w:rPr>
-        <w:t>add</w:t>
-      </w:r>
-      <w:r>
-        <w:t xml:space="preserve"> </w:t>
-      </w:r>
-      <w:r>
-        <w:t>GitLearner.docx</w:t>
-      </w:r>
-    </w:p>
-    <w:p>
-      <w:bookmarkStart w:id="83" w:name="OLE_LINK87"/>
-      <w:bookmarkStart w:id="84" w:name="OLE_LINK88"/>
-      <w:bookmarkStart w:id="85" w:name="OLE_LINK110"/>
-      <w:bookmarkStart w:id="86" w:name="OLE_LINK111"/>
-      <w:bookmarkEnd w:id="81"/>
-      <w:r>
-        <w:t xml:space="preserve">git </w:t>
-      </w:r>
-      <w:r>
-        <w:rPr>
-          <w:b/>
-          <w:bCs/>
-        </w:rPr>
-        <w:t>commit</w:t>
-      </w:r>
-      <w:r>
-        <w:t xml:space="preserve"> -m "</w:t>
-      </w:r>
-      <w:bookmarkEnd w:id="83"/>
-      <w:bookmarkEnd w:id="84"/>
-      <w:bookmarkEnd w:id="85"/>
-      <w:r>
-        <w:t>update 20200419</w:t>
-      </w:r>
-      <w:r>
-        <w:t>"</w:t>
-      </w:r>
-      <w:bookmarkEnd w:id="86"/>
-    </w:p>
-    <w:p>
-      <w:bookmarkStart w:id="87" w:name="OLE_LINK47"/>
-      <w:r>
-        <w:t xml:space="preserve">git </w:t>
-      </w:r>
-      <w:r>
-        <w:rPr>
-          <w:b/>
-          <w:bCs/>
-        </w:rPr>
-        <w:t>push</w:t>
-      </w:r>
-      <w:r>
-        <w:t xml:space="preserve"> origin master</w:t>
-      </w:r>
-    </w:p>
-    <w:p>
-      <w:bookmarkStart w:id="88" w:name="OLE_LINK117"/>
-      <w:bookmarkStart w:id="89" w:name="OLE_LINK116"/>
-      <w:bookmarkEnd w:id="82"/>
-      <w:bookmarkEnd w:id="87"/>
-    </w:p>
-    <w:bookmarkEnd w:id="78"/>
-    <w:bookmarkEnd w:id="79"/>
-    <w:bookmarkEnd w:id="80"/>
-    <w:bookmarkEnd w:id="88"/>
-    <w:p>
-      <w:pPr>
-        <w:pStyle w:val="Heading2"/>
-      </w:pPr>
-      <w:r>
-        <w:t xml:space="preserve">4.2 </w:t>
-      </w:r>
-      <w:r>
-        <w:t>remote to local</w:t>
-      </w:r>
-    </w:p>
-    <w:p>
-      <w:r>
-        <w:t xml:space="preserve">git </w:t>
-      </w:r>
-      <w:r>
-        <w:rPr>
-          <w:b/>
-          <w:bCs/>
-        </w:rPr>
-        <w:t>clone</w:t>
-      </w:r>
-      <w:r>
-        <w:t xml:space="preserve"> </w:t>
-      </w:r>
-      <w:proofErr w:type="spellStart"/>
-      <w:r>
-        <w:t>git@github.com:jellyzxc</w:t>
-      </w:r>
-      <w:proofErr w:type="spellEnd"/>
-      <w:r>
-        <w:t>/</w:t>
-      </w:r>
-      <w:proofErr w:type="spellStart"/>
-      <w:r>
-        <w:t>React.git</w:t>
-      </w:r>
-      <w:proofErr w:type="spellEnd"/>
-    </w:p>
-    <w:p>
-      <w:r>
-        <w:rPr>
-          <w:noProof/>
-        </w:rPr>
-        <w:drawing>
-          <wp:inline distT="0" distB="0" distL="0" distR="0" wp14:anchorId="275674D0" wp14:editId="3ACC073C">
-            <wp:extent cx="4694327" cy="1417443"/>
-            <wp:effectExtent l="0" t="0" r="0" b="0"/>
-            <wp:docPr id="7" name="Picture 7"/>
             <wp:cNvGraphicFramePr>
               <a:graphicFrameLocks xmlns:a="http://schemas.openxmlformats.org/drawingml/2006/main" noChangeAspect="1"/>
             </wp:cNvGraphicFramePr>
@@ -2121,6 +1835,158 @@
                   <pic:spPr>
                     <a:xfrm>
                       <a:off x="0" y="0"/>
+                      <a:ext cx="5274310" cy="2503805"/>
+                    </a:xfrm>
+                    <a:prstGeom prst="rect">
+                      <a:avLst/>
+                    </a:prstGeom>
+                  </pic:spPr>
+                </pic:pic>
+              </a:graphicData>
+            </a:graphic>
+          </wp:inline>
+        </w:drawing>
+      </w:r>
+    </w:p>
+    <w:p>
+      <w:bookmarkStart w:id="79" w:name="OLE_LINK70"/>
+      <w:bookmarkStart w:id="80" w:name="OLE_LINK92"/>
+      <w:bookmarkStart w:id="81" w:name="OLE_LINK89"/>
+      <w:r>
+        <w:t xml:space="preserve">    </w:t>
+      </w:r>
+    </w:p>
+    <w:p>
+      <w:bookmarkStart w:id="82" w:name="OLE_LINK84"/>
+      <w:bookmarkStart w:id="83" w:name="OLE_LINK44"/>
+      <w:r>
+        <w:t xml:space="preserve">git </w:t>
+      </w:r>
+      <w:r>
+        <w:rPr>
+          <w:b/>
+          <w:bCs/>
+        </w:rPr>
+        <w:t>add</w:t>
+      </w:r>
+      <w:r>
+        <w:t xml:space="preserve"> </w:t>
+      </w:r>
+      <w:r>
+        <w:t>GitLearner.docx</w:t>
+      </w:r>
+    </w:p>
+    <w:p>
+      <w:bookmarkStart w:id="84" w:name="OLE_LINK87"/>
+      <w:bookmarkStart w:id="85" w:name="OLE_LINK88"/>
+      <w:bookmarkStart w:id="86" w:name="OLE_LINK110"/>
+      <w:bookmarkStart w:id="87" w:name="OLE_LINK111"/>
+      <w:bookmarkEnd w:id="82"/>
+      <w:r>
+        <w:t xml:space="preserve">git </w:t>
+      </w:r>
+      <w:r>
+        <w:rPr>
+          <w:b/>
+          <w:bCs/>
+        </w:rPr>
+        <w:t>commit</w:t>
+      </w:r>
+      <w:r>
+        <w:t xml:space="preserve"> -m "</w:t>
+      </w:r>
+      <w:bookmarkEnd w:id="84"/>
+      <w:bookmarkEnd w:id="85"/>
+      <w:bookmarkEnd w:id="86"/>
+      <w:r>
+        <w:t>update 20200419</w:t>
+      </w:r>
+      <w:r>
+        <w:t>"</w:t>
+      </w:r>
+      <w:bookmarkEnd w:id="87"/>
+    </w:p>
+    <w:p>
+      <w:bookmarkStart w:id="88" w:name="OLE_LINK47"/>
+      <w:r>
+        <w:t xml:space="preserve">git </w:t>
+      </w:r>
+      <w:r>
+        <w:rPr>
+          <w:b/>
+          <w:bCs/>
+        </w:rPr>
+        <w:t>push</w:t>
+      </w:r>
+      <w:r>
+        <w:t xml:space="preserve"> origin master</w:t>
+      </w:r>
+    </w:p>
+    <w:p>
+      <w:bookmarkStart w:id="89" w:name="OLE_LINK117"/>
+      <w:bookmarkStart w:id="90" w:name="OLE_LINK116"/>
+      <w:bookmarkEnd w:id="83"/>
+      <w:bookmarkEnd w:id="88"/>
+    </w:p>
+    <w:bookmarkEnd w:id="79"/>
+    <w:bookmarkEnd w:id="80"/>
+    <w:bookmarkEnd w:id="81"/>
+    <w:bookmarkEnd w:id="89"/>
+    <w:p>
+      <w:pPr>
+        <w:pStyle w:val="Heading2"/>
+      </w:pPr>
+      <w:r>
+        <w:t xml:space="preserve">4.2 </w:t>
+      </w:r>
+      <w:r>
+        <w:t>remote to local</w:t>
+      </w:r>
+    </w:p>
+    <w:p>
+      <w:r>
+        <w:t xml:space="preserve">git </w:t>
+      </w:r>
+      <w:r>
+        <w:rPr>
+          <w:b/>
+          <w:bCs/>
+        </w:rPr>
+        <w:t>clone</w:t>
+      </w:r>
+      <w:r>
+        <w:t xml:space="preserve"> git@github.com:jellyzxc/React.git</w:t>
+      </w:r>
+    </w:p>
+    <w:p>
+      <w:r>
+        <w:rPr>
+          <w:noProof/>
+        </w:rPr>
+        <w:drawing>
+          <wp:inline distT="0" distB="0" distL="0" distR="0" wp14:anchorId="275674D0" wp14:editId="3ACC073C">
+            <wp:extent cx="4694327" cy="1417443"/>
+            <wp:effectExtent l="0" t="0" r="0" b="0"/>
+            <wp:docPr id="7" name="Picture 7"/>
+            <wp:cNvGraphicFramePr>
+              <a:graphicFrameLocks xmlns:a="http://schemas.openxmlformats.org/drawingml/2006/main" noChangeAspect="1"/>
+            </wp:cNvGraphicFramePr>
+            <a:graphic xmlns:a="http://schemas.openxmlformats.org/drawingml/2006/main">
+              <a:graphicData uri="http://schemas.openxmlformats.org/drawingml/2006/picture">
+                <pic:pic xmlns:pic="http://schemas.openxmlformats.org/drawingml/2006/picture">
+                  <pic:nvPicPr>
+                    <pic:cNvPr id="1" name=""/>
+                    <pic:cNvPicPr/>
+                  </pic:nvPicPr>
+                  <pic:blipFill>
+                    <a:blip r:embed="rId12"/>
+                    <a:stretch>
+                      <a:fillRect/>
+                    </a:stretch>
+                  </pic:blipFill>
+                  <pic:spPr>
+                    <a:xfrm>
+                      <a:off x="0" y="0"/>
                       <a:ext cx="4694327" cy="1417443"/>
                     </a:xfrm>
                     <a:prstGeom prst="rect">
@@ -2136,7 +2002,7 @@
     </w:p>
     <w:p/>
     <w:p/>
-    <w:bookmarkEnd w:id="89"/>
+    <w:bookmarkEnd w:id="90"/>
     <w:p>
       <w:r>
         <w:rPr>
@@ -2158,24 +2024,24 @@
         </w:rPr>
         <w:t xml:space="preserve"> git</w:t>
       </w:r>
-      <w:bookmarkStart w:id="90" w:name="OLE_LINK85"/>
-      <w:bookmarkStart w:id="91" w:name="OLE_LINK86"/>
+      <w:bookmarkStart w:id="91" w:name="OLE_LINK85"/>
+      <w:bookmarkStart w:id="92" w:name="OLE_LINK86"/>
       <w:r>
         <w:rPr>
           <w:rFonts w:hint="eastAsia"/>
         </w:rPr>
         <w:t>@</w:t>
       </w:r>
-      <w:bookmarkEnd w:id="90"/>
       <w:bookmarkEnd w:id="91"/>
+      <w:bookmarkEnd w:id="92"/>
       <w:r>
         <w:rPr>
           <w:rFonts w:hint="eastAsia"/>
         </w:rPr>
         <w:t>github.com</w:t>
       </w:r>
-      <w:bookmarkStart w:id="92" w:name="OLE_LINK118"/>
-      <w:bookmarkStart w:id="93" w:name="OLE_LINK119"/>
+      <w:bookmarkStart w:id="93" w:name="OLE_LINK118"/>
+      <w:bookmarkStart w:id="94" w:name="OLE_LINK119"/>
       <w:r>
         <w:rPr>
           <w:rFonts w:hint="eastAsia"/>
@@ -2188,67 +2054,54 @@
         </w:rPr>
         <w:t xml:space="preserve"> </w:t>
       </w:r>
-      <w:bookmarkStart w:id="94" w:name="OLE_LINK99"/>
-      <w:bookmarkStart w:id="95" w:name="OLE_LINK100"/>
-      <w:bookmarkStart w:id="96" w:name="OLE_LINK102"/>
-      <w:bookmarkStart w:id="97" w:name="OLE_LINK101"/>
-      <w:proofErr w:type="spellStart"/>
+      <w:bookmarkStart w:id="95" w:name="OLE_LINK99"/>
+      <w:bookmarkStart w:id="96" w:name="OLE_LINK100"/>
+      <w:bookmarkStart w:id="97" w:name="OLE_LINK102"/>
+      <w:bookmarkStart w:id="98" w:name="OLE_LINK101"/>
       <w:r>
         <w:rPr>
           <w:lang w:eastAsia="zh-CN"/>
         </w:rPr>
         <w:t>jellyzxc</w:t>
       </w:r>
-      <w:proofErr w:type="spellEnd"/>
       <w:r>
         <w:t>/</w:t>
       </w:r>
-      <w:proofErr w:type="spellStart"/>
       <w:r>
         <w:t>VersionControl</w:t>
       </w:r>
-      <w:bookmarkEnd w:id="92"/>
       <w:bookmarkEnd w:id="93"/>
-      <w:r>
-        <w:t>.git</w:t>
-      </w:r>
-      <w:proofErr w:type="spellEnd"/>
-      <w:r>
-        <w:t xml:space="preserve"> </w:t>
-      </w:r>
       <w:bookmarkEnd w:id="94"/>
+      <w:r>
+        <w:t xml:space="preserve">.git </w:t>
+      </w:r>
       <w:bookmarkEnd w:id="95"/>
       <w:bookmarkEnd w:id="96"/>
-    </w:p>
-    <w:bookmarkEnd w:id="97"/>
+      <w:bookmarkEnd w:id="97"/>
+    </w:p>
+    <w:bookmarkEnd w:id="98"/>
     <w:p/>
     <w:p>
-      <w:bookmarkStart w:id="98" w:name="OLE_LINK93"/>
-      <w:proofErr w:type="spellStart"/>
+      <w:bookmarkStart w:id="99" w:name="OLE_LINK93"/>
       <w:r>
         <w:t>VersionControl</w:t>
       </w:r>
-      <w:proofErr w:type="spellEnd"/>
-    </w:p>
-    <w:p>
-      <w:bookmarkStart w:id="99" w:name="OLE_LINK94"/>
-      <w:bookmarkEnd w:id="98"/>
+    </w:p>
+    <w:p>
+      <w:bookmarkStart w:id="100" w:name="OLE_LINK94"/>
+      <w:bookmarkEnd w:id="99"/>
       <w:r>
         <w:t xml:space="preserve">git remote add </w:t>
       </w:r>
-      <w:bookmarkStart w:id="100" w:name="OLE_LINK97"/>
-      <w:bookmarkStart w:id="101" w:name="OLE_LINK98"/>
+      <w:bookmarkStart w:id="101" w:name="OLE_LINK97"/>
+      <w:bookmarkStart w:id="102" w:name="OLE_LINK98"/>
       <w:r>
         <w:t>orig</w:t>
       </w:r>
-      <w:bookmarkEnd w:id="100"/>
       <w:bookmarkEnd w:id="101"/>
-      <w:r>
-        <w:t xml:space="preserve">in </w:t>
-      </w:r>
-      <w:proofErr w:type="spellStart"/>
-      <w:r>
-        <w:t>git@github.com:</w:t>
+      <w:bookmarkEnd w:id="102"/>
+      <w:r>
+        <w:t>in git@github.com:</w:t>
       </w:r>
       <w:r>
         <w:rPr>
@@ -2256,27 +2109,21 @@
         </w:rPr>
         <w:t>jellyzxc</w:t>
       </w:r>
-      <w:proofErr w:type="spellEnd"/>
       <w:r>
         <w:t>/</w:t>
       </w:r>
-      <w:bookmarkStart w:id="102" w:name="OLE_LINK95"/>
-      <w:bookmarkStart w:id="103" w:name="OLE_LINK96"/>
-      <w:proofErr w:type="spellStart"/>
+      <w:bookmarkStart w:id="103" w:name="OLE_LINK95"/>
+      <w:bookmarkStart w:id="104" w:name="OLE_LINK96"/>
       <w:r>
         <w:t>VersionControl</w:t>
       </w:r>
-      <w:bookmarkEnd w:id="102"/>
       <w:bookmarkEnd w:id="103"/>
-      <w:r>
-        <w:t>.git</w:t>
-      </w:r>
-      <w:proofErr w:type="spellEnd"/>
-      <w:r>
-        <w:t xml:space="preserve"> </w:t>
-      </w:r>
-    </w:p>
-    <w:bookmarkEnd w:id="99"/>
+      <w:bookmarkEnd w:id="104"/>
+      <w:r>
+        <w:t xml:space="preserve">.git </w:t>
+      </w:r>
+    </w:p>
+    <w:bookmarkEnd w:id="100"/>
     <w:p>
       <w:r>
         <w:t>git clone https://github.com/</w:t>
@@ -2404,22 +2251,13 @@
       <w:r>
         <w:t xml:space="preserve"> </w:t>
       </w:r>
-      <w:bookmarkStart w:id="104" w:name="OLE_LINK19"/>
-      <w:bookmarkStart w:id="105" w:name="OLE_LINK20"/>
-      <w:r>
-        <w:t>dev</w:t>
-      </w:r>
-      <w:r>
-        <w:t xml:space="preserve">   #create a branch called dev   </w:t>
-      </w:r>
-      <w:r>
-        <w:t xml:space="preserve"> </w:t>
-      </w:r>
-      <w:r>
-        <w:t xml:space="preserve">  </w:t>
-      </w:r>
-      <w:bookmarkStart w:id="106" w:name="OLE_LINK42"/>
-      <w:bookmarkStart w:id="107" w:name="OLE_LINK43"/>
+      <w:bookmarkStart w:id="105" w:name="OLE_LINK19"/>
+      <w:bookmarkStart w:id="106" w:name="OLE_LINK20"/>
+      <w:r>
+        <w:t xml:space="preserve">dev   #create a branch called dev      </w:t>
+      </w:r>
+      <w:bookmarkStart w:id="107" w:name="OLE_LINK42"/>
+      <w:bookmarkStart w:id="108" w:name="OLE_LINK43"/>
     </w:p>
     <w:p>
       <w:r>
@@ -2435,10 +2273,10 @@
       <w:r>
         <w:t xml:space="preserve"> dev</w:t>
       </w:r>
-      <w:bookmarkEnd w:id="104"/>
       <w:bookmarkEnd w:id="105"/>
       <w:bookmarkEnd w:id="106"/>
       <w:bookmarkEnd w:id="107"/>
+      <w:bookmarkEnd w:id="108"/>
       <w:r>
         <w:t xml:space="preserve">  #switch to dev</w:t>
       </w:r>
@@ -2495,7 +2333,7 @@
                     </pic:cNvPicPr>
                   </pic:nvPicPr>
                   <pic:blipFill>
-                    <a:blip r:embed="rId12">
+                    <a:blip r:embed="rId13">
                       <a:extLst>
                         <a:ext uri="{28A0092B-C50C-407E-A947-70E740481C1C}">
                           <a14:useLocalDpi xmlns:a14="http://schemas.microsoft.com/office/drawing/2010/main" val="0"/>
@@ -2544,6 +2382,9 @@
         <w:jc w:val="center"/>
       </w:pPr>
       <w:r>
+        <w:rPr>
+          <w:noProof/>
+        </w:rPr>
         <w:drawing>
           <wp:inline distT="0" distB="0" distL="0" distR="0" wp14:anchorId="67971A17" wp14:editId="2AD0CB89">
             <wp:extent cx="5189670" cy="594412"/>
@@ -2560,7 +2401,7 @@
                     <pic:cNvPicPr/>
                   </pic:nvPicPr>
                   <pic:blipFill>
-                    <a:blip r:embed="rId13"/>
+                    <a:blip r:embed="rId14"/>
                     <a:stretch>
                       <a:fillRect/>
                     </a:stretch>
@@ -2612,7 +2453,7 @@
       <w:r>
         <w:t xml:space="preserve">git push &lt;remote-name&gt; &lt;branch-name&gt; </w:t>
       </w:r>
-      <w:bookmarkStart w:id="108" w:name="OLE_LINK49"/>
+      <w:bookmarkStart w:id="109" w:name="OLE_LINK49"/>
       <w:r>
         <w:t xml:space="preserve">   </w:t>
       </w:r>
@@ -2652,8 +2493,8 @@
       <w:r>
         <w:t xml:space="preserve"> </w:t>
       </w:r>
-      <w:bookmarkStart w:id="109" w:name="OLE_LINK61"/>
-      <w:bookmarkStart w:id="110" w:name="OLE_LINK62"/>
+      <w:bookmarkStart w:id="110" w:name="OLE_LINK61"/>
+      <w:bookmarkStart w:id="111" w:name="OLE_LINK62"/>
       <w:r>
         <w:rPr>
           <w:b/>
@@ -2661,10 +2502,10 @@
         </w:rPr>
         <w:t>dev</w:t>
       </w:r>
-      <w:bookmarkEnd w:id="109"/>
       <w:bookmarkEnd w:id="110"/>
-    </w:p>
-    <w:bookmarkEnd w:id="108"/>
+      <w:bookmarkEnd w:id="111"/>
+    </w:p>
+    <w:bookmarkEnd w:id="109"/>
     <w:p>
       <w:pPr>
         <w:sectPr>
@@ -2682,7 +2523,7 @@
       </w:r>
     </w:p>
     <w:p>
-      <w:bookmarkStart w:id="111" w:name="OLE_LINK63"/>
+      <w:bookmarkStart w:id="112" w:name="OLE_LINK63"/>
       <w:r>
         <w:t xml:space="preserve">git </w:t>
       </w:r>
@@ -2704,8 +2545,8 @@
       </w:r>
     </w:p>
     <w:p>
-      <w:bookmarkStart w:id="112" w:name="OLE_LINK64"/>
-      <w:bookmarkEnd w:id="111"/>
+      <w:bookmarkStart w:id="113" w:name="OLE_LINK64"/>
+      <w:bookmarkEnd w:id="112"/>
       <w:r>
         <w:t xml:space="preserve">git </w:t>
       </w:r>
@@ -2726,7 +2567,7 @@
         <w:t>"</w:t>
       </w:r>
     </w:p>
-    <w:bookmarkEnd w:id="112"/>
+    <w:bookmarkEnd w:id="113"/>
     <w:p>
       <w:pPr>
         <w:rPr>
@@ -2785,7 +2626,7 @@
                     </pic:cNvPicPr>
                   </pic:nvPicPr>
                   <pic:blipFill>
-                    <a:blip r:embed="rId14">
+                    <a:blip r:embed="rId15">
                       <a:extLst>
                         <a:ext uri="{28A0092B-C50C-407E-A947-70E740481C1C}">
                           <a14:useLocalDpi xmlns:a14="http://schemas.microsoft.com/office/drawing/2010/main" val="0"/>
@@ -2871,7 +2712,7 @@
                     <pic:cNvPicPr/>
                   </pic:nvPicPr>
                   <pic:blipFill>
-                    <a:blip r:embed="rId15"/>
+                    <a:blip r:embed="rId16"/>
                     <a:stretch>
                       <a:fillRect/>
                     </a:stretch>
@@ -2902,51 +2743,14 @@
     </w:p>
     <w:p>
       <w:r>
+        <w:rPr>
+          <w:noProof/>
+        </w:rPr>
         <w:drawing>
           <wp:inline distT="0" distB="0" distL="0" distR="0" wp14:anchorId="3C5C7E33" wp14:editId="6CF76D93">
             <wp:extent cx="2057400" cy="1079771"/>
             <wp:effectExtent l="0" t="0" r="0" b="0"/>
             <wp:docPr id="11" name="Picture 11"/>
-            <wp:cNvGraphicFramePr>
-              <a:graphicFrameLocks xmlns:a="http://schemas.openxmlformats.org/drawingml/2006/main" noChangeAspect="1"/>
-            </wp:cNvGraphicFramePr>
-            <a:graphic xmlns:a="http://schemas.openxmlformats.org/drawingml/2006/main">
-              <a:graphicData uri="http://schemas.openxmlformats.org/drawingml/2006/picture">
-                <pic:pic xmlns:pic="http://schemas.openxmlformats.org/drawingml/2006/picture">
-                  <pic:nvPicPr>
-                    <pic:cNvPr id="1" name=""/>
-                    <pic:cNvPicPr/>
-                  </pic:nvPicPr>
-                  <pic:blipFill>
-                    <a:blip r:embed="rId16"/>
-                    <a:stretch>
-                      <a:fillRect/>
-                    </a:stretch>
-                  </pic:blipFill>
-                  <pic:spPr>
-                    <a:xfrm>
-                      <a:off x="0" y="0"/>
-                      <a:ext cx="2090400" cy="1097090"/>
-                    </a:xfrm>
-                    <a:prstGeom prst="rect">
-                      <a:avLst/>
-                    </a:prstGeom>
-                  </pic:spPr>
-                </pic:pic>
-              </a:graphicData>
-            </a:graphic>
-          </wp:inline>
-        </w:drawing>
-      </w:r>
-      <w:r>
-        <w:t xml:space="preserve">                       </w:t>
-      </w:r>
-      <w:r>
-        <w:drawing>
-          <wp:inline distT="0" distB="0" distL="0" distR="0" wp14:anchorId="31F988DA" wp14:editId="1F629CB3">
-            <wp:extent cx="1863722" cy="993140"/>
-            <wp:effectExtent l="0" t="0" r="0" b="0"/>
-            <wp:docPr id="12" name="Picture 12"/>
             <wp:cNvGraphicFramePr>
               <a:graphicFrameLocks xmlns:a="http://schemas.openxmlformats.org/drawingml/2006/main" noChangeAspect="1"/>
             </wp:cNvGraphicFramePr>
@@ -2966,7 +2770,7 @@
                   <pic:spPr>
                     <a:xfrm>
                       <a:off x="0" y="0"/>
-                      <a:ext cx="1969960" cy="1049752"/>
+                      <a:ext cx="2090400" cy="1097090"/>
                     </a:xfrm>
                     <a:prstGeom prst="rect">
                       <a:avLst/>
@@ -2978,183 +2782,18 @@
           </wp:inline>
         </w:drawing>
       </w:r>
-    </w:p>
-    <w:p>
-      <w:pPr>
-        <w:pStyle w:val="Heading3"/>
-      </w:pPr>
-      <w:r>
-        <w:t xml:space="preserve">5.2.1 </w:t>
-      </w:r>
-      <w:r>
-        <w:t xml:space="preserve">Local </w:t>
-      </w:r>
-    </w:p>
-    <w:p>
-      <w:r>
-        <w:t xml:space="preserve">git </w:t>
-      </w:r>
-      <w:r>
-        <w:rPr>
-          <w:b/>
-          <w:bCs/>
-        </w:rPr>
-        <w:t>checkout</w:t>
-      </w:r>
-      <w:r>
-        <w:t xml:space="preserve"> master</w:t>
-      </w:r>
-      <w:r>
-        <w:t xml:space="preserve">   </w:t>
-      </w:r>
-      <w:r>
-        <w:rPr>
-          <w:rFonts w:hint="eastAsia"/>
-          <w:lang w:eastAsia="zh-CN"/>
-        </w:rPr>
-        <w:t>#</w:t>
-      </w:r>
-      <w:r>
-        <w:rPr>
-          <w:lang w:eastAsia="zh-CN"/>
-        </w:rPr>
-        <w:t>go back to master</w:t>
-      </w:r>
-      <w:r>
-        <w:rPr>
-          <w:lang w:eastAsia="zh-CN"/>
-        </w:rPr>
-        <w:t xml:space="preserve">     </w:t>
-      </w:r>
-      <w:r>
-        <w:t xml:space="preserve">git </w:t>
-      </w:r>
-      <w:r>
-        <w:rPr>
-          <w:b/>
-          <w:bCs/>
-        </w:rPr>
-        <w:t>switch</w:t>
-      </w:r>
-      <w:r>
-        <w:t xml:space="preserve"> master</w:t>
-      </w:r>
-      <w:r>
-        <w:t xml:space="preserve">   </w:t>
-      </w:r>
-      <w:r>
-        <w:rPr>
-          <w:lang w:eastAsia="zh-CN"/>
-        </w:rPr>
-        <w:t xml:space="preserve">  </w:t>
-      </w:r>
-    </w:p>
-    <w:p>
-      <w:pPr>
-        <w:rPr>
-          <w:rFonts w:hint="eastAsia"/>
-        </w:rPr>
-      </w:pPr>
-      <w:r>
-        <w:t xml:space="preserve">git </w:t>
-      </w:r>
-      <w:r>
-        <w:rPr>
-          <w:b/>
-          <w:bCs/>
-        </w:rPr>
-        <w:t>merge</w:t>
-      </w:r>
-      <w:r>
-        <w:t xml:space="preserve"> dev</w:t>
-      </w:r>
-      <w:r>
-        <w:t xml:space="preserve">   </w:t>
-      </w:r>
-      <w:r>
-        <w:rPr>
-          <w:lang w:eastAsia="zh-CN"/>
-        </w:rPr>
-        <w:t xml:space="preserve">#merge :change </w:t>
-      </w:r>
-    </w:p>
-    <w:p>
-      <w:r>
-        <w:t xml:space="preserve">git branch </w:t>
-      </w:r>
-      <w:r>
-        <w:rPr>
-          <w:b/>
-          <w:bCs/>
-        </w:rPr>
-        <w:t>-d</w:t>
-      </w:r>
-      <w:r>
-        <w:t xml:space="preserve"> dev</w:t>
-      </w:r>
-      <w:r>
-        <w:t xml:space="preserve">  #delete dev</w:t>
-      </w:r>
-    </w:p>
-    <w:p>
-      <w:pPr>
-        <w:widowControl/>
-        <w:autoSpaceDE w:val="0"/>
-        <w:autoSpaceDN w:val="0"/>
-        <w:adjustRightInd w:val="0"/>
-        <w:spacing w:after="0" w:line="240" w:lineRule="auto"/>
-        <w:rPr>
-          <w:rFonts w:ascii="Lucida Console" w:hAnsi="Lucida Console" w:cs="Lucida Console"/>
-          <w:sz w:val="18"/>
-          <w:szCs w:val="18"/>
-        </w:rPr>
-      </w:pPr>
-      <w:r>
-        <w:t>git branch</w:t>
-      </w:r>
-      <w:r>
-        <w:rPr>
-          <w:rFonts w:ascii="Lucida Console" w:hAnsi="Lucida Console" w:cs="Lucida Console"/>
-          <w:sz w:val="18"/>
-          <w:szCs w:val="18"/>
-        </w:rPr>
-        <w:t xml:space="preserve"> </w:t>
-      </w:r>
-      <w:r>
-        <w:rPr>
-          <w:rFonts w:ascii="Lucida Console" w:hAnsi="Lucida Console" w:cs="Lucida Console"/>
-          <w:b/>
-          <w:bCs/>
-          <w:sz w:val="18"/>
-          <w:szCs w:val="18"/>
-        </w:rPr>
-        <w:t>-D</w:t>
-      </w:r>
-      <w:r>
-        <w:rPr>
-          <w:rFonts w:ascii="Lucida Console" w:hAnsi="Lucida Console" w:cs="Lucida Console"/>
-          <w:sz w:val="18"/>
-          <w:szCs w:val="18"/>
-        </w:rPr>
-        <w:t xml:space="preserve"> brach1</w:t>
-      </w:r>
-      <w:r>
-        <w:rPr>
-          <w:rFonts w:ascii="Lucida Console" w:hAnsi="Lucida Console" w:cs="Lucida Console"/>
-          <w:sz w:val="18"/>
-          <w:szCs w:val="18"/>
-        </w:rPr>
-        <w:t xml:space="preserve">   #delete even not merge</w:t>
-      </w:r>
-    </w:p>
-    <w:p/>
-    <w:p>
-      <w:r>
+      <w:r>
+        <w:t xml:space="preserve">                       </w:t>
+      </w:r>
+      <w:r>
+        <w:rPr>
+          <w:noProof/>
+        </w:rPr>
         <w:drawing>
-          <wp:inline distT="0" distB="0" distL="0" distR="0" wp14:anchorId="1791F893" wp14:editId="14EE8DF9">
-            <wp:extent cx="5274310" cy="955040"/>
+          <wp:inline distT="0" distB="0" distL="0" distR="0" wp14:anchorId="31F988DA" wp14:editId="1F629CB3">
+            <wp:extent cx="1863722" cy="993140"/>
             <wp:effectExtent l="0" t="0" r="0" b="0"/>
-            <wp:docPr id="17" name="Picture 17"/>
+            <wp:docPr id="12" name="Picture 12"/>
             <wp:cNvGraphicFramePr>
               <a:graphicFrameLocks xmlns:a="http://schemas.openxmlformats.org/drawingml/2006/main" noChangeAspect="1"/>
             </wp:cNvGraphicFramePr>
@@ -3174,6 +2813,201 @@
                   <pic:spPr>
                     <a:xfrm>
                       <a:off x="0" y="0"/>
+                      <a:ext cx="1969960" cy="1049752"/>
+                    </a:xfrm>
+                    <a:prstGeom prst="rect">
+                      <a:avLst/>
+                    </a:prstGeom>
+                  </pic:spPr>
+                </pic:pic>
+              </a:graphicData>
+            </a:graphic>
+          </wp:inline>
+        </w:drawing>
+      </w:r>
+    </w:p>
+    <w:p>
+      <w:pPr>
+        <w:pStyle w:val="Heading3"/>
+      </w:pPr>
+      <w:r>
+        <w:t xml:space="preserve">5.2.1 Local </w:t>
+      </w:r>
+    </w:p>
+    <w:p>
+      <w:r>
+        <w:t xml:space="preserve">git </w:t>
+      </w:r>
+      <w:r>
+        <w:rPr>
+          <w:b/>
+          <w:bCs/>
+        </w:rPr>
+        <w:t>checkout</w:t>
+      </w:r>
+      <w:r>
+        <w:t xml:space="preserve"> master</w:t>
+      </w:r>
+      <w:r>
+        <w:t xml:space="preserve">   </w:t>
+      </w:r>
+      <w:r>
+        <w:rPr>
+          <w:rFonts w:hint="eastAsia"/>
+          <w:lang w:eastAsia="zh-CN"/>
+        </w:rPr>
+        <w:t>#</w:t>
+      </w:r>
+      <w:r>
+        <w:rPr>
+          <w:lang w:eastAsia="zh-CN"/>
+        </w:rPr>
+        <w:t>go back to master</w:t>
+      </w:r>
+      <w:r>
+        <w:rPr>
+          <w:lang w:eastAsia="zh-CN"/>
+        </w:rPr>
+        <w:t xml:space="preserve">     </w:t>
+      </w:r>
+      <w:r>
+        <w:t xml:space="preserve">git </w:t>
+      </w:r>
+      <w:r>
+        <w:rPr>
+          <w:b/>
+          <w:bCs/>
+        </w:rPr>
+        <w:t>switch</w:t>
+      </w:r>
+      <w:r>
+        <w:t xml:space="preserve"> master</w:t>
+      </w:r>
+      <w:r>
+        <w:t xml:space="preserve">   </w:t>
+      </w:r>
+      <w:r>
+        <w:rPr>
+          <w:lang w:eastAsia="zh-CN"/>
+        </w:rPr>
+        <w:t xml:space="preserve">  </w:t>
+      </w:r>
+    </w:p>
+    <w:p>
+      <w:r>
+        <w:t xml:space="preserve">git </w:t>
+      </w:r>
+      <w:r>
+        <w:rPr>
+          <w:b/>
+          <w:bCs/>
+        </w:rPr>
+        <w:t>merge</w:t>
+      </w:r>
+      <w:r>
+        <w:t xml:space="preserve"> dev</w:t>
+      </w:r>
+      <w:r>
+        <w:t xml:space="preserve">   </w:t>
+      </w:r>
+      <w:r>
+        <w:rPr>
+          <w:lang w:eastAsia="zh-CN"/>
+        </w:rPr>
+        <w:t xml:space="preserve">#merge :change </w:t>
+      </w:r>
+    </w:p>
+    <w:p>
+      <w:r>
+        <w:t xml:space="preserve">git branch </w:t>
+      </w:r>
+      <w:r>
+        <w:rPr>
+          <w:b/>
+          <w:bCs/>
+        </w:rPr>
+        <w:t>-d</w:t>
+      </w:r>
+      <w:r>
+        <w:t xml:space="preserve"> dev</w:t>
+      </w:r>
+      <w:r>
+        <w:t xml:space="preserve">  #delete dev</w:t>
+      </w:r>
+    </w:p>
+    <w:p>
+      <w:pPr>
+        <w:widowControl/>
+        <w:autoSpaceDE w:val="0"/>
+        <w:autoSpaceDN w:val="0"/>
+        <w:adjustRightInd w:val="0"/>
+        <w:spacing w:after="0" w:line="240" w:lineRule="auto"/>
+        <w:rPr>
+          <w:rFonts w:ascii="Lucida Console" w:hAnsi="Lucida Console" w:cs="Lucida Console"/>
+          <w:sz w:val="18"/>
+          <w:szCs w:val="18"/>
+        </w:rPr>
+      </w:pPr>
+      <w:r>
+        <w:t>git branch</w:t>
+      </w:r>
+      <w:r>
+        <w:rPr>
+          <w:rFonts w:ascii="Lucida Console" w:hAnsi="Lucida Console" w:cs="Lucida Console"/>
+          <w:sz w:val="18"/>
+          <w:szCs w:val="18"/>
+        </w:rPr>
+        <w:t xml:space="preserve"> </w:t>
+      </w:r>
+      <w:r>
+        <w:rPr>
+          <w:rFonts w:ascii="Lucida Console" w:hAnsi="Lucida Console" w:cs="Lucida Console"/>
+          <w:b/>
+          <w:bCs/>
+          <w:sz w:val="18"/>
+          <w:szCs w:val="18"/>
+        </w:rPr>
+        <w:t>-D</w:t>
+      </w:r>
+      <w:r>
+        <w:rPr>
+          <w:rFonts w:ascii="Lucida Console" w:hAnsi="Lucida Console" w:cs="Lucida Console"/>
+          <w:sz w:val="18"/>
+          <w:szCs w:val="18"/>
+        </w:rPr>
+        <w:t xml:space="preserve"> brach1   #delete even not merge</w:t>
+      </w:r>
+    </w:p>
+    <w:p/>
+    <w:p>
+      <w:r>
+        <w:rPr>
+          <w:noProof/>
+        </w:rPr>
+        <w:drawing>
+          <wp:inline distT="0" distB="0" distL="0" distR="0" wp14:anchorId="1791F893" wp14:editId="14EE8DF9">
+            <wp:extent cx="5274310" cy="955040"/>
+            <wp:effectExtent l="0" t="0" r="0" b="0"/>
+            <wp:docPr id="17" name="Picture 17"/>
+            <wp:cNvGraphicFramePr>
+              <a:graphicFrameLocks xmlns:a="http://schemas.openxmlformats.org/drawingml/2006/main" noChangeAspect="1"/>
+            </wp:cNvGraphicFramePr>
+            <a:graphic xmlns:a="http://schemas.openxmlformats.org/drawingml/2006/main">
+              <a:graphicData uri="http://schemas.openxmlformats.org/drawingml/2006/picture">
+                <pic:pic xmlns:pic="http://schemas.openxmlformats.org/drawingml/2006/picture">
+                  <pic:nvPicPr>
+                    <pic:cNvPr id="1" name=""/>
+                    <pic:cNvPicPr/>
+                  </pic:nvPicPr>
+                  <pic:blipFill>
+                    <a:blip r:embed="rId19"/>
+                    <a:stretch>
+                      <a:fillRect/>
+                    </a:stretch>
+                  </pic:blipFill>
+                  <pic:spPr>
+                    <a:xfrm>
+                      <a:off x="0" y="0"/>
                       <a:ext cx="5274310" cy="955040"/>
                     </a:xfrm>
                     <a:prstGeom prst="rect">
@@ -3193,16 +3027,7 @@
       </w:pPr>
       <w:r>
         <w:lastRenderedPageBreak/>
-        <w:t>5.2.</w:t>
-      </w:r>
-      <w:r>
-        <w:t>2</w:t>
-      </w:r>
-      <w:r>
-        <w:t xml:space="preserve"> </w:t>
-      </w:r>
-      <w:r>
-        <w:t>remote</w:t>
+        <w:t>5.2.2 remote</w:t>
       </w:r>
     </w:p>
     <w:p>
@@ -3370,7 +3195,7 @@
                     <pic:cNvPicPr/>
                   </pic:nvPicPr>
                   <pic:blipFill>
-                    <a:blip r:embed="rId19"/>
+                    <a:blip r:embed="rId20"/>
                     <a:stretch>
                       <a:fillRect/>
                     </a:stretch>
@@ -3520,133 +3345,6 @@
             <wp:extent cx="5274310" cy="2943225"/>
             <wp:effectExtent l="0" t="0" r="0" b="0"/>
             <wp:docPr id="18" name="Picture 18"/>
-            <wp:cNvGraphicFramePr>
-              <a:graphicFrameLocks xmlns:a="http://schemas.openxmlformats.org/drawingml/2006/main" noChangeAspect="1"/>
-            </wp:cNvGraphicFramePr>
-            <a:graphic xmlns:a="http://schemas.openxmlformats.org/drawingml/2006/main">
-              <a:graphicData uri="http://schemas.openxmlformats.org/drawingml/2006/picture">
-                <pic:pic xmlns:pic="http://schemas.openxmlformats.org/drawingml/2006/picture">
-                  <pic:nvPicPr>
-                    <pic:cNvPr id="1" name=""/>
-                    <pic:cNvPicPr/>
-                  </pic:nvPicPr>
-                  <pic:blipFill>
-                    <a:blip r:embed="rId20"/>
-                    <a:stretch>
-                      <a:fillRect/>
-                    </a:stretch>
-                  </pic:blipFill>
-                  <pic:spPr>
-                    <a:xfrm>
-                      <a:off x="0" y="0"/>
-                      <a:ext cx="5274310" cy="2943225"/>
-                    </a:xfrm>
-                    <a:prstGeom prst="rect">
-                      <a:avLst/>
-                    </a:prstGeom>
-                  </pic:spPr>
-                </pic:pic>
-              </a:graphicData>
-            </a:graphic>
-          </wp:inline>
-        </w:drawing>
-      </w:r>
-    </w:p>
-    <w:p/>
-    <w:p>
-      <w:pPr>
-        <w:rPr>
-          <w:b/>
-          <w:bCs/>
-        </w:rPr>
-      </w:pPr>
-      <w:r>
-        <w:rPr>
-          <w:b/>
-          <w:bCs/>
-        </w:rPr>
-        <w:t xml:space="preserve">Update </w:t>
-      </w:r>
-      <w:r>
-        <w:rPr>
-          <w:b/>
-          <w:bCs/>
-        </w:rPr>
-        <w:t>the same</w:t>
-      </w:r>
-      <w:r>
-        <w:rPr>
-          <w:b/>
-          <w:bCs/>
-        </w:rPr>
-        <w:t xml:space="preserve">  file and commit in </w:t>
-      </w:r>
-      <w:r>
-        <w:rPr>
-          <w:b/>
-          <w:bCs/>
-        </w:rPr>
-        <w:t>master</w:t>
-      </w:r>
-    </w:p>
-    <w:p>
-      <w:r>
-        <w:t xml:space="preserve">git </w:t>
-      </w:r>
-      <w:r>
-        <w:rPr>
-          <w:b/>
-          <w:bCs/>
-        </w:rPr>
-        <w:t>add</w:t>
-      </w:r>
-      <w:r>
-        <w:t xml:space="preserve"> </w:t>
-      </w:r>
-      <w:r>
-        <w:t>GitLearner.docx</w:t>
-      </w:r>
-      <w:r>
-        <w:t xml:space="preserve">  </w:t>
-      </w:r>
-    </w:p>
-    <w:p>
-      <w:r>
-        <w:t xml:space="preserve">git </w:t>
-      </w:r>
-      <w:r>
-        <w:rPr>
-          <w:b/>
-          <w:bCs/>
-        </w:rPr>
-        <w:t>commit</w:t>
-      </w:r>
-      <w:r>
-        <w:t xml:space="preserve"> </w:t>
-      </w:r>
-      <w:r>
-        <w:t>-m "</w:t>
-      </w:r>
-      <w:r>
-        <w:t>change</w:t>
-      </w:r>
-      <w:r>
-        <w:t xml:space="preserve"> </w:t>
-      </w:r>
-      <w:r>
-        <w:t>master</w:t>
-      </w:r>
-      <w:r>
-        <w:t>"</w:t>
-      </w:r>
-    </w:p>
-    <w:p>
-      <w:r>
-        <w:drawing>
-          <wp:inline distT="0" distB="0" distL="0" distR="0" wp14:anchorId="0FE32042" wp14:editId="17594CA9">
-            <wp:extent cx="5136325" cy="1089754"/>
-            <wp:effectExtent l="0" t="0" r="7620" b="0"/>
-            <wp:docPr id="20" name="Picture 20"/>
             <wp:cNvGraphicFramePr>
               <a:graphicFrameLocks xmlns:a="http://schemas.openxmlformats.org/drawingml/2006/main" noChangeAspect="1"/>
             </wp:cNvGraphicFramePr>
@@ -3666,6 +3364,115 @@
                   <pic:spPr>
                     <a:xfrm>
                       <a:off x="0" y="0"/>
+                      <a:ext cx="5274310" cy="2943225"/>
+                    </a:xfrm>
+                    <a:prstGeom prst="rect">
+                      <a:avLst/>
+                    </a:prstGeom>
+                  </pic:spPr>
+                </pic:pic>
+              </a:graphicData>
+            </a:graphic>
+          </wp:inline>
+        </w:drawing>
+      </w:r>
+    </w:p>
+    <w:p/>
+    <w:p>
+      <w:pPr>
+        <w:rPr>
+          <w:b/>
+          <w:bCs/>
+        </w:rPr>
+      </w:pPr>
+      <w:r>
+        <w:rPr>
+          <w:b/>
+          <w:bCs/>
+        </w:rPr>
+        <w:t>Update the same  file and commit in master</w:t>
+      </w:r>
+    </w:p>
+    <w:p>
+      <w:r>
+        <w:t xml:space="preserve">git </w:t>
+      </w:r>
+      <w:r>
+        <w:rPr>
+          <w:b/>
+          <w:bCs/>
+        </w:rPr>
+        <w:t>add</w:t>
+      </w:r>
+      <w:r>
+        <w:t xml:space="preserve"> </w:t>
+      </w:r>
+      <w:r>
+        <w:t>GitLearner.docx</w:t>
+      </w:r>
+      <w:r>
+        <w:t xml:space="preserve">  </w:t>
+      </w:r>
+    </w:p>
+    <w:p>
+      <w:r>
+        <w:t xml:space="preserve">git </w:t>
+      </w:r>
+      <w:r>
+        <w:rPr>
+          <w:b/>
+          <w:bCs/>
+        </w:rPr>
+        <w:t>commit</w:t>
+      </w:r>
+      <w:r>
+        <w:t xml:space="preserve"> </w:t>
+      </w:r>
+      <w:r>
+        <w:t>-m "</w:t>
+      </w:r>
+      <w:r>
+        <w:t>change</w:t>
+      </w:r>
+      <w:r>
+        <w:t xml:space="preserve"> </w:t>
+      </w:r>
+      <w:r>
+        <w:t>master</w:t>
+      </w:r>
+      <w:r>
+        <w:t>"</w:t>
+      </w:r>
+    </w:p>
+    <w:p>
+      <w:r>
+        <w:rPr>
+          <w:noProof/>
+        </w:rPr>
+        <w:drawing>
+          <wp:inline distT="0" distB="0" distL="0" distR="0" wp14:anchorId="0FE32042" wp14:editId="17594CA9">
+            <wp:extent cx="5136325" cy="1089754"/>
+            <wp:effectExtent l="0" t="0" r="7620" b="0"/>
+            <wp:docPr id="20" name="Picture 20"/>
+            <wp:cNvGraphicFramePr>
+              <a:graphicFrameLocks xmlns:a="http://schemas.openxmlformats.org/drawingml/2006/main" noChangeAspect="1"/>
+            </wp:cNvGraphicFramePr>
+            <a:graphic xmlns:a="http://schemas.openxmlformats.org/drawingml/2006/main">
+              <a:graphicData uri="http://schemas.openxmlformats.org/drawingml/2006/picture">
+                <pic:pic xmlns:pic="http://schemas.openxmlformats.org/drawingml/2006/picture">
+                  <pic:nvPicPr>
+                    <pic:cNvPr id="1" name=""/>
+                    <pic:cNvPicPr/>
+                  </pic:nvPicPr>
+                  <pic:blipFill>
+                    <a:blip r:embed="rId22"/>
+                    <a:stretch>
+                      <a:fillRect/>
+                    </a:stretch>
+                  </pic:blipFill>
+                  <pic:spPr>
+                    <a:xfrm>
+                      <a:off x="0" y="0"/>
                       <a:ext cx="5136325" cy="1089754"/>
                     </a:xfrm>
                     <a:prstGeom prst="rect">
@@ -3705,7 +3512,7 @@
                     </pic:cNvPicPr>
                   </pic:nvPicPr>
                   <pic:blipFill>
-                    <a:blip r:embed="rId22">
+                    <a:blip r:embed="rId23">
                       <a:extLst>
                         <a:ext uri="{28A0092B-C50C-407E-A947-70E740481C1C}">
                           <a14:useLocalDpi xmlns:a14="http://schemas.microsoft.com/office/drawing/2010/main" val="0"/>
@@ -3749,21 +3556,7 @@
           <w:b/>
           <w:bCs/>
         </w:rPr>
-        <w:t xml:space="preserve">Merge and </w:t>
-      </w:r>
-      <w:r>
-        <w:rPr>
-          <w:b/>
-          <w:bCs/>
-        </w:rPr>
-        <w:t>conflict</w:t>
-      </w:r>
-      <w:r>
-        <w:rPr>
-          <w:b/>
-          <w:bCs/>
-        </w:rPr>
-        <w:t xml:space="preserve">s occurred </w:t>
+        <w:t xml:space="preserve">Merge and conflicts occurred </w:t>
       </w:r>
     </w:p>
     <w:p>
@@ -3784,45 +3577,6 @@
             <wp:extent cx="5274310" cy="1156335"/>
             <wp:effectExtent l="0" t="0" r="0" b="0"/>
             <wp:docPr id="21" name="Picture 21"/>
-            <wp:cNvGraphicFramePr>
-              <a:graphicFrameLocks xmlns:a="http://schemas.openxmlformats.org/drawingml/2006/main" noChangeAspect="1"/>
-            </wp:cNvGraphicFramePr>
-            <a:graphic xmlns:a="http://schemas.openxmlformats.org/drawingml/2006/main">
-              <a:graphicData uri="http://schemas.openxmlformats.org/drawingml/2006/picture">
-                <pic:pic xmlns:pic="http://schemas.openxmlformats.org/drawingml/2006/picture">
-                  <pic:nvPicPr>
-                    <pic:cNvPr id="1" name=""/>
-                    <pic:cNvPicPr/>
-                  </pic:nvPicPr>
-                  <pic:blipFill>
-                    <a:blip r:embed="rId23"/>
-                    <a:stretch>
-                      <a:fillRect/>
-                    </a:stretch>
-                  </pic:blipFill>
-                  <pic:spPr>
-                    <a:xfrm>
-                      <a:off x="0" y="0"/>
-                      <a:ext cx="5274310" cy="1156335"/>
-                    </a:xfrm>
-                    <a:prstGeom prst="rect">
-                      <a:avLst/>
-                    </a:prstGeom>
-                  </pic:spPr>
-                </pic:pic>
-              </a:graphicData>
-            </a:graphic>
-          </wp:inline>
-        </w:drawing>
-      </w:r>
-    </w:p>
-    <w:p>
-      <w:r>
-        <w:drawing>
-          <wp:inline distT="0" distB="0" distL="0" distR="0" wp14:anchorId="280DB842" wp14:editId="176B570E">
-            <wp:extent cx="3672840" cy="2391368"/>
-            <wp:effectExtent l="0" t="0" r="0" b="0"/>
-            <wp:docPr id="22" name="Picture 22"/>
             <wp:cNvGraphicFramePr>
               <a:graphicFrameLocks xmlns:a="http://schemas.openxmlformats.org/drawingml/2006/main" noChangeAspect="1"/>
             </wp:cNvGraphicFramePr>
@@ -3842,7 +3596,7 @@
                   <pic:spPr>
                     <a:xfrm>
                       <a:off x="0" y="0"/>
-                      <a:ext cx="3681692" cy="2397131"/>
+                      <a:ext cx="5274310" cy="1156335"/>
                     </a:xfrm>
                     <a:prstGeom prst="rect">
                       <a:avLst/>
@@ -3857,29 +3611,14 @@
     </w:p>
     <w:p>
       <w:r>
-        <w:t>The most direct way to resolve a merge conflict is to edit the conflicted file</w:t>
-      </w:r>
-    </w:p>
-    <w:p>
-      <w:r>
-        <w:t xml:space="preserve">git </w:t>
-      </w:r>
-      <w:r>
-        <w:rPr>
-          <w:b/>
-          <w:bCs/>
-        </w:rPr>
-        <w:t>diff</w:t>
-      </w:r>
-    </w:p>
-    <w:p>
-      <w:r>
-        <w:lastRenderedPageBreak/>
+        <w:rPr>
+          <w:noProof/>
+        </w:rPr>
         <w:drawing>
-          <wp:inline distT="0" distB="0" distL="0" distR="0" wp14:anchorId="6A07C9A9" wp14:editId="46115B3D">
-            <wp:extent cx="5274310" cy="3268345"/>
+          <wp:inline distT="0" distB="0" distL="0" distR="0" wp14:anchorId="280DB842" wp14:editId="176B570E">
+            <wp:extent cx="3672840" cy="2391368"/>
             <wp:effectExtent l="0" t="0" r="0" b="0"/>
-            <wp:docPr id="23" name="Picture 23"/>
+            <wp:docPr id="22" name="Picture 22"/>
             <wp:cNvGraphicFramePr>
               <a:graphicFrameLocks xmlns:a="http://schemas.openxmlformats.org/drawingml/2006/main" noChangeAspect="1"/>
             </wp:cNvGraphicFramePr>
@@ -3899,6 +3638,66 @@
                   <pic:spPr>
                     <a:xfrm>
                       <a:off x="0" y="0"/>
+                      <a:ext cx="3681692" cy="2397131"/>
+                    </a:xfrm>
+                    <a:prstGeom prst="rect">
+                      <a:avLst/>
+                    </a:prstGeom>
+                  </pic:spPr>
+                </pic:pic>
+              </a:graphicData>
+            </a:graphic>
+          </wp:inline>
+        </w:drawing>
+      </w:r>
+    </w:p>
+    <w:p>
+      <w:r>
+        <w:t>The most direct way to resolve a merge conflict is to edit the conflicted file</w:t>
+      </w:r>
+    </w:p>
+    <w:p>
+      <w:r>
+        <w:t xml:space="preserve">git </w:t>
+      </w:r>
+      <w:r>
+        <w:rPr>
+          <w:b/>
+          <w:bCs/>
+        </w:rPr>
+        <w:t>diff</w:t>
+      </w:r>
+    </w:p>
+    <w:p>
+      <w:r>
+        <w:rPr>
+          <w:noProof/>
+        </w:rPr>
+        <w:lastRenderedPageBreak/>
+        <w:drawing>
+          <wp:inline distT="0" distB="0" distL="0" distR="0" wp14:anchorId="6A07C9A9" wp14:editId="46115B3D">
+            <wp:extent cx="5274310" cy="3268345"/>
+            <wp:effectExtent l="0" t="0" r="0" b="0"/>
+            <wp:docPr id="23" name="Picture 23"/>
+            <wp:cNvGraphicFramePr>
+              <a:graphicFrameLocks xmlns:a="http://schemas.openxmlformats.org/drawingml/2006/main" noChangeAspect="1"/>
+            </wp:cNvGraphicFramePr>
+            <a:graphic xmlns:a="http://schemas.openxmlformats.org/drawingml/2006/main">
+              <a:graphicData uri="http://schemas.openxmlformats.org/drawingml/2006/picture">
+                <pic:pic xmlns:pic="http://schemas.openxmlformats.org/drawingml/2006/picture">
+                  <pic:nvPicPr>
+                    <pic:cNvPr id="1" name=""/>
+                    <pic:cNvPicPr/>
+                  </pic:nvPicPr>
+                  <pic:blipFill>
+                    <a:blip r:embed="rId26"/>
+                    <a:stretch>
+                      <a:fillRect/>
+                    </a:stretch>
+                  </pic:blipFill>
+                  <pic:spPr>
+                    <a:xfrm>
+                      <a:off x="0" y="0"/>
                       <a:ext cx="5274310" cy="3268345"/>
                     </a:xfrm>
                     <a:prstGeom prst="rect">
@@ -3925,10 +3724,7 @@
     </w:p>
     <w:p>
       <w:r>
-        <w:t>git stash</w:t>
-      </w:r>
-      <w:r>
-        <w:t> </w:t>
+        <w:t>git stash </w:t>
       </w:r>
     </w:p>
     <w:p>
@@ -3988,19 +3784,10 @@
         <w:pStyle w:val="Heading1"/>
       </w:pPr>
       <w:r>
-        <w:t>6</w:t>
-      </w:r>
-      <w:r>
-        <w:t xml:space="preserve"> </w:t>
-      </w:r>
-      <w:r>
-        <w:t>remote -</w:t>
-      </w:r>
-      <w:r>
-        <w:t xml:space="preserve"> </w:t>
-      </w:r>
-      <w:r>
-        <w:t>cooperate with</w:t>
+        <w:t>6 remote -</w:t>
+      </w:r>
+      <w:r>
+        <w:t xml:space="preserve"> cooperate with</w:t>
       </w:r>
       <w:r>
         <w:t xml:space="preserve"> others</w:t>
@@ -4010,7 +3797,6 @@
       <w:r>
         <w:t xml:space="preserve">git </w:t>
       </w:r>
-      <w:proofErr w:type="gramStart"/>
       <w:r>
         <w:rPr>
           <w:b/>
@@ -4021,7 +3807,6 @@
       <w:r>
         <w:t xml:space="preserve"> -v</w:t>
       </w:r>
-      <w:proofErr w:type="gramEnd"/>
     </w:p>
     <w:p>
       <w:pPr>
@@ -4048,7 +3833,7 @@
           <w:b/>
           <w:bCs/>
         </w:rPr>
-        <w:t>master</w:t>
+        <w:t xml:space="preserve">master  </w:t>
       </w:r>
       <w:r>
         <w:rPr>
@@ -4057,6 +3842,36 @@
         </w:rPr>
         <w:t xml:space="preserve">  </w:t>
       </w:r>
+      <w:r>
+        <w:rPr>
+          <w:rFonts w:hint="eastAsia"/>
+          <w:b/>
+          <w:bCs/>
+          <w:lang w:eastAsia="zh-CN"/>
+        </w:rPr>
+        <w:t>#m</w:t>
+      </w:r>
+      <w:r>
+        <w:rPr>
+          <w:b/>
+          <w:bCs/>
+        </w:rPr>
+        <w:t xml:space="preserve">aster:  </w:t>
+      </w:r>
+      <w:r>
+        <w:rPr>
+          <w:b/>
+          <w:bCs/>
+        </w:rPr>
+        <w:t>keep  synchronization</w:t>
+      </w:r>
+      <w:r>
+        <w:rPr>
+          <w:b/>
+          <w:bCs/>
+        </w:rPr>
+        <w:t xml:space="preserve">  all the time</w:t>
+      </w:r>
     </w:p>
     <w:p>
       <w:pPr>
@@ -4085,62 +3900,264 @@
         </w:rPr>
         <w:t xml:space="preserve">dev  </w:t>
       </w:r>
+      <w:r>
+        <w:rPr>
+          <w:b/>
+          <w:bCs/>
+        </w:rPr>
+        <w:t xml:space="preserve">   #other branch: </w:t>
+      </w:r>
+    </w:p>
+    <w:p>
+      <w:pPr>
+        <w:pStyle w:val="Heading2"/>
+      </w:pPr>
+      <w:r>
+        <w:t xml:space="preserve">6.1 push  branch to remote </w:t>
+      </w:r>
+    </w:p>
+    <w:p>
+      <w:r>
+        <w:t xml:space="preserve">git add GitLearner.docx  </w:t>
+      </w:r>
+    </w:p>
+    <w:p>
+      <w:r>
+        <w:t>git commit -m "change 20200504"</w:t>
+      </w:r>
+    </w:p>
+    <w:p>
+      <w:pPr>
+        <w:rPr>
+          <w:b/>
+          <w:bCs/>
+        </w:rPr>
+      </w:pPr>
+      <w:r>
+        <w:t xml:space="preserve">git </w:t>
+      </w:r>
+      <w:r>
+        <w:rPr>
+          <w:b/>
+          <w:bCs/>
+        </w:rPr>
+        <w:t>push</w:t>
+      </w:r>
+      <w:r>
+        <w:t xml:space="preserve"> origin </w:t>
+      </w:r>
+      <w:r>
+        <w:rPr>
+          <w:b/>
+          <w:bCs/>
+        </w:rPr>
+        <w:t xml:space="preserve">master  </w:t>
+      </w:r>
+    </w:p>
+    <w:p>
+      <w:pPr>
+        <w:rPr>
+          <w:b/>
+          <w:bCs/>
+        </w:rPr>
+      </w:pPr>
+      <w:r>
+        <w:rPr>
+          <w:b/>
+          <w:bCs/>
+          <w:noProof/>
+        </w:rPr>
+        <w:lastRenderedPageBreak/>
+        <w:drawing>
+          <wp:inline distT="0" distB="0" distL="0" distR="0" wp14:anchorId="048FC89C" wp14:editId="0BF990B5">
+            <wp:extent cx="5274310" cy="3176270"/>
+            <wp:effectExtent l="0" t="0" r="0" b="0"/>
+            <wp:docPr id="10" name="Picture 10"/>
+            <wp:cNvGraphicFramePr>
+              <a:graphicFrameLocks xmlns:a="http://schemas.openxmlformats.org/drawingml/2006/main" noChangeAspect="1"/>
+            </wp:cNvGraphicFramePr>
+            <a:graphic xmlns:a="http://schemas.openxmlformats.org/drawingml/2006/main">
+              <a:graphicData uri="http://schemas.openxmlformats.org/drawingml/2006/picture">
+                <pic:pic xmlns:pic="http://schemas.openxmlformats.org/drawingml/2006/picture">
+                  <pic:nvPicPr>
+                    <pic:cNvPr id="1" name=""/>
+                    <pic:cNvPicPr/>
+                  </pic:nvPicPr>
+                  <pic:blipFill>
+                    <a:blip r:embed="rId27"/>
+                    <a:stretch>
+                      <a:fillRect/>
+                    </a:stretch>
+                  </pic:blipFill>
+                  <pic:spPr>
+                    <a:xfrm>
+                      <a:off x="0" y="0"/>
+                      <a:ext cx="5274310" cy="3176270"/>
+                    </a:xfrm>
+                    <a:prstGeom prst="rect">
+                      <a:avLst/>
+                    </a:prstGeom>
+                  </pic:spPr>
+                </pic:pic>
+              </a:graphicData>
+            </a:graphic>
+          </wp:inline>
+        </w:drawing>
+      </w:r>
+    </w:p>
+    <w:p>
+      <w:pPr>
+        <w:pStyle w:val="Heading2"/>
+      </w:pPr>
+      <w:r>
+        <w:t>6.2 get branch from remote</w:t>
+      </w:r>
+    </w:p>
+    <w:p>
+      <w:pPr>
+        <w:pStyle w:val="ListParagraph"/>
+        <w:numPr>
+          <w:ilvl w:val="0"/>
+          <w:numId w:val="1"/>
+        </w:numPr>
+      </w:pPr>
+      <w:r>
+        <w:t>Get  branch from remote</w:t>
+      </w:r>
+    </w:p>
+    <w:p>
+      <w:pPr>
+        <w:ind w:firstLine="720"/>
+      </w:pPr>
+      <w:r>
+        <w:t>git checkout -b dev origin/dev</w:t>
+      </w:r>
+    </w:p>
+    <w:p>
+      <w:pPr>
+        <w:pStyle w:val="ListParagraph"/>
+        <w:numPr>
+          <w:ilvl w:val="0"/>
+          <w:numId w:val="1"/>
+        </w:numPr>
+      </w:pPr>
+      <w:r>
+        <w:t>pull first</w:t>
+      </w:r>
+    </w:p>
+    <w:p>
+      <w:pPr>
+        <w:ind w:firstLine="720"/>
+      </w:pPr>
+      <w:r>
+        <w:t xml:space="preserve">git pull   </w:t>
+      </w:r>
+    </w:p>
+    <w:p>
+      <w:pPr>
+        <w:pStyle w:val="ListParagraph"/>
+        <w:numPr>
+          <w:ilvl w:val="0"/>
+          <w:numId w:val="1"/>
+        </w:numPr>
+      </w:pPr>
+      <w:r>
+        <w:t>do some jobs then commit files</w:t>
+      </w:r>
+    </w:p>
+    <w:p>
+      <w:pPr>
+        <w:pStyle w:val="ListParagraph"/>
+      </w:pPr>
+      <w:r>
+        <w:t xml:space="preserve">eg </w:t>
+      </w:r>
+    </w:p>
+    <w:p>
+      <w:pPr>
+        <w:pStyle w:val="ListParagraph"/>
+      </w:pPr>
+      <w:r>
+        <w:t>git add GitLearner.docx</w:t>
+      </w:r>
+    </w:p>
+    <w:p>
+      <w:pPr>
+        <w:pStyle w:val="ListParagraph"/>
+      </w:pPr>
+      <w:r>
+        <w:t>git commit -m "change 20200504 on remote dev"</w:t>
+      </w:r>
+    </w:p>
+    <w:p>
+      <w:pPr>
+        <w:pStyle w:val="ListParagraph"/>
+      </w:pPr>
+    </w:p>
+    <w:p>
+      <w:pPr>
+        <w:pStyle w:val="ListParagraph"/>
+        <w:numPr>
+          <w:ilvl w:val="0"/>
+          <w:numId w:val="1"/>
+        </w:numPr>
+      </w:pPr>
+      <w:r>
+        <w:t>push branch back to remote</w:t>
+      </w:r>
+    </w:p>
+    <w:p>
+      <w:pPr>
+        <w:ind w:firstLine="720"/>
+      </w:pPr>
+      <w:r>
+        <w:t>git push origin dev</w:t>
+      </w:r>
     </w:p>
     <w:p/>
     <w:p>
-      <w:bookmarkStart w:id="113" w:name="_GoBack"/>
-      <w:r>
-        <w:t xml:space="preserve">git add GitLearner.docx  </w:t>
-      </w:r>
-    </w:p>
-    <w:p>
-      <w:r>
-        <w:t xml:space="preserve">git commit -m "change </w:t>
-      </w:r>
-      <w:r>
-        <w:t>20200504</w:t>
-      </w:r>
-      <w:r>
-        <w:t>"</w:t>
-      </w:r>
-    </w:p>
-    <w:p>
-      <w:pPr>
-        <w:rPr>
-          <w:b/>
-          <w:bCs/>
-        </w:rPr>
-      </w:pPr>
-      <w:r>
-        <w:t xml:space="preserve">git </w:t>
-      </w:r>
-      <w:r>
-        <w:rPr>
-          <w:b/>
-          <w:bCs/>
-        </w:rPr>
-        <w:t>push</w:t>
-      </w:r>
-      <w:r>
-        <w:t xml:space="preserve"> origin </w:t>
-      </w:r>
-      <w:r>
-        <w:rPr>
-          <w:b/>
-          <w:bCs/>
-        </w:rPr>
-        <w:t>master</w:t>
-      </w:r>
-      <w:r>
-        <w:rPr>
-          <w:b/>
-          <w:bCs/>
-        </w:rPr>
-        <w:t xml:space="preserve">  </w:t>
-      </w:r>
-    </w:p>
-    <w:bookmarkEnd w:id="113"/>
-    <w:p/>
+      <w:r>
+        <w:rPr>
+          <w:noProof/>
+        </w:rPr>
+        <w:lastRenderedPageBreak/>
+        <w:drawing>
+          <wp:inline distT="0" distB="0" distL="0" distR="0" wp14:anchorId="274F26B2" wp14:editId="3235B0AE">
+            <wp:extent cx="5274310" cy="4284345"/>
+            <wp:effectExtent l="0" t="0" r="0" b="0"/>
+            <wp:docPr id="16" name="Picture 16"/>
+            <wp:cNvGraphicFramePr>
+              <a:graphicFrameLocks xmlns:a="http://schemas.openxmlformats.org/drawingml/2006/main" noChangeAspect="1"/>
+            </wp:cNvGraphicFramePr>
+            <a:graphic xmlns:a="http://schemas.openxmlformats.org/drawingml/2006/main">
+              <a:graphicData uri="http://schemas.openxmlformats.org/drawingml/2006/picture">
+                <pic:pic xmlns:pic="http://schemas.openxmlformats.org/drawingml/2006/picture">
+                  <pic:nvPicPr>
+                    <pic:cNvPr id="1" name=""/>
+                    <pic:cNvPicPr/>
+                  </pic:nvPicPr>
+                  <pic:blipFill>
+                    <a:blip r:embed="rId28"/>
+                    <a:stretch>
+                      <a:fillRect/>
+                    </a:stretch>
+                  </pic:blipFill>
+                  <pic:spPr>
+                    <a:xfrm>
+                      <a:off x="0" y="0"/>
+                      <a:ext cx="5274310" cy="4284345"/>
+                    </a:xfrm>
+                    <a:prstGeom prst="rect">
+                      <a:avLst/>
+                    </a:prstGeom>
+                  </pic:spPr>
+                </pic:pic>
+              </a:graphicData>
+            </a:graphic>
+          </wp:inline>
+        </w:drawing>
+      </w:r>
+    </w:p>
     <w:sectPr>
       <w:type w:val="continuous"/>
       <w:pgSz w:w="11906" w:h="16838"/>
@@ -4150,6 +4167,100 @@
     </w:sectPr>
   </w:body>
 </w:document>
+</file>
+
+<file path=word/numbering.xml><?xml version="1.0" encoding="utf-8"?>
+<w:numbering xmlns:wpc="http://schemas.microsoft.com/office/word/2010/wordprocessingCanvas" xmlns:cx="http://schemas.microsoft.com/office/drawing/2014/chartex" xmlns:cx1="http://schemas.microsoft.com/office/drawing/2015/9/8/chartex" xmlns:cx2="http://schemas.microsoft.com/office/drawing/2015/10/21/chartex" xmlns:cx3="http://schemas.microsoft.com/office/drawing/2016/5/9/chartex" xmlns:cx4="http://schemas.microsoft.com/office/drawing/2016/5/10/chartex" xmlns:cx5="http://schemas.microsoft.com/office/drawing/2016/5/11/chartex" xmlns:cx6="http://schemas.microsoft.com/office/drawing/2016/5/12/chartex" xmlns:cx7="http://schemas.microsoft.com/office/drawing/2016/5/13/chartex" xmlns:cx8="http://schemas.microsoft.com/office/drawing/2016/5/14/chartex" xmlns:mc="http://schemas.openxmlformats.org/markup-compatibility/2006" xmlns:aink="http://schemas.microsoft.com/office/drawing/2016/ink" xmlns:am3d="http://schemas.microsoft.com/office/drawing/2017/model3d" xmlns:o="urn:schemas-microsoft-com:office:office" xmlns:r="http://schemas.openxmlformats.org/officeDocument/2006/relationships" xmlns:m="http://schemas.openxmlformats.org/officeDocument/2006/math" xmlns:v="urn:schemas-microsoft-com:vml" xmlns:wp14="http://schemas.microsoft.com/office/word/2010/wordprocessingDrawing" xmlns:wp="http://schemas.openxmlformats.org/drawingml/2006/wordprocessingDrawing" xmlns:w10="urn:schemas-microsoft-com:office:word" xmlns:w="http://schemas.openxmlformats.org/wordprocessingml/2006/main" xmlns:w14="http://schemas.microsoft.com/office/word/2010/wordml" xmlns:w15="http://schemas.microsoft.com/office/word/2012/wordml" xmlns:w16cid="http://schemas.microsoft.com/office/word/2016/wordml/cid" xmlns:w16se="http://schemas.microsoft.com/office/word/2015/wordml/symex" xmlns:wpg="http://schemas.microsoft.com/office/word/2010/wordprocessingGroup" xmlns:wpi="http://schemas.microsoft.com/office/word/2010/wordprocessingInk" xmlns:wne="http://schemas.microsoft.com/office/word/2006/wordml" xmlns:wps="http://schemas.microsoft.com/office/word/2010/wordprocessingShape" mc:Ignorable="w14 w15 w16se w16cid wp14">
+  <w:abstractNum w:abstractNumId="0" w15:restartNumberingAfterBreak="0">
+    <w:nsid w:val="1E125055"/>
+    <w:multiLevelType w:val="hybridMultilevel"/>
+    <w:tmpl w:val="FCB8E460"/>
+    <w:lvl w:ilvl="0" w:tplc="0409000F">
+      <w:start w:val="1"/>
+      <w:numFmt w:val="decimal"/>
+      <w:lvlText w:val="%1."/>
+      <w:lvlJc w:val="left"/>
+      <w:pPr>
+        <w:ind w:left="720" w:hanging="360"/>
+      </w:pPr>
+    </w:lvl>
+    <w:lvl w:ilvl="1" w:tplc="04090019" w:tentative="1">
+      <w:start w:val="1"/>
+      <w:numFmt w:val="lowerLetter"/>
+      <w:lvlText w:val="%2."/>
+      <w:lvlJc w:val="left"/>
+      <w:pPr>
+        <w:ind w:left="1440" w:hanging="360"/>
+      </w:pPr>
+    </w:lvl>
+    <w:lvl w:ilvl="2" w:tplc="0409001B" w:tentative="1">
+      <w:start w:val="1"/>
+      <w:numFmt w:val="lowerRoman"/>
+      <w:lvlText w:val="%3."/>
+      <w:lvlJc w:val="right"/>
+      <w:pPr>
+        <w:ind w:left="2160" w:hanging="180"/>
+      </w:pPr>
+    </w:lvl>
+    <w:lvl w:ilvl="3" w:tplc="0409000F" w:tentative="1">
+      <w:start w:val="1"/>
+      <w:numFmt w:val="decimal"/>
+      <w:lvlText w:val="%4."/>
+      <w:lvlJc w:val="left"/>
+      <w:pPr>
+        <w:ind w:left="2880" w:hanging="360"/>
+      </w:pPr>
+    </w:lvl>
+    <w:lvl w:ilvl="4" w:tplc="04090019" w:tentative="1">
+      <w:start w:val="1"/>
+      <w:numFmt w:val="lowerLetter"/>
+      <w:lvlText w:val="%5."/>
+      <w:lvlJc w:val="left"/>
+      <w:pPr>
+        <w:ind w:left="3600" w:hanging="360"/>
+      </w:pPr>
+    </w:lvl>
+    <w:lvl w:ilvl="5" w:tplc="0409001B" w:tentative="1">
+      <w:start w:val="1"/>
+      <w:numFmt w:val="lowerRoman"/>
+      <w:lvlText w:val="%6."/>
+      <w:lvlJc w:val="right"/>
+      <w:pPr>
+        <w:ind w:left="4320" w:hanging="180"/>
+      </w:pPr>
+    </w:lvl>
+    <w:lvl w:ilvl="6" w:tplc="0409000F" w:tentative="1">
+      <w:start w:val="1"/>
+      <w:numFmt w:val="decimal"/>
+      <w:lvlText w:val="%7."/>
+      <w:lvlJc w:val="left"/>
+      <w:pPr>
+        <w:ind w:left="5040" w:hanging="360"/>
+      </w:pPr>
+    </w:lvl>
+    <w:lvl w:ilvl="7" w:tplc="04090019" w:tentative="1">
+      <w:start w:val="1"/>
+      <w:numFmt w:val="lowerLetter"/>
+      <w:lvlText w:val="%8."/>
+      <w:lvlJc w:val="left"/>
+      <w:pPr>
+        <w:ind w:left="5760" w:hanging="360"/>
+      </w:pPr>
+    </w:lvl>
+    <w:lvl w:ilvl="8" w:tplc="0409001B" w:tentative="1">
+      <w:start w:val="1"/>
+      <w:numFmt w:val="lowerRoman"/>
+      <w:lvlText w:val="%9."/>
+      <w:lvlJc w:val="right"/>
+      <w:pPr>
+        <w:ind w:left="6480" w:hanging="180"/>
+      </w:pPr>
+    </w:lvl>
+  </w:abstractNum>
+  <w:num w:numId="1">
+    <w:abstractNumId w:val="0"/>
+  </w:num>
+</w:numbering>
 </file>
 
 <file path=word/styles.xml><?xml version="1.0" encoding="utf-8"?>
@@ -4811,6 +4922,17 @@
       <w:u w:val="single"/>
     </w:rPr>
   </w:style>
+  <w:style w:type="paragraph" w:styleId="ListParagraph">
+    <w:name w:val="List Paragraph"/>
+    <w:basedOn w:val="Normal"/>
+    <w:uiPriority w:val="34"/>
+    <w:qFormat/>
+    <w:rsid w:val="00A374D5"/>
+    <w:pPr>
+      <w:ind w:left="720"/>
+      <w:contextualSpacing/>
+    </w:pPr>
+  </w:style>
 </w:styles>
 </file>
 

</xml_diff>

<commit_message>
change 20200504 on remote 2
</commit_message>
<xml_diff>
--- a/GitLearner.docx
+++ b/GitLearner.docx
@@ -10,8 +10,6 @@
           <w:szCs w:val="28"/>
         </w:rPr>
       </w:pPr>
-      <w:bookmarkStart w:id="0" w:name="_GoBack"/>
-      <w:bookmarkEnd w:id="0"/>
       <w:r>
         <w:rPr>
           <w:sz w:val="28"/>
@@ -43,37 +41,53 @@
       </w:r>
     </w:p>
     <w:p>
-      <w:bookmarkStart w:id="1" w:name="OLE_LINK17"/>
-      <w:bookmarkStart w:id="2" w:name="OLE_LINK18"/>
+      <w:bookmarkStart w:id="0" w:name="OLE_LINK17"/>
+      <w:bookmarkStart w:id="1" w:name="OLE_LINK18"/>
       <w:r>
         <w:t>GITHUB</w:t>
       </w:r>
-      <w:bookmarkStart w:id="3" w:name="OLE_LINK74"/>
-      <w:bookmarkStart w:id="4" w:name="OLE_LINK75"/>
+      <w:bookmarkStart w:id="2" w:name="OLE_LINK74"/>
+      <w:bookmarkStart w:id="3" w:name="OLE_LINK75"/>
+      <w:bookmarkEnd w:id="0"/>
       <w:bookmarkEnd w:id="1"/>
+      <w:r>
+        <w:t xml:space="preserve">:  </w:t>
+      </w:r>
+      <w:proofErr w:type="spellStart"/>
+      <w:r>
+        <w:t>j</w:t>
+      </w:r>
+      <w:r>
+        <w:t>ellyzxc</w:t>
+      </w:r>
+      <w:proofErr w:type="spellEnd"/>
+      <w:r>
+        <w:t xml:space="preserve">     </w:t>
+      </w:r>
+      <w:bookmarkStart w:id="4" w:name="OLE_LINK76"/>
+      <w:bookmarkStart w:id="5" w:name="OLE_LINK77"/>
       <w:bookmarkEnd w:id="2"/>
-      <w:r>
-        <w:t>:  j</w:t>
-      </w:r>
-      <w:r>
-        <w:t xml:space="preserve">ellyzxc     </w:t>
-      </w:r>
-      <w:bookmarkStart w:id="5" w:name="OLE_LINK76"/>
-      <w:bookmarkStart w:id="6" w:name="OLE_LINK77"/>
       <w:bookmarkEnd w:id="3"/>
+      <w:r>
+        <w:t>jelly.zhang@me.com</w:t>
+      </w:r>
       <w:bookmarkEnd w:id="4"/>
-      <w:r>
-        <w:t>jelly.zhang@me.com</w:t>
-      </w:r>
       <w:bookmarkEnd w:id="5"/>
-      <w:bookmarkEnd w:id="6"/>
-    </w:p>
-    <w:p>
+    </w:p>
+    <w:p>
+      <w:proofErr w:type="spellStart"/>
       <w:r>
         <w:rPr>
           <w:rFonts w:hint="eastAsia"/>
         </w:rPr>
-        <w:t>Github for Windows</w:t>
+        <w:t>Github</w:t>
+      </w:r>
+      <w:proofErr w:type="spellEnd"/>
+      <w:r>
+        <w:rPr>
+          <w:rFonts w:hint="eastAsia"/>
+        </w:rPr>
+        <w:t xml:space="preserve"> for Windows</w:t>
       </w:r>
     </w:p>
     <w:p>
@@ -243,19 +257,32 @@
       </w:r>
     </w:p>
     <w:p>
-      <w:r>
-        <w:t xml:space="preserve">ssh-keygen -t rsa -C </w:t>
-      </w:r>
-      <w:bookmarkStart w:id="7" w:name="OLE_LINK90"/>
-      <w:bookmarkStart w:id="8" w:name="OLE_LINK91"/>
+      <w:proofErr w:type="spellStart"/>
+      <w:r>
+        <w:t>ssh</w:t>
+      </w:r>
+      <w:proofErr w:type="spellEnd"/>
+      <w:r>
+        <w:t xml:space="preserve">-keygen -t </w:t>
+      </w:r>
+      <w:proofErr w:type="spellStart"/>
+      <w:r>
+        <w:t>rsa</w:t>
+      </w:r>
+      <w:proofErr w:type="spellEnd"/>
+      <w:r>
+        <w:t xml:space="preserve"> -C </w:t>
+      </w:r>
+      <w:bookmarkStart w:id="6" w:name="OLE_LINK90"/>
+      <w:bookmarkStart w:id="7" w:name="OLE_LINK91"/>
       <w:r>
         <w:t>“</w:t>
       </w:r>
       <w:r>
         <w:t>jelly.zhang@me.com</w:t>
       </w:r>
+      <w:bookmarkEnd w:id="6"/>
       <w:bookmarkEnd w:id="7"/>
-      <w:bookmarkEnd w:id="8"/>
       <w:r>
         <w:t>”</w:t>
       </w:r>
@@ -316,12 +343,14 @@
         </w:rPr>
         <w:t xml:space="preserve"> </w:t>
       </w:r>
+      <w:proofErr w:type="spellStart"/>
       <w:r>
         <w:rPr>
           <w:rFonts w:hint="eastAsia"/>
         </w:rPr>
         <w:t>id_rsa</w:t>
       </w:r>
+      <w:proofErr w:type="spellEnd"/>
       <w:r>
         <w:rPr>
           <w:lang w:eastAsia="zh-CN"/>
@@ -411,19 +440,34 @@
           <w:szCs w:val="18"/>
         </w:rPr>
       </w:pPr>
+      <w:proofErr w:type="spellStart"/>
       <w:r>
         <w:rPr>
           <w:rFonts w:ascii="Lucida Console" w:hAnsi="Lucida Console" w:cs="Lucida Console"/>
           <w:sz w:val="18"/>
           <w:szCs w:val="18"/>
         </w:rPr>
-        <w:t>ssh-rsa 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 jelly.zhang@me.com</w:t>
+        <w:t>ssh-rsa</w:t>
+      </w:r>
+      <w:proofErr w:type="spellEnd"/>
+      <w:r>
+        <w:rPr>
+          <w:rFonts w:ascii="Lucida Console" w:hAnsi="Lucida Console" w:cs="Lucida Console"/>
+          <w:sz w:val="18"/>
+          <w:szCs w:val="18"/>
+        </w:rPr>
+        <w:t xml:space="preserve"> 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 jelly.zhang@me.com</w:t>
       </w:r>
     </w:p>
     <w:p/>
     <w:p>
-      <w:r>
-        <w:t>ssh -T git@github.com</w:t>
+      <w:proofErr w:type="spellStart"/>
+      <w:r>
+        <w:t>ssh</w:t>
+      </w:r>
+      <w:proofErr w:type="spellEnd"/>
+      <w:r>
+        <w:t xml:space="preserve"> -T git@github.com</w:t>
       </w:r>
       <w:r>
         <w:t xml:space="preserve">     #</w:t>
@@ -524,7 +568,7 @@
     </w:p>
     <w:p/>
     <w:p>
-      <w:bookmarkStart w:id="9" w:name="OLE_LINK80"/>
+      <w:bookmarkStart w:id="8" w:name="OLE_LINK80"/>
       <w:r>
         <w:t>git config --global</w:t>
       </w:r>
@@ -537,44 +581,48 @@
       <w:r>
         <w:t>“</w:t>
       </w:r>
-      <w:bookmarkStart w:id="10" w:name="OLE_LINK103"/>
-      <w:bookmarkStart w:id="11" w:name="OLE_LINK104"/>
+      <w:bookmarkStart w:id="9" w:name="OLE_LINK103"/>
+      <w:bookmarkStart w:id="10" w:name="OLE_LINK104"/>
+      <w:proofErr w:type="spellStart"/>
       <w:r>
         <w:t>jellyzxc</w:t>
       </w:r>
+      <w:bookmarkEnd w:id="9"/>
       <w:bookmarkEnd w:id="10"/>
-      <w:bookmarkEnd w:id="11"/>
+      <w:proofErr w:type="spellEnd"/>
       <w:r>
         <w:t>”</w:t>
       </w:r>
     </w:p>
     <w:p>
-      <w:bookmarkStart w:id="12" w:name="OLE_LINK81"/>
-      <w:bookmarkEnd w:id="9"/>
+      <w:bookmarkStart w:id="11" w:name="OLE_LINK81"/>
+      <w:bookmarkEnd w:id="8"/>
       <w:r>
         <w:t xml:space="preserve">git config --global </w:t>
       </w:r>
-      <w:bookmarkStart w:id="13" w:name="OLE_LINK78"/>
-      <w:bookmarkStart w:id="14" w:name="OLE_LINK79"/>
+      <w:bookmarkStart w:id="12" w:name="OLE_LINK78"/>
+      <w:bookmarkStart w:id="13" w:name="OLE_LINK79"/>
       <w:r>
         <w:t xml:space="preserve"> </w:t>
       </w:r>
+      <w:proofErr w:type="spellStart"/>
       <w:r>
         <w:t>user.email</w:t>
       </w:r>
+      <w:proofErr w:type="spellEnd"/>
       <w:r>
         <w:t xml:space="preserve"> “</w:t>
       </w:r>
       <w:r>
         <w:t>jelly.zhang@me.com</w:t>
       </w:r>
+      <w:bookmarkEnd w:id="12"/>
       <w:bookmarkEnd w:id="13"/>
-      <w:bookmarkEnd w:id="14"/>
       <w:r>
         <w:t>”</w:t>
       </w:r>
     </w:p>
-    <w:bookmarkEnd w:id="12"/>
+    <w:bookmarkEnd w:id="11"/>
     <w:p/>
     <w:p>
       <w:pPr>
@@ -631,35 +679,56 @@
       <w:r>
         <w:t xml:space="preserve">Initialized empty Git </w:t>
       </w:r>
-      <w:bookmarkStart w:id="15" w:name="OLE_LINK1"/>
-      <w:bookmarkStart w:id="16" w:name="OLE_LINK2"/>
+      <w:bookmarkStart w:id="14" w:name="OLE_LINK1"/>
+      <w:bookmarkStart w:id="15" w:name="OLE_LINK2"/>
       <w:r>
         <w:t>repository</w:t>
       </w:r>
+      <w:bookmarkEnd w:id="14"/>
       <w:bookmarkEnd w:id="15"/>
+    </w:p>
+    <w:p>
+      <w:bookmarkStart w:id="16" w:name="OLE_LINK108"/>
+      <w:bookmarkStart w:id="17" w:name="OLE_LINK109"/>
+      <w:r>
+        <w:t xml:space="preserve">#Initialized empty Git repository </w:t>
+      </w:r>
       <w:bookmarkEnd w:id="16"/>
-    </w:p>
-    <w:p>
-      <w:bookmarkStart w:id="17" w:name="OLE_LINK108"/>
-      <w:bookmarkStart w:id="18" w:name="OLE_LINK109"/>
-      <w:r>
-        <w:t xml:space="preserve">#Initialized empty Git repository </w:t>
-      </w:r>
       <w:bookmarkEnd w:id="17"/>
+      <w:r>
+        <w:t xml:space="preserve">in </w:t>
+      </w:r>
+      <w:r>
+        <w:t>/d/</w:t>
+      </w:r>
+      <w:proofErr w:type="spellStart"/>
+      <w:r>
+        <w:t>Github</w:t>
+      </w:r>
+      <w:proofErr w:type="spellEnd"/>
+      <w:r>
+        <w:t>/</w:t>
+      </w:r>
+      <w:proofErr w:type="spellStart"/>
+      <w:r>
+        <w:t>VersionControl</w:t>
+      </w:r>
+      <w:proofErr w:type="spellEnd"/>
+      <w:r>
+        <w:t>/</w:t>
+      </w:r>
+      <w:bookmarkStart w:id="18" w:name="OLE_LINK59"/>
+      <w:bookmarkStart w:id="19" w:name="OLE_LINK60"/>
+      <w:proofErr w:type="spellStart"/>
+      <w:r>
+        <w:t>GitLearner</w:t>
+      </w:r>
+      <w:proofErr w:type="spellEnd"/>
+      <w:r>
+        <w:t xml:space="preserve"> </w:t>
+      </w:r>
       <w:bookmarkEnd w:id="18"/>
-      <w:r>
-        <w:t xml:space="preserve">in </w:t>
-      </w:r>
-      <w:r>
-        <w:t>/d/Github/VersionControl/</w:t>
-      </w:r>
-      <w:bookmarkStart w:id="19" w:name="OLE_LINK59"/>
-      <w:bookmarkStart w:id="20" w:name="OLE_LINK60"/>
-      <w:r>
-        <w:t xml:space="preserve">GitLearner </w:t>
-      </w:r>
       <w:bookmarkEnd w:id="19"/>
-      <w:bookmarkEnd w:id="20"/>
       <w:r>
         <w:t>/.git/</w:t>
       </w:r>
@@ -673,19 +742,37 @@
         <w:lastRenderedPageBreak/>
         <w:t xml:space="preserve">cd </w:t>
       </w:r>
-      <w:bookmarkStart w:id="21" w:name="OLE_LINK107"/>
-      <w:r>
-        <w:t>/d/Github/VersionControl/</w:t>
-      </w:r>
-      <w:bookmarkStart w:id="22" w:name="OLE_LINK105"/>
-      <w:bookmarkStart w:id="23" w:name="OLE_LINK106"/>
+      <w:bookmarkStart w:id="20" w:name="OLE_LINK107"/>
+      <w:r>
+        <w:t>/d/</w:t>
+      </w:r>
+      <w:proofErr w:type="spellStart"/>
+      <w:r>
+        <w:t>Github</w:t>
+      </w:r>
+      <w:proofErr w:type="spellEnd"/>
+      <w:r>
+        <w:t>/</w:t>
+      </w:r>
+      <w:proofErr w:type="spellStart"/>
+      <w:r>
+        <w:t>VersionControl</w:t>
+      </w:r>
+      <w:proofErr w:type="spellEnd"/>
+      <w:r>
+        <w:t>/</w:t>
+      </w:r>
+      <w:bookmarkStart w:id="21" w:name="OLE_LINK105"/>
+      <w:bookmarkStart w:id="22" w:name="OLE_LINK106"/>
+      <w:proofErr w:type="spellStart"/>
       <w:r>
         <w:t>GitLearner</w:t>
       </w:r>
+      <w:bookmarkEnd w:id="21"/>
       <w:bookmarkEnd w:id="22"/>
-      <w:bookmarkEnd w:id="23"/>
-    </w:p>
-    <w:bookmarkEnd w:id="21"/>
+      <w:proofErr w:type="spellEnd"/>
+    </w:p>
+    <w:bookmarkEnd w:id="20"/>
     <w:p>
       <w:pPr>
         <w:widowControl/>
@@ -698,8 +785,13 @@
         <w:spacing w:after="0" w:line="240" w:lineRule="auto"/>
       </w:pPr>
       <w:r>
-        <w:t>git init</w:t>
-      </w:r>
+        <w:t xml:space="preserve">git </w:t>
+      </w:r>
+      <w:proofErr w:type="spellStart"/>
+      <w:r>
+        <w:t>init</w:t>
+      </w:r>
+      <w:proofErr w:type="spellEnd"/>
       <w:r>
         <w:t xml:space="preserve">  </w:t>
       </w:r>
@@ -827,8 +919,8 @@
       </w:r>
     </w:p>
     <w:p>
-      <w:bookmarkStart w:id="24" w:name="OLE_LINK5"/>
-      <w:bookmarkStart w:id="25" w:name="OLE_LINK4"/>
+      <w:bookmarkStart w:id="23" w:name="OLE_LINK5"/>
+      <w:bookmarkStart w:id="24" w:name="OLE_LINK4"/>
       <w:r>
         <w:t xml:space="preserve">git </w:t>
       </w:r>
@@ -842,38 +934,38 @@
       <w:r>
         <w:t xml:space="preserve"> </w:t>
       </w:r>
-      <w:bookmarkStart w:id="26" w:name="OLE_LINK3"/>
+      <w:bookmarkStart w:id="25" w:name="OLE_LINK3"/>
       <w:r>
         <w:t>GitLearner</w:t>
       </w:r>
-      <w:bookmarkEnd w:id="26"/>
+      <w:bookmarkEnd w:id="25"/>
       <w:r>
         <w:t>.docx</w:t>
       </w:r>
     </w:p>
+    <w:bookmarkEnd w:id="23"/>
+    <w:p>
+      <w:r>
+        <w:t xml:space="preserve">git </w:t>
+      </w:r>
+      <w:r>
+        <w:rPr>
+          <w:b/>
+          <w:bCs/>
+        </w:rPr>
+        <w:t>commit</w:t>
+      </w:r>
+      <w:r>
+        <w:t xml:space="preserve"> -m "wrote a </w:t>
+      </w:r>
+      <w:r>
+        <w:t>test</w:t>
+      </w:r>
+      <w:r>
+        <w:t xml:space="preserve"> file"</w:t>
+      </w:r>
+    </w:p>
     <w:bookmarkEnd w:id="24"/>
-    <w:p>
-      <w:r>
-        <w:t xml:space="preserve">git </w:t>
-      </w:r>
-      <w:r>
-        <w:rPr>
-          <w:b/>
-          <w:bCs/>
-        </w:rPr>
-        <w:t>commit</w:t>
-      </w:r>
-      <w:r>
-        <w:t xml:space="preserve"> -m "wrote a </w:t>
-      </w:r>
-      <w:r>
-        <w:t>test</w:t>
-      </w:r>
-      <w:r>
-        <w:t xml:space="preserve"> file"</w:t>
-      </w:r>
-    </w:p>
-    <w:bookmarkEnd w:id="25"/>
     <w:p>
       <w:r>
         <w:rPr>
@@ -921,7 +1013,7 @@
       <w:pPr>
         <w:pStyle w:val="Heading2"/>
       </w:pPr>
-      <w:bookmarkStart w:id="27" w:name="OLE_LINK41"/>
+      <w:bookmarkStart w:id="26" w:name="OLE_LINK41"/>
       <w:r>
         <w:t>3.3</w:t>
       </w:r>
@@ -932,13 +1024,13 @@
         <w:t>Control the version</w:t>
       </w:r>
     </w:p>
-    <w:bookmarkEnd w:id="27"/>
+    <w:bookmarkEnd w:id="26"/>
     <w:p>
       <w:r>
         <w:t xml:space="preserve">git </w:t>
       </w:r>
-      <w:bookmarkStart w:id="28" w:name="OLE_LINK32"/>
-      <w:bookmarkStart w:id="29" w:name="OLE_LINK33"/>
+      <w:bookmarkStart w:id="27" w:name="OLE_LINK32"/>
+      <w:bookmarkStart w:id="28" w:name="OLE_LINK33"/>
       <w:r>
         <w:rPr>
           <w:b/>
@@ -949,30 +1041,50 @@
       <w:r>
         <w:t xml:space="preserve"> </w:t>
       </w:r>
-      <w:bookmarkStart w:id="30" w:name="OLE_LINK34"/>
-      <w:bookmarkStart w:id="31" w:name="OLE_LINK35"/>
-      <w:bookmarkStart w:id="32" w:name="OLE_LINK36"/>
-      <w:bookmarkStart w:id="33" w:name="OLE_LINK37"/>
-      <w:bookmarkStart w:id="34" w:name="OLE_LINK38"/>
+      <w:bookmarkStart w:id="29" w:name="OLE_LINK34"/>
+      <w:bookmarkStart w:id="30" w:name="OLE_LINK35"/>
+      <w:bookmarkStart w:id="31" w:name="OLE_LINK36"/>
+      <w:bookmarkStart w:id="32" w:name="OLE_LINK37"/>
+      <w:bookmarkStart w:id="33" w:name="OLE_LINK38"/>
       <w:r>
         <w:t>readme.txt</w:t>
       </w:r>
+      <w:bookmarkEnd w:id="27"/>
       <w:bookmarkEnd w:id="28"/>
       <w:bookmarkEnd w:id="29"/>
       <w:bookmarkEnd w:id="30"/>
       <w:bookmarkEnd w:id="31"/>
       <w:bookmarkEnd w:id="32"/>
       <w:bookmarkEnd w:id="33"/>
+    </w:p>
+    <w:p>
+      <w:pPr>
+        <w:rPr>
+          <w:b/>
+          <w:bCs/>
+        </w:rPr>
+      </w:pPr>
+      <w:bookmarkStart w:id="34" w:name="OLE_LINK6"/>
+      <w:r>
+        <w:t xml:space="preserve">git </w:t>
+      </w:r>
+      <w:r>
+        <w:rPr>
+          <w:b/>
+          <w:bCs/>
+        </w:rPr>
+        <w:t>status</w:t>
+      </w:r>
+    </w:p>
+    <w:p>
+      <w:pPr>
+        <w:rPr>
+          <w:b/>
+          <w:bCs/>
+        </w:rPr>
+      </w:pPr>
+      <w:bookmarkStart w:id="35" w:name="OLE_LINK7"/>
       <w:bookmarkEnd w:id="34"/>
-    </w:p>
-    <w:p>
-      <w:pPr>
-        <w:rPr>
-          <w:b/>
-          <w:bCs/>
-        </w:rPr>
-      </w:pPr>
-      <w:bookmarkStart w:id="35" w:name="OLE_LINK6"/>
       <w:r>
         <w:t xml:space="preserve">git </w:t>
       </w:r>
@@ -981,37 +1093,17 @@
           <w:b/>
           <w:bCs/>
         </w:rPr>
-        <w:t>status</w:t>
-      </w:r>
-    </w:p>
-    <w:p>
-      <w:pPr>
-        <w:rPr>
-          <w:b/>
-          <w:bCs/>
-        </w:rPr>
-      </w:pPr>
-      <w:bookmarkStart w:id="36" w:name="OLE_LINK7"/>
-      <w:bookmarkEnd w:id="35"/>
-      <w:r>
-        <w:t xml:space="preserve">git </w:t>
-      </w:r>
-      <w:r>
-        <w:rPr>
-          <w:b/>
-          <w:bCs/>
-        </w:rPr>
         <w:t>log</w:t>
       </w:r>
     </w:p>
     <w:p>
-      <w:bookmarkStart w:id="37" w:name="OLE_LINK31"/>
+      <w:bookmarkStart w:id="36" w:name="OLE_LINK31"/>
       <w:r>
         <w:lastRenderedPageBreak/>
         <w:t xml:space="preserve">git </w:t>
       </w:r>
-      <w:bookmarkStart w:id="38" w:name="OLE_LINK39"/>
-      <w:bookmarkStart w:id="39" w:name="OLE_LINK40"/>
+      <w:bookmarkStart w:id="37" w:name="OLE_LINK39"/>
+      <w:bookmarkStart w:id="38" w:name="OLE_LINK40"/>
       <w:r>
         <w:rPr>
           <w:b/>
@@ -1022,19 +1114,19 @@
       <w:r>
         <w:t xml:space="preserve"> --</w:t>
       </w:r>
-      <w:bookmarkStart w:id="40" w:name="OLE_LINK16"/>
+      <w:bookmarkStart w:id="39" w:name="OLE_LINK16"/>
       <w:r>
         <w:t xml:space="preserve">hard </w:t>
       </w:r>
-      <w:bookmarkStart w:id="41" w:name="OLE_LINK8"/>
-      <w:bookmarkStart w:id="42" w:name="OLE_LINK9"/>
+      <w:bookmarkStart w:id="40" w:name="OLE_LINK8"/>
+      <w:bookmarkStart w:id="41" w:name="OLE_LINK9"/>
       <w:r>
         <w:t>HEAD</w:t>
       </w:r>
+      <w:bookmarkEnd w:id="37"/>
       <w:bookmarkEnd w:id="38"/>
-      <w:bookmarkEnd w:id="39"/>
+      <w:bookmarkEnd w:id="40"/>
       <w:bookmarkEnd w:id="41"/>
-      <w:bookmarkEnd w:id="42"/>
       <w:r>
         <w:t>^</w:t>
       </w:r>
@@ -1045,8 +1137,8 @@
         <w:t>readme.txt</w:t>
       </w:r>
     </w:p>
-    <w:bookmarkEnd w:id="37"/>
-    <w:bookmarkEnd w:id="40"/>
+    <w:bookmarkEnd w:id="36"/>
+    <w:bookmarkEnd w:id="39"/>
     <w:p>
       <w:pPr>
         <w:rPr>
@@ -1074,8 +1166,8 @@
         </w:rPr>
         <w:t xml:space="preserve"> </w:t>
       </w:r>
-      <w:bookmarkStart w:id="43" w:name="OLE_LINK14"/>
-      <w:bookmarkStart w:id="44" w:name="OLE_LINK15"/>
+      <w:bookmarkStart w:id="42" w:name="OLE_LINK14"/>
+      <w:bookmarkStart w:id="43" w:name="OLE_LINK15"/>
       <w:r>
         <w:rPr>
           <w:rFonts w:ascii="Consolas" w:hAnsi="Consolas"/>
@@ -1086,8 +1178,8 @@
         </w:rPr>
         <w:t>HEAD</w:t>
       </w:r>
+      <w:bookmarkEnd w:id="42"/>
       <w:bookmarkEnd w:id="43"/>
-      <w:bookmarkEnd w:id="44"/>
       <w:r>
         <w:rPr>
           <w:rFonts w:ascii="Consolas" w:hAnsi="Consolas"/>
@@ -1098,11 +1190,11 @@
         </w:rPr>
         <w:t>: current</w:t>
       </w:r>
-      <w:bookmarkStart w:id="45" w:name="OLE_LINK21"/>
-      <w:bookmarkStart w:id="46" w:name="OLE_LINK22"/>
-      <w:bookmarkStart w:id="47" w:name="OLE_LINK23"/>
-      <w:bookmarkStart w:id="48" w:name="OLE_LINK24"/>
-      <w:bookmarkStart w:id="49" w:name="OLE_LINK25"/>
+      <w:bookmarkStart w:id="44" w:name="OLE_LINK21"/>
+      <w:bookmarkStart w:id="45" w:name="OLE_LINK22"/>
+      <w:bookmarkStart w:id="46" w:name="OLE_LINK23"/>
+      <w:bookmarkStart w:id="47" w:name="OLE_LINK24"/>
+      <w:bookmarkStart w:id="48" w:name="OLE_LINK25"/>
       <w:r>
         <w:rPr>
           <w:rFonts w:ascii="Consolas" w:hAnsi="Consolas"/>
@@ -1113,16 +1205,16 @@
         </w:rPr>
         <w:t xml:space="preserve"> version   </w:t>
       </w:r>
-      <w:bookmarkStart w:id="50" w:name="OLE_LINK26"/>
-      <w:bookmarkStart w:id="51" w:name="OLE_LINK27"/>
-      <w:bookmarkStart w:id="52" w:name="OLE_LINK28"/>
-      <w:bookmarkStart w:id="53" w:name="OLE_LINK29"/>
-      <w:bookmarkStart w:id="54" w:name="OLE_LINK30"/>
+      <w:bookmarkStart w:id="49" w:name="OLE_LINK26"/>
+      <w:bookmarkStart w:id="50" w:name="OLE_LINK27"/>
+      <w:bookmarkStart w:id="51" w:name="OLE_LINK28"/>
+      <w:bookmarkStart w:id="52" w:name="OLE_LINK29"/>
+      <w:bookmarkStart w:id="53" w:name="OLE_LINK30"/>
+      <w:bookmarkEnd w:id="44"/>
       <w:bookmarkEnd w:id="45"/>
       <w:bookmarkEnd w:id="46"/>
       <w:bookmarkEnd w:id="47"/>
       <w:bookmarkEnd w:id="48"/>
-      <w:bookmarkEnd w:id="49"/>
       <w:r>
         <w:rPr>
           <w:rFonts w:ascii="Consolas" w:hAnsi="Consolas"/>
@@ -1163,10 +1255,10 @@
         </w:rPr>
         <w:t>H</w:t>
       </w:r>
-      <w:bookmarkStart w:id="55" w:name="OLE_LINK10"/>
-      <w:bookmarkStart w:id="56" w:name="OLE_LINK11"/>
-      <w:bookmarkStart w:id="57" w:name="OLE_LINK12"/>
-      <w:bookmarkStart w:id="58" w:name="OLE_LINK13"/>
+      <w:bookmarkStart w:id="54" w:name="OLE_LINK10"/>
+      <w:bookmarkStart w:id="55" w:name="OLE_LINK11"/>
+      <w:bookmarkStart w:id="56" w:name="OLE_LINK12"/>
+      <w:bookmarkStart w:id="57" w:name="OLE_LINK13"/>
       <w:r>
         <w:rPr>
           <w:rFonts w:ascii="Consolas" w:hAnsi="Consolas"/>
@@ -1177,10 +1269,10 @@
         </w:rPr>
         <w:t>EA</w:t>
       </w:r>
+      <w:bookmarkEnd w:id="54"/>
       <w:bookmarkEnd w:id="55"/>
       <w:bookmarkEnd w:id="56"/>
       <w:bookmarkEnd w:id="57"/>
-      <w:bookmarkEnd w:id="58"/>
       <w:r>
         <w:rPr>
           <w:rFonts w:ascii="Consolas" w:hAnsi="Consolas"/>
@@ -1191,11 +1283,11 @@
         </w:rPr>
         <w:t xml:space="preserve">D~100 </w:t>
       </w:r>
+      <w:bookmarkEnd w:id="49"/>
       <w:bookmarkEnd w:id="50"/>
       <w:bookmarkEnd w:id="51"/>
       <w:bookmarkEnd w:id="52"/>
       <w:bookmarkEnd w:id="53"/>
-      <w:bookmarkEnd w:id="54"/>
       <w:r>
         <w:rPr>
           <w:rFonts w:ascii="Consolas" w:hAnsi="Consolas"/>
@@ -1242,6 +1334,7 @@
         </w:rPr>
         <w:t xml:space="preserve">git </w:t>
       </w:r>
+      <w:proofErr w:type="spellStart"/>
       <w:r>
         <w:rPr>
           <w:b/>
@@ -1250,6 +1343,7 @@
         </w:rPr>
         <w:t>reflog</w:t>
       </w:r>
+      <w:proofErr w:type="spellEnd"/>
       <w:r>
         <w:rPr>
           <w:b/>
@@ -1258,16 +1352,16 @@
         </w:rPr>
         <w:t xml:space="preserve">   </w:t>
       </w:r>
-      <w:bookmarkStart w:id="59" w:name="OLE_LINK50"/>
-      <w:bookmarkStart w:id="60" w:name="OLE_LINK51"/>
+      <w:bookmarkStart w:id="58" w:name="OLE_LINK50"/>
+      <w:bookmarkStart w:id="59" w:name="OLE_LINK51"/>
       <w:r>
         <w:rPr>
           <w:shd w:val="clear" w:color="auto" w:fill="FAFAFA"/>
         </w:rPr>
         <w:t>#old log</w:t>
       </w:r>
+      <w:bookmarkEnd w:id="58"/>
       <w:bookmarkEnd w:id="59"/>
-      <w:bookmarkEnd w:id="60"/>
     </w:p>
     <w:p>
       <w:pPr>
@@ -1356,7 +1450,7 @@
           <w:shd w:val="clear" w:color="auto" w:fill="FAFAFA"/>
         </w:rPr>
       </w:pPr>
-      <w:bookmarkStart w:id="61" w:name="OLE_LINK48"/>
+      <w:bookmarkStart w:id="60" w:name="OLE_LINK48"/>
       <w:r>
         <w:rPr>
           <w:shd w:val="clear" w:color="auto" w:fill="FAFAFA"/>
@@ -1378,7 +1472,7 @@
         <w:t xml:space="preserve"> -- readme.txt</w:t>
       </w:r>
     </w:p>
-    <w:bookmarkEnd w:id="61"/>
+    <w:bookmarkEnd w:id="60"/>
     <w:p>
       <w:pPr>
         <w:rPr>
@@ -1392,13 +1486,13 @@
         </w:rPr>
         <w:t>#</w:t>
       </w:r>
-      <w:bookmarkStart w:id="62" w:name="OLE_LINK52"/>
-      <w:bookmarkStart w:id="63" w:name="OLE_LINK53"/>
-      <w:bookmarkStart w:id="64" w:name="OLE_LINK54"/>
-      <w:bookmarkStart w:id="65" w:name="OLE_LINK55"/>
-      <w:bookmarkStart w:id="66" w:name="OLE_LINK56"/>
-      <w:bookmarkStart w:id="67" w:name="OLE_LINK57"/>
-      <w:bookmarkStart w:id="68" w:name="OLE_LINK58"/>
+      <w:bookmarkStart w:id="61" w:name="OLE_LINK52"/>
+      <w:bookmarkStart w:id="62" w:name="OLE_LINK53"/>
+      <w:bookmarkStart w:id="63" w:name="OLE_LINK54"/>
+      <w:bookmarkStart w:id="64" w:name="OLE_LINK55"/>
+      <w:bookmarkStart w:id="65" w:name="OLE_LINK56"/>
+      <w:bookmarkStart w:id="66" w:name="OLE_LINK57"/>
+      <w:bookmarkStart w:id="67" w:name="OLE_LINK58"/>
       <w:r>
         <w:rPr>
           <w:rFonts w:hint="eastAsia"/>
@@ -1421,13 +1515,13 @@
         </w:rPr>
         <w:t xml:space="preserve"> </w:t>
       </w:r>
+      <w:bookmarkEnd w:id="61"/>
       <w:bookmarkEnd w:id="62"/>
       <w:bookmarkEnd w:id="63"/>
       <w:bookmarkEnd w:id="64"/>
       <w:bookmarkEnd w:id="65"/>
       <w:bookmarkEnd w:id="66"/>
       <w:bookmarkEnd w:id="67"/>
-      <w:bookmarkEnd w:id="68"/>
       <w:r>
         <w:rPr>
           <w:shd w:val="clear" w:color="auto" w:fill="FAFAFA"/>
@@ -1514,7 +1608,7 @@
         <w:t xml:space="preserve"> area are returned to the workspace</w:t>
       </w:r>
     </w:p>
-    <w:bookmarkEnd w:id="36"/>
+    <w:bookmarkEnd w:id="35"/>
     <w:p/>
     <w:p>
       <w:pPr>
@@ -1623,7 +1717,7 @@
       <w:pPr>
         <w:pStyle w:val="Heading1"/>
       </w:pPr>
-      <w:bookmarkStart w:id="69" w:name="OLE_LINK65"/>
+      <w:bookmarkStart w:id="68" w:name="OLE_LINK65"/>
       <w:r>
         <w:lastRenderedPageBreak/>
         <w:t>4 Connect r</w:t>
@@ -1643,7 +1737,7 @@
         <w:t>Local to remote</w:t>
       </w:r>
     </w:p>
-    <w:bookmarkEnd w:id="69"/>
+    <w:bookmarkEnd w:id="68"/>
     <w:p>
       <w:r>
         <w:rPr>
@@ -1667,15 +1761,17 @@
       <w:r>
         <w:t xml:space="preserve"> </w:t>
       </w:r>
+      <w:proofErr w:type="spellStart"/>
       <w:r>
         <w:t>GitLearner</w:t>
       </w:r>
+      <w:proofErr w:type="spellEnd"/>
       <w:r>
         <w:t xml:space="preserve"> repository  </w:t>
       </w:r>
     </w:p>
     <w:p>
-      <w:bookmarkStart w:id="70" w:name="OLE_LINK82"/>
+      <w:bookmarkStart w:id="69" w:name="OLE_LINK82"/>
       <w:r>
         <w:t xml:space="preserve">git </w:t>
       </w:r>
@@ -1687,8 +1783,21 @@
         <w:t>remote add origin</w:t>
       </w:r>
       <w:r>
-        <w:t xml:space="preserve"> git@github.com:jellyzxc/GitLearner.git</w:t>
-      </w:r>
+        <w:t xml:space="preserve"> </w:t>
+      </w:r>
+      <w:proofErr w:type="spellStart"/>
+      <w:r>
+        <w:t>git@github.com:jellyzxc</w:t>
+      </w:r>
+      <w:proofErr w:type="spellEnd"/>
+      <w:r>
+        <w:t>/</w:t>
+      </w:r>
+      <w:proofErr w:type="spellStart"/>
+      <w:r>
+        <w:t>GitLearner.git</w:t>
+      </w:r>
+      <w:proofErr w:type="spellEnd"/>
     </w:p>
     <w:p>
       <w:pPr>
@@ -1696,8 +1805,8 @@
           <w:lang w:eastAsia="zh-CN"/>
         </w:rPr>
       </w:pPr>
-      <w:bookmarkStart w:id="71" w:name="OLE_LINK83"/>
-      <w:bookmarkEnd w:id="70"/>
+      <w:bookmarkStart w:id="70" w:name="OLE_LINK83"/>
+      <w:bookmarkEnd w:id="69"/>
       <w:r>
         <w:t xml:space="preserve">git </w:t>
       </w:r>
@@ -1755,43 +1864,43 @@
       </w:r>
     </w:p>
     <w:p>
-      <w:bookmarkStart w:id="72" w:name="OLE_LINK71"/>
+      <w:bookmarkStart w:id="71" w:name="OLE_LINK71"/>
+      <w:bookmarkEnd w:id="70"/>
+      <w:r>
+        <w:t xml:space="preserve"> </w:t>
+      </w:r>
       <w:bookmarkEnd w:id="71"/>
       <w:r>
+        <w:t>#</w:t>
+      </w:r>
+      <w:bookmarkStart w:id="72" w:name="OLE_LINK45"/>
+      <w:bookmarkStart w:id="73" w:name="OLE_LINK46"/>
+      <w:bookmarkStart w:id="74" w:name="OLE_LINK66"/>
+      <w:bookmarkStart w:id="75" w:name="OLE_LINK67"/>
+      <w:bookmarkStart w:id="76" w:name="OLE_LINK68"/>
+      <w:bookmarkStart w:id="77" w:name="OLE_LINK69"/>
+      <w:r>
+        <w:rPr>
+          <w:b/>
+          <w:bCs/>
+        </w:rPr>
+        <w:t>origin</w:t>
+      </w:r>
+      <w:r>
         <w:t xml:space="preserve"> </w:t>
       </w:r>
       <w:bookmarkEnd w:id="72"/>
-      <w:r>
-        <w:t>#</w:t>
-      </w:r>
-      <w:bookmarkStart w:id="73" w:name="OLE_LINK45"/>
-      <w:bookmarkStart w:id="74" w:name="OLE_LINK46"/>
-      <w:bookmarkStart w:id="75" w:name="OLE_LINK66"/>
-      <w:bookmarkStart w:id="76" w:name="OLE_LINK67"/>
-      <w:bookmarkStart w:id="77" w:name="OLE_LINK68"/>
-      <w:bookmarkStart w:id="78" w:name="OLE_LINK69"/>
-      <w:r>
-        <w:rPr>
-          <w:b/>
-          <w:bCs/>
-        </w:rPr>
-        <w:t>origin</w:t>
-      </w:r>
-      <w:r>
-        <w:t xml:space="preserve"> </w:t>
-      </w:r>
       <w:bookmarkEnd w:id="73"/>
+      <w:r>
+        <w:t>:</w:t>
+      </w:r>
+      <w:r>
+        <w:t xml:space="preserve"> the default name of remote repository</w:t>
+      </w:r>
       <w:bookmarkEnd w:id="74"/>
-      <w:r>
-        <w:t>:</w:t>
-      </w:r>
-      <w:r>
-        <w:t xml:space="preserve"> the default name of remote repository</w:t>
-      </w:r>
       <w:bookmarkEnd w:id="75"/>
       <w:bookmarkEnd w:id="76"/>
       <w:bookmarkEnd w:id="77"/>
-      <w:bookmarkEnd w:id="78"/>
     </w:p>
     <w:p>
       <w:r>
@@ -1849,16 +1958,16 @@
       </w:r>
     </w:p>
     <w:p>
-      <w:bookmarkStart w:id="79" w:name="OLE_LINK70"/>
-      <w:bookmarkStart w:id="80" w:name="OLE_LINK92"/>
-      <w:bookmarkStart w:id="81" w:name="OLE_LINK89"/>
+      <w:bookmarkStart w:id="78" w:name="OLE_LINK70"/>
+      <w:bookmarkStart w:id="79" w:name="OLE_LINK92"/>
+      <w:bookmarkStart w:id="80" w:name="OLE_LINK89"/>
       <w:r>
         <w:t xml:space="preserve">    </w:t>
       </w:r>
     </w:p>
     <w:p>
-      <w:bookmarkStart w:id="82" w:name="OLE_LINK84"/>
-      <w:bookmarkStart w:id="83" w:name="OLE_LINK44"/>
+      <w:bookmarkStart w:id="81" w:name="OLE_LINK84"/>
+      <w:bookmarkStart w:id="82" w:name="OLE_LINK44"/>
       <w:r>
         <w:t xml:space="preserve">git </w:t>
       </w:r>
@@ -1877,11 +1986,11 @@
       </w:r>
     </w:p>
     <w:p>
-      <w:bookmarkStart w:id="84" w:name="OLE_LINK87"/>
-      <w:bookmarkStart w:id="85" w:name="OLE_LINK88"/>
-      <w:bookmarkStart w:id="86" w:name="OLE_LINK110"/>
-      <w:bookmarkStart w:id="87" w:name="OLE_LINK111"/>
-      <w:bookmarkEnd w:id="82"/>
+      <w:bookmarkStart w:id="83" w:name="OLE_LINK87"/>
+      <w:bookmarkStart w:id="84" w:name="OLE_LINK88"/>
+      <w:bookmarkStart w:id="85" w:name="OLE_LINK110"/>
+      <w:bookmarkStart w:id="86" w:name="OLE_LINK111"/>
+      <w:bookmarkEnd w:id="81"/>
       <w:r>
         <w:t xml:space="preserve">git </w:t>
       </w:r>
@@ -1895,43 +2004,43 @@
       <w:r>
         <w:t xml:space="preserve"> -m "</w:t>
       </w:r>
+      <w:bookmarkEnd w:id="83"/>
       <w:bookmarkEnd w:id="84"/>
       <w:bookmarkEnd w:id="85"/>
+      <w:r>
+        <w:t>update 20200419</w:t>
+      </w:r>
+      <w:r>
+        <w:t>"</w:t>
+      </w:r>
       <w:bookmarkEnd w:id="86"/>
-      <w:r>
-        <w:t>update 20200419</w:t>
-      </w:r>
-      <w:r>
-        <w:t>"</w:t>
-      </w:r>
+    </w:p>
+    <w:p>
+      <w:bookmarkStart w:id="87" w:name="OLE_LINK47"/>
+      <w:r>
+        <w:t xml:space="preserve">git </w:t>
+      </w:r>
+      <w:r>
+        <w:rPr>
+          <w:b/>
+          <w:bCs/>
+        </w:rPr>
+        <w:t>push</w:t>
+      </w:r>
+      <w:r>
+        <w:t xml:space="preserve"> origin master</w:t>
+      </w:r>
+    </w:p>
+    <w:p>
+      <w:bookmarkStart w:id="88" w:name="OLE_LINK117"/>
+      <w:bookmarkStart w:id="89" w:name="OLE_LINK116"/>
+      <w:bookmarkEnd w:id="82"/>
       <w:bookmarkEnd w:id="87"/>
     </w:p>
-    <w:p>
-      <w:bookmarkStart w:id="88" w:name="OLE_LINK47"/>
-      <w:r>
-        <w:t xml:space="preserve">git </w:t>
-      </w:r>
-      <w:r>
-        <w:rPr>
-          <w:b/>
-          <w:bCs/>
-        </w:rPr>
-        <w:t>push</w:t>
-      </w:r>
-      <w:r>
-        <w:t xml:space="preserve"> origin master</w:t>
-      </w:r>
-    </w:p>
-    <w:p>
-      <w:bookmarkStart w:id="89" w:name="OLE_LINK117"/>
-      <w:bookmarkStart w:id="90" w:name="OLE_LINK116"/>
-      <w:bookmarkEnd w:id="83"/>
-      <w:bookmarkEnd w:id="88"/>
-    </w:p>
+    <w:bookmarkEnd w:id="78"/>
     <w:bookmarkEnd w:id="79"/>
     <w:bookmarkEnd w:id="80"/>
-    <w:bookmarkEnd w:id="81"/>
-    <w:bookmarkEnd w:id="89"/>
+    <w:bookmarkEnd w:id="88"/>
     <w:p>
       <w:pPr>
         <w:pStyle w:val="Heading2"/>
@@ -1955,8 +2064,21 @@
         <w:t>clone</w:t>
       </w:r>
       <w:r>
-        <w:t xml:space="preserve"> git@github.com:jellyzxc/React.git</w:t>
-      </w:r>
+        <w:t xml:space="preserve"> </w:t>
+      </w:r>
+      <w:proofErr w:type="spellStart"/>
+      <w:r>
+        <w:t>git@github.com:jellyzxc</w:t>
+      </w:r>
+      <w:proofErr w:type="spellEnd"/>
+      <w:r>
+        <w:t>/</w:t>
+      </w:r>
+      <w:proofErr w:type="spellStart"/>
+      <w:r>
+        <w:t>React.git</w:t>
+      </w:r>
+      <w:proofErr w:type="spellEnd"/>
     </w:p>
     <w:p>
       <w:r>
@@ -2002,7 +2124,7 @@
     </w:p>
     <w:p/>
     <w:p/>
-    <w:bookmarkEnd w:id="90"/>
+    <w:bookmarkEnd w:id="89"/>
     <w:p>
       <w:r>
         <w:rPr>
@@ -2024,106 +2146,125 @@
         </w:rPr>
         <w:t xml:space="preserve"> git</w:t>
       </w:r>
-      <w:bookmarkStart w:id="91" w:name="OLE_LINK85"/>
-      <w:bookmarkStart w:id="92" w:name="OLE_LINK86"/>
+      <w:bookmarkStart w:id="90" w:name="OLE_LINK85"/>
+      <w:bookmarkStart w:id="91" w:name="OLE_LINK86"/>
       <w:r>
         <w:rPr>
           <w:rFonts w:hint="eastAsia"/>
         </w:rPr>
         <w:t>@</w:t>
       </w:r>
+      <w:bookmarkEnd w:id="90"/>
       <w:bookmarkEnd w:id="91"/>
+      <w:r>
+        <w:rPr>
+          <w:rFonts w:hint="eastAsia"/>
+        </w:rPr>
+        <w:t>github.com</w:t>
+      </w:r>
+      <w:bookmarkStart w:id="92" w:name="OLE_LINK118"/>
+      <w:bookmarkStart w:id="93" w:name="OLE_LINK119"/>
+      <w:r>
+        <w:rPr>
+          <w:rFonts w:hint="eastAsia"/>
+        </w:rPr>
+        <w:t>:</w:t>
+      </w:r>
+      <w:r>
+        <w:rPr>
+          <w:lang w:eastAsia="zh-CN"/>
+        </w:rPr>
+        <w:t xml:space="preserve"> </w:t>
+      </w:r>
+      <w:bookmarkStart w:id="94" w:name="OLE_LINK99"/>
+      <w:bookmarkStart w:id="95" w:name="OLE_LINK100"/>
+      <w:bookmarkStart w:id="96" w:name="OLE_LINK102"/>
+      <w:bookmarkStart w:id="97" w:name="OLE_LINK101"/>
+      <w:proofErr w:type="spellStart"/>
+      <w:r>
+        <w:rPr>
+          <w:lang w:eastAsia="zh-CN"/>
+        </w:rPr>
+        <w:t>jellyzxc</w:t>
+      </w:r>
+      <w:proofErr w:type="spellEnd"/>
+      <w:r>
+        <w:t>/</w:t>
+      </w:r>
+      <w:proofErr w:type="spellStart"/>
+      <w:r>
+        <w:t>VersionControl</w:t>
+      </w:r>
       <w:bookmarkEnd w:id="92"/>
-      <w:r>
-        <w:rPr>
-          <w:rFonts w:hint="eastAsia"/>
-        </w:rPr>
-        <w:t>github.com</w:t>
-      </w:r>
-      <w:bookmarkStart w:id="93" w:name="OLE_LINK118"/>
-      <w:bookmarkStart w:id="94" w:name="OLE_LINK119"/>
-      <w:r>
-        <w:rPr>
-          <w:rFonts w:hint="eastAsia"/>
-        </w:rPr>
-        <w:t>:</w:t>
-      </w:r>
-      <w:r>
-        <w:rPr>
-          <w:lang w:eastAsia="zh-CN"/>
-        </w:rPr>
+      <w:bookmarkEnd w:id="93"/>
+      <w:r>
+        <w:t>.git</w:t>
+      </w:r>
+      <w:proofErr w:type="spellEnd"/>
+      <w:r>
         <w:t xml:space="preserve"> </w:t>
       </w:r>
-      <w:bookmarkStart w:id="95" w:name="OLE_LINK99"/>
-      <w:bookmarkStart w:id="96" w:name="OLE_LINK100"/>
-      <w:bookmarkStart w:id="97" w:name="OLE_LINK102"/>
-      <w:bookmarkStart w:id="98" w:name="OLE_LINK101"/>
-      <w:r>
-        <w:rPr>
-          <w:lang w:eastAsia="zh-CN"/>
-        </w:rPr>
-        <w:t>jellyzxc</w:t>
-      </w:r>
-      <w:r>
-        <w:t>/</w:t>
-      </w:r>
-      <w:r>
-        <w:t>VersionControl</w:t>
-      </w:r>
-      <w:bookmarkEnd w:id="93"/>
       <w:bookmarkEnd w:id="94"/>
-      <w:r>
-        <w:t xml:space="preserve">.git </w:t>
-      </w:r>
       <w:bookmarkEnd w:id="95"/>
       <w:bookmarkEnd w:id="96"/>
-      <w:bookmarkEnd w:id="97"/>
-    </w:p>
-    <w:bookmarkEnd w:id="98"/>
+    </w:p>
+    <w:bookmarkEnd w:id="97"/>
     <w:p/>
     <w:p>
-      <w:bookmarkStart w:id="99" w:name="OLE_LINK93"/>
+      <w:bookmarkStart w:id="98" w:name="OLE_LINK93"/>
+      <w:proofErr w:type="spellStart"/>
       <w:r>
         <w:t>VersionControl</w:t>
       </w:r>
-    </w:p>
-    <w:p>
-      <w:bookmarkStart w:id="100" w:name="OLE_LINK94"/>
-      <w:bookmarkEnd w:id="99"/>
+      <w:proofErr w:type="spellEnd"/>
+    </w:p>
+    <w:p>
+      <w:bookmarkStart w:id="99" w:name="OLE_LINK94"/>
+      <w:bookmarkEnd w:id="98"/>
       <w:r>
         <w:t xml:space="preserve">git remote add </w:t>
       </w:r>
-      <w:bookmarkStart w:id="101" w:name="OLE_LINK97"/>
-      <w:bookmarkStart w:id="102" w:name="OLE_LINK98"/>
+      <w:bookmarkStart w:id="100" w:name="OLE_LINK97"/>
+      <w:bookmarkStart w:id="101" w:name="OLE_LINK98"/>
       <w:r>
         <w:t>orig</w:t>
       </w:r>
+      <w:bookmarkEnd w:id="100"/>
       <w:bookmarkEnd w:id="101"/>
+      <w:r>
+        <w:t xml:space="preserve">in </w:t>
+      </w:r>
+      <w:proofErr w:type="spellStart"/>
+      <w:r>
+        <w:t>git@github.com:</w:t>
+      </w:r>
+      <w:r>
+        <w:rPr>
+          <w:lang w:eastAsia="zh-CN"/>
+        </w:rPr>
+        <w:t>jellyzxc</w:t>
+      </w:r>
+      <w:proofErr w:type="spellEnd"/>
+      <w:r>
+        <w:t>/</w:t>
+      </w:r>
+      <w:bookmarkStart w:id="102" w:name="OLE_LINK95"/>
+      <w:bookmarkStart w:id="103" w:name="OLE_LINK96"/>
+      <w:proofErr w:type="spellStart"/>
+      <w:r>
+        <w:t>VersionControl</w:t>
+      </w:r>
       <w:bookmarkEnd w:id="102"/>
-      <w:r>
-        <w:t>in git@github.com:</w:t>
-      </w:r>
-      <w:r>
-        <w:rPr>
-          <w:lang w:eastAsia="zh-CN"/>
-        </w:rPr>
-        <w:t>jellyzxc</w:t>
-      </w:r>
-      <w:r>
-        <w:t>/</w:t>
-      </w:r>
-      <w:bookmarkStart w:id="103" w:name="OLE_LINK95"/>
-      <w:bookmarkStart w:id="104" w:name="OLE_LINK96"/>
-      <w:r>
-        <w:t>VersionControl</w:t>
-      </w:r>
       <w:bookmarkEnd w:id="103"/>
-      <w:bookmarkEnd w:id="104"/>
-      <w:r>
-        <w:t xml:space="preserve">.git </w:t>
-      </w:r>
-    </w:p>
-    <w:bookmarkEnd w:id="100"/>
+      <w:r>
+        <w:t>.git</w:t>
+      </w:r>
+      <w:proofErr w:type="spellEnd"/>
+      <w:r>
+        <w:t xml:space="preserve"> </w:t>
+      </w:r>
+    </w:p>
+    <w:bookmarkEnd w:id="99"/>
     <w:p>
       <w:r>
         <w:t>git clone https://github.com/</w:t>
@@ -2251,13 +2392,13 @@
       <w:r>
         <w:t xml:space="preserve"> </w:t>
       </w:r>
-      <w:bookmarkStart w:id="105" w:name="OLE_LINK19"/>
-      <w:bookmarkStart w:id="106" w:name="OLE_LINK20"/>
+      <w:bookmarkStart w:id="104" w:name="OLE_LINK19"/>
+      <w:bookmarkStart w:id="105" w:name="OLE_LINK20"/>
       <w:r>
         <w:t xml:space="preserve">dev   #create a branch called dev      </w:t>
       </w:r>
-      <w:bookmarkStart w:id="107" w:name="OLE_LINK42"/>
-      <w:bookmarkStart w:id="108" w:name="OLE_LINK43"/>
+      <w:bookmarkStart w:id="106" w:name="OLE_LINK42"/>
+      <w:bookmarkStart w:id="107" w:name="OLE_LINK43"/>
     </w:p>
     <w:p>
       <w:r>
@@ -2273,10 +2414,10 @@
       <w:r>
         <w:t xml:space="preserve"> dev</w:t>
       </w:r>
+      <w:bookmarkEnd w:id="104"/>
       <w:bookmarkEnd w:id="105"/>
       <w:bookmarkEnd w:id="106"/>
       <w:bookmarkEnd w:id="107"/>
-      <w:bookmarkEnd w:id="108"/>
       <w:r>
         <w:t xml:space="preserve">  #switch to dev</w:t>
       </w:r>
@@ -2453,7 +2594,7 @@
       <w:r>
         <w:t xml:space="preserve">git push &lt;remote-name&gt; &lt;branch-name&gt; </w:t>
       </w:r>
-      <w:bookmarkStart w:id="109" w:name="OLE_LINK49"/>
+      <w:bookmarkStart w:id="108" w:name="OLE_LINK49"/>
       <w:r>
         <w:t xml:space="preserve">   </w:t>
       </w:r>
@@ -2493,8 +2634,8 @@
       <w:r>
         <w:t xml:space="preserve"> </w:t>
       </w:r>
-      <w:bookmarkStart w:id="110" w:name="OLE_LINK61"/>
-      <w:bookmarkStart w:id="111" w:name="OLE_LINK62"/>
+      <w:bookmarkStart w:id="109" w:name="OLE_LINK61"/>
+      <w:bookmarkStart w:id="110" w:name="OLE_LINK62"/>
       <w:r>
         <w:rPr>
           <w:b/>
@@ -2502,10 +2643,10 @@
         </w:rPr>
         <w:t>dev</w:t>
       </w:r>
+      <w:bookmarkEnd w:id="109"/>
       <w:bookmarkEnd w:id="110"/>
-      <w:bookmarkEnd w:id="111"/>
-    </w:p>
-    <w:bookmarkEnd w:id="109"/>
+    </w:p>
+    <w:bookmarkEnd w:id="108"/>
     <w:p>
       <w:pPr>
         <w:sectPr>
@@ -2523,7 +2664,7 @@
       </w:r>
     </w:p>
     <w:p>
-      <w:bookmarkStart w:id="112" w:name="OLE_LINK63"/>
+      <w:bookmarkStart w:id="111" w:name="OLE_LINK63"/>
       <w:r>
         <w:t xml:space="preserve">git </w:t>
       </w:r>
@@ -2545,8 +2686,8 @@
       </w:r>
     </w:p>
     <w:p>
-      <w:bookmarkStart w:id="113" w:name="OLE_LINK64"/>
-      <w:bookmarkEnd w:id="112"/>
+      <w:bookmarkStart w:id="112" w:name="OLE_LINK64"/>
+      <w:bookmarkEnd w:id="111"/>
       <w:r>
         <w:t xml:space="preserve">git </w:t>
       </w:r>
@@ -2567,7 +2708,7 @@
         <w:t>"</w:t>
       </w:r>
     </w:p>
-    <w:bookmarkEnd w:id="113"/>
+    <w:bookmarkEnd w:id="112"/>
     <w:p>
       <w:pPr>
         <w:rPr>
@@ -3797,6 +3938,7 @@
       <w:r>
         <w:t xml:space="preserve">git </w:t>
       </w:r>
+      <w:proofErr w:type="gramStart"/>
       <w:r>
         <w:rPr>
           <w:b/>
@@ -3807,6 +3949,7 @@
       <w:r>
         <w:t xml:space="preserve"> -v</w:t>
       </w:r>
+      <w:proofErr w:type="gramEnd"/>
     </w:p>
     <w:p>
       <w:pPr>
@@ -3905,7 +4048,23 @@
           <w:b/>
           <w:bCs/>
         </w:rPr>
-        <w:t xml:space="preserve">   #other branch: </w:t>
+        <w:t xml:space="preserve">   #</w:t>
+      </w:r>
+      <w:proofErr w:type="gramStart"/>
+      <w:r>
+        <w:rPr>
+          <w:b/>
+          <w:bCs/>
+        </w:rPr>
+        <w:t>other</w:t>
+      </w:r>
+      <w:proofErr w:type="gramEnd"/>
+      <w:r>
+        <w:rPr>
+          <w:b/>
+          <w:bCs/>
+        </w:rPr>
+        <w:t xml:space="preserve"> branch: </w:t>
       </w:r>
     </w:p>
     <w:p>
@@ -4050,7 +4209,15 @@
         <w:ind w:firstLine="720"/>
       </w:pPr>
       <w:r>
-        <w:t xml:space="preserve">git pull   </w:t>
+        <w:t xml:space="preserve">git </w:t>
+      </w:r>
+      <w:proofErr w:type="gramStart"/>
+      <w:r>
+        <w:t>pull</w:t>
+      </w:r>
+      <w:proofErr w:type="gramEnd"/>
+      <w:r>
+        <w:t xml:space="preserve">   </w:t>
       </w:r>
     </w:p>
     <w:p>
@@ -4062,15 +4229,25 @@
         </w:numPr>
       </w:pPr>
       <w:r>
-        <w:t>do some jobs then commit files</w:t>
-      </w:r>
+        <w:t xml:space="preserve">do some jobs then commit </w:t>
+      </w:r>
+      <w:proofErr w:type="gramStart"/>
+      <w:r>
+        <w:t>files</w:t>
+      </w:r>
+      <w:proofErr w:type="gramEnd"/>
     </w:p>
     <w:p>
       <w:pPr>
         <w:pStyle w:val="ListParagraph"/>
       </w:pPr>
-      <w:r>
-        <w:t xml:space="preserve">eg </w:t>
+      <w:proofErr w:type="spellStart"/>
+      <w:r>
+        <w:t>eg</w:t>
+      </w:r>
+      <w:proofErr w:type="spellEnd"/>
+      <w:r>
+        <w:t xml:space="preserve"> </w:t>
       </w:r>
     </w:p>
     <w:p>
@@ -4116,6 +4293,7 @@
     </w:p>
     <w:p/>
     <w:p>
+      <w:bookmarkStart w:id="113" w:name="_GoBack"/>
       <w:r>
         <w:rPr>
           <w:noProof/>
@@ -4157,6 +4335,7 @@
           </wp:inline>
         </w:drawing>
       </w:r>
+      <w:bookmarkEnd w:id="113"/>
     </w:p>
     <w:sectPr>
       <w:type w:val="continuous"/>

</xml_diff>

<commit_message>
change 20200504 on remote 3
</commit_message>
<xml_diff>
--- a/GitLearner.docx
+++ b/GitLearner.docx
@@ -51,18 +51,10 @@
       <w:bookmarkEnd w:id="0"/>
       <w:bookmarkEnd w:id="1"/>
       <w:r>
-        <w:t xml:space="preserve">:  </w:t>
-      </w:r>
-      <w:proofErr w:type="spellStart"/>
-      <w:r>
-        <w:t>j</w:t>
-      </w:r>
-      <w:r>
-        <w:t>ellyzxc</w:t>
-      </w:r>
-      <w:proofErr w:type="spellEnd"/>
-      <w:r>
-        <w:t xml:space="preserve">     </w:t>
+        <w:t>:  j</w:t>
+      </w:r>
+      <w:r>
+        <w:t xml:space="preserve">ellyzxc     </w:t>
       </w:r>
       <w:bookmarkStart w:id="4" w:name="OLE_LINK76"/>
       <w:bookmarkStart w:id="5" w:name="OLE_LINK77"/>
@@ -75,19 +67,11 @@
       <w:bookmarkEnd w:id="5"/>
     </w:p>
     <w:p>
-      <w:proofErr w:type="spellStart"/>
       <w:r>
         <w:rPr>
           <w:rFonts w:hint="eastAsia"/>
         </w:rPr>
-        <w:t>Github</w:t>
-      </w:r>
-      <w:proofErr w:type="spellEnd"/>
-      <w:r>
-        <w:rPr>
-          <w:rFonts w:hint="eastAsia"/>
-        </w:rPr>
-        <w:t xml:space="preserve"> for Windows</w:t>
+        <w:t>Github for Windows</w:t>
       </w:r>
     </w:p>
     <w:p>
@@ -257,21 +241,8 @@
       </w:r>
     </w:p>
     <w:p>
-      <w:proofErr w:type="spellStart"/>
-      <w:r>
-        <w:t>ssh</w:t>
-      </w:r>
-      <w:proofErr w:type="spellEnd"/>
-      <w:r>
-        <w:t xml:space="preserve">-keygen -t </w:t>
-      </w:r>
-      <w:proofErr w:type="spellStart"/>
-      <w:r>
-        <w:t>rsa</w:t>
-      </w:r>
-      <w:proofErr w:type="spellEnd"/>
-      <w:r>
-        <w:t xml:space="preserve"> -C </w:t>
+      <w:r>
+        <w:t xml:space="preserve">ssh-keygen -t rsa -C </w:t>
       </w:r>
       <w:bookmarkStart w:id="6" w:name="OLE_LINK90"/>
       <w:bookmarkStart w:id="7" w:name="OLE_LINK91"/>
@@ -343,14 +314,12 @@
         </w:rPr>
         <w:t xml:space="preserve"> </w:t>
       </w:r>
-      <w:proofErr w:type="spellStart"/>
       <w:r>
         <w:rPr>
           <w:rFonts w:hint="eastAsia"/>
         </w:rPr>
         <w:t>id_rsa</w:t>
       </w:r>
-      <w:proofErr w:type="spellEnd"/>
       <w:r>
         <w:rPr>
           <w:lang w:eastAsia="zh-CN"/>
@@ -440,34 +409,19 @@
           <w:szCs w:val="18"/>
         </w:rPr>
       </w:pPr>
-      <w:proofErr w:type="spellStart"/>
       <w:r>
         <w:rPr>
           <w:rFonts w:ascii="Lucida Console" w:hAnsi="Lucida Console" w:cs="Lucida Console"/>
           <w:sz w:val="18"/>
           <w:szCs w:val="18"/>
         </w:rPr>
-        <w:t>ssh-rsa</w:t>
-      </w:r>
-      <w:proofErr w:type="spellEnd"/>
-      <w:r>
-        <w:rPr>
-          <w:rFonts w:ascii="Lucida Console" w:hAnsi="Lucida Console" w:cs="Lucida Console"/>
-          <w:sz w:val="18"/>
-          <w:szCs w:val="18"/>
-        </w:rPr>
-        <w:t xml:space="preserve"> 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 jelly.zhang@me.com</w:t>
+        <w:t>ssh-rsa 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 jelly.zhang@me.com</w:t>
       </w:r>
     </w:p>
     <w:p/>
     <w:p>
-      <w:proofErr w:type="spellStart"/>
-      <w:r>
-        <w:t>ssh</w:t>
-      </w:r>
-      <w:proofErr w:type="spellEnd"/>
-      <w:r>
-        <w:t xml:space="preserve"> -T git@github.com</w:t>
+      <w:r>
+        <w:t>ssh -T git@github.com</w:t>
       </w:r>
       <w:r>
         <w:t xml:space="preserve">     #</w:t>
@@ -583,13 +537,11 @@
       </w:r>
       <w:bookmarkStart w:id="9" w:name="OLE_LINK103"/>
       <w:bookmarkStart w:id="10" w:name="OLE_LINK104"/>
-      <w:proofErr w:type="spellStart"/>
       <w:r>
         <w:t>jellyzxc</w:t>
       </w:r>
       <w:bookmarkEnd w:id="9"/>
       <w:bookmarkEnd w:id="10"/>
-      <w:proofErr w:type="spellEnd"/>
       <w:r>
         <w:t>”</w:t>
       </w:r>
@@ -605,11 +557,9 @@
       <w:r>
         <w:t xml:space="preserve"> </w:t>
       </w:r>
-      <w:proofErr w:type="spellStart"/>
       <w:r>
         <w:t>user.email</w:t>
       </w:r>
-      <w:proofErr w:type="spellEnd"/>
       <w:r>
         <w:t xml:space="preserve"> “</w:t>
       </w:r>
@@ -699,33 +649,12 @@
         <w:t xml:space="preserve">in </w:t>
       </w:r>
       <w:r>
-        <w:t>/d/</w:t>
-      </w:r>
-      <w:proofErr w:type="spellStart"/>
-      <w:r>
-        <w:t>Github</w:t>
-      </w:r>
-      <w:proofErr w:type="spellEnd"/>
-      <w:r>
-        <w:t>/</w:t>
-      </w:r>
-      <w:proofErr w:type="spellStart"/>
-      <w:r>
-        <w:t>VersionControl</w:t>
-      </w:r>
-      <w:proofErr w:type="spellEnd"/>
-      <w:r>
-        <w:t>/</w:t>
+        <w:t>/d/Github/VersionControl/</w:t>
       </w:r>
       <w:bookmarkStart w:id="18" w:name="OLE_LINK59"/>
       <w:bookmarkStart w:id="19" w:name="OLE_LINK60"/>
-      <w:proofErr w:type="spellStart"/>
-      <w:r>
-        <w:t>GitLearner</w:t>
-      </w:r>
-      <w:proofErr w:type="spellEnd"/>
-      <w:r>
-        <w:t xml:space="preserve"> </w:t>
+      <w:r>
+        <w:t xml:space="preserve">GitLearner </w:t>
       </w:r>
       <w:bookmarkEnd w:id="18"/>
       <w:bookmarkEnd w:id="19"/>
@@ -744,33 +673,15 @@
       </w:r>
       <w:bookmarkStart w:id="20" w:name="OLE_LINK107"/>
       <w:r>
-        <w:t>/d/</w:t>
-      </w:r>
-      <w:proofErr w:type="spellStart"/>
-      <w:r>
-        <w:t>Github</w:t>
-      </w:r>
-      <w:proofErr w:type="spellEnd"/>
-      <w:r>
-        <w:t>/</w:t>
-      </w:r>
-      <w:proofErr w:type="spellStart"/>
-      <w:r>
-        <w:t>VersionControl</w:t>
-      </w:r>
-      <w:proofErr w:type="spellEnd"/>
-      <w:r>
-        <w:t>/</w:t>
+        <w:t>/d/Github/VersionControl/</w:t>
       </w:r>
       <w:bookmarkStart w:id="21" w:name="OLE_LINK105"/>
       <w:bookmarkStart w:id="22" w:name="OLE_LINK106"/>
-      <w:proofErr w:type="spellStart"/>
       <w:r>
         <w:t>GitLearner</w:t>
       </w:r>
       <w:bookmarkEnd w:id="21"/>
       <w:bookmarkEnd w:id="22"/>
-      <w:proofErr w:type="spellEnd"/>
     </w:p>
     <w:bookmarkEnd w:id="20"/>
     <w:p>
@@ -785,13 +696,8 @@
         <w:spacing w:after="0" w:line="240" w:lineRule="auto"/>
       </w:pPr>
       <w:r>
-        <w:t xml:space="preserve">git </w:t>
-      </w:r>
-      <w:proofErr w:type="spellStart"/>
-      <w:r>
-        <w:t>init</w:t>
-      </w:r>
-      <w:proofErr w:type="spellEnd"/>
+        <w:t>git init</w:t>
+      </w:r>
       <w:r>
         <w:t xml:space="preserve">  </w:t>
       </w:r>
@@ -1334,7 +1240,6 @@
         </w:rPr>
         <w:t xml:space="preserve">git </w:t>
       </w:r>
-      <w:proofErr w:type="spellStart"/>
       <w:r>
         <w:rPr>
           <w:b/>
@@ -1343,7 +1248,6 @@
         </w:rPr>
         <w:t>reflog</w:t>
       </w:r>
-      <w:proofErr w:type="spellEnd"/>
       <w:r>
         <w:rPr>
           <w:b/>
@@ -1761,11 +1665,9 @@
       <w:r>
         <w:t xml:space="preserve"> </w:t>
       </w:r>
-      <w:proofErr w:type="spellStart"/>
       <w:r>
         <w:t>GitLearner</w:t>
       </w:r>
-      <w:proofErr w:type="spellEnd"/>
       <w:r>
         <w:t xml:space="preserve"> repository  </w:t>
       </w:r>
@@ -1783,21 +1685,8 @@
         <w:t>remote add origin</w:t>
       </w:r>
       <w:r>
-        <w:t xml:space="preserve"> </w:t>
-      </w:r>
-      <w:proofErr w:type="spellStart"/>
-      <w:r>
-        <w:t>git@github.com:jellyzxc</w:t>
-      </w:r>
-      <w:proofErr w:type="spellEnd"/>
-      <w:r>
-        <w:t>/</w:t>
-      </w:r>
-      <w:proofErr w:type="spellStart"/>
-      <w:r>
-        <w:t>GitLearner.git</w:t>
-      </w:r>
-      <w:proofErr w:type="spellEnd"/>
+        <w:t xml:space="preserve"> git@github.com:jellyzxc/GitLearner.git</w:t>
+      </w:r>
     </w:p>
     <w:p>
       <w:pPr>
@@ -2064,21 +1953,8 @@
         <w:t>clone</w:t>
       </w:r>
       <w:r>
-        <w:t xml:space="preserve"> </w:t>
-      </w:r>
-      <w:proofErr w:type="spellStart"/>
-      <w:r>
-        <w:t>git@github.com:jellyzxc</w:t>
-      </w:r>
-      <w:proofErr w:type="spellEnd"/>
-      <w:r>
-        <w:t>/</w:t>
-      </w:r>
-      <w:proofErr w:type="spellStart"/>
-      <w:r>
-        <w:t>React.git</w:t>
-      </w:r>
-      <w:proofErr w:type="spellEnd"/>
+        <w:t xml:space="preserve"> git@github.com:jellyzxc/React.git</w:t>
+      </w:r>
     </w:p>
     <w:p>
       <w:r>
@@ -2180,29 +2056,22 @@
       <w:bookmarkStart w:id="95" w:name="OLE_LINK100"/>
       <w:bookmarkStart w:id="96" w:name="OLE_LINK102"/>
       <w:bookmarkStart w:id="97" w:name="OLE_LINK101"/>
-      <w:proofErr w:type="spellStart"/>
       <w:r>
         <w:rPr>
           <w:lang w:eastAsia="zh-CN"/>
         </w:rPr>
         <w:t>jellyzxc</w:t>
       </w:r>
-      <w:proofErr w:type="spellEnd"/>
       <w:r>
         <w:t>/</w:t>
       </w:r>
-      <w:proofErr w:type="spellStart"/>
       <w:r>
         <w:t>VersionControl</w:t>
       </w:r>
       <w:bookmarkEnd w:id="92"/>
       <w:bookmarkEnd w:id="93"/>
       <w:r>
-        <w:t>.git</w:t>
-      </w:r>
-      <w:proofErr w:type="spellEnd"/>
-      <w:r>
-        <w:t xml:space="preserve"> </w:t>
+        <w:t xml:space="preserve">.git </w:t>
       </w:r>
       <w:bookmarkEnd w:id="94"/>
       <w:bookmarkEnd w:id="95"/>
@@ -2212,11 +2081,9 @@
     <w:p/>
     <w:p>
       <w:bookmarkStart w:id="98" w:name="OLE_LINK93"/>
-      <w:proofErr w:type="spellStart"/>
       <w:r>
         <w:t>VersionControl</w:t>
       </w:r>
-      <w:proofErr w:type="spellEnd"/>
     </w:p>
     <w:p>
       <w:bookmarkStart w:id="99" w:name="OLE_LINK94"/>
@@ -2232,11 +2099,7 @@
       <w:bookmarkEnd w:id="100"/>
       <w:bookmarkEnd w:id="101"/>
       <w:r>
-        <w:t xml:space="preserve">in </w:t>
-      </w:r>
-      <w:proofErr w:type="spellStart"/>
-      <w:r>
-        <w:t>git@github.com:</w:t>
+        <w:t>in git@github.com:</w:t>
       </w:r>
       <w:r>
         <w:rPr>
@@ -2244,24 +2107,18 @@
         </w:rPr>
         <w:t>jellyzxc</w:t>
       </w:r>
-      <w:proofErr w:type="spellEnd"/>
       <w:r>
         <w:t>/</w:t>
       </w:r>
       <w:bookmarkStart w:id="102" w:name="OLE_LINK95"/>
       <w:bookmarkStart w:id="103" w:name="OLE_LINK96"/>
-      <w:proofErr w:type="spellStart"/>
       <w:r>
         <w:t>VersionControl</w:t>
       </w:r>
       <w:bookmarkEnd w:id="102"/>
       <w:bookmarkEnd w:id="103"/>
       <w:r>
-        <w:t>.git</w:t>
-      </w:r>
-      <w:proofErr w:type="spellEnd"/>
-      <w:r>
-        <w:t xml:space="preserve"> </w:t>
+        <w:t xml:space="preserve">.git </w:t>
       </w:r>
     </w:p>
     <w:bookmarkEnd w:id="99"/>
@@ -3905,6 +3762,8 @@
         </w:rPr>
         <w:t>the stash is local to your Git repository; stashes are not transferred to the server when you push.</w:t>
       </w:r>
+      <w:bookmarkStart w:id="113" w:name="_GoBack"/>
+      <w:bookmarkEnd w:id="113"/>
     </w:p>
     <w:p>
       <w:pPr>
@@ -3915,13 +3774,6 @@
     </w:p>
     <w:p>
       <w:pPr>
-        <w:rPr>
-          <w:shd w:val="clear" w:color="auto" w:fill="F5F5F5"/>
-        </w:rPr>
-      </w:pPr>
-    </w:p>
-    <w:p>
-      <w:pPr>
         <w:pStyle w:val="Heading1"/>
       </w:pPr>
       <w:r>
@@ -3938,7 +3790,6 @@
       <w:r>
         <w:t xml:space="preserve">git </w:t>
       </w:r>
-      <w:proofErr w:type="gramStart"/>
       <w:r>
         <w:rPr>
           <w:b/>
@@ -3949,7 +3800,6 @@
       <w:r>
         <w:t xml:space="preserve"> -v</w:t>
       </w:r>
-      <w:proofErr w:type="gramEnd"/>
     </w:p>
     <w:p>
       <w:pPr>
@@ -4048,23 +3898,7 @@
           <w:b/>
           <w:bCs/>
         </w:rPr>
-        <w:t xml:space="preserve">   #</w:t>
-      </w:r>
-      <w:proofErr w:type="gramStart"/>
-      <w:r>
-        <w:rPr>
-          <w:b/>
-          <w:bCs/>
-        </w:rPr>
-        <w:t>other</w:t>
-      </w:r>
-      <w:proofErr w:type="gramEnd"/>
-      <w:r>
-        <w:rPr>
-          <w:b/>
-          <w:bCs/>
-        </w:rPr>
-        <w:t xml:space="preserve"> branch: </w:t>
+        <w:t xml:space="preserve">   #other branch: </w:t>
       </w:r>
     </w:p>
     <w:p>
@@ -4209,15 +4043,7 @@
         <w:ind w:firstLine="720"/>
       </w:pPr>
       <w:r>
-        <w:t xml:space="preserve">git </w:t>
-      </w:r>
-      <w:proofErr w:type="gramStart"/>
-      <w:r>
-        <w:t>pull</w:t>
-      </w:r>
-      <w:proofErr w:type="gramEnd"/>
-      <w:r>
-        <w:t xml:space="preserve">   </w:t>
+        <w:t xml:space="preserve">git pull   </w:t>
       </w:r>
     </w:p>
     <w:p>
@@ -4229,25 +4055,15 @@
         </w:numPr>
       </w:pPr>
       <w:r>
-        <w:t xml:space="preserve">do some jobs then commit </w:t>
-      </w:r>
-      <w:proofErr w:type="gramStart"/>
-      <w:r>
-        <w:t>files</w:t>
-      </w:r>
-      <w:proofErr w:type="gramEnd"/>
+        <w:t>do some jobs then commit files</w:t>
+      </w:r>
     </w:p>
     <w:p>
       <w:pPr>
         <w:pStyle w:val="ListParagraph"/>
       </w:pPr>
-      <w:proofErr w:type="spellStart"/>
-      <w:r>
-        <w:t>eg</w:t>
-      </w:r>
-      <w:proofErr w:type="spellEnd"/>
-      <w:r>
-        <w:t xml:space="preserve"> </w:t>
+      <w:r>
+        <w:t xml:space="preserve">eg </w:t>
       </w:r>
     </w:p>
     <w:p>
@@ -4291,9 +4107,7 @@
         <w:t>git push origin dev</w:t>
       </w:r>
     </w:p>
-    <w:p/>
-    <w:p>
-      <w:bookmarkStart w:id="113" w:name="_GoBack"/>
+    <w:p>
       <w:r>
         <w:rPr>
           <w:noProof/>
@@ -4335,7 +4149,6 @@
           </wp:inline>
         </w:drawing>
       </w:r>
-      <w:bookmarkEnd w:id="113"/>
     </w:p>
     <w:sectPr>
       <w:type w:val="continuous"/>

</xml_diff>